<commit_message>
Report of project_1 done.
</commit_message>
<xml_diff>
--- a/Robotics_Project1_310512016.docx
+++ b/Robotics_Project1_310512016.docx
@@ -1,6 +1,6 @@
 
 <file path=word/document.xml><?xml version="1.0" encoding="utf-8"?>
-<w:document xmlns:wpc="http://schemas.microsoft.com/office/word/2010/wordprocessingCanvas" xmlns:cx="http://schemas.microsoft.com/office/drawing/2014/chartex" xmlns:cx1="http://schemas.microsoft.com/office/drawing/2015/9/8/chartex" xmlns:cx2="http://schemas.microsoft.com/office/drawing/2015/10/21/chartex" xmlns:cx3="http://schemas.microsoft.com/office/drawing/2016/5/9/chartex" xmlns:cx4="http://schemas.microsoft.com/office/drawing/2016/5/10/chartex" xmlns:cx5="http://schemas.microsoft.com/office/drawing/2016/5/11/chartex" xmlns:cx6="http://schemas.microsoft.com/office/drawing/2016/5/12/chartex" xmlns:cx7="http://schemas.microsoft.com/office/drawing/2016/5/13/chartex" xmlns:cx8="http://schemas.microsoft.com/office/drawing/2016/5/14/chartex" xmlns:mc="http://schemas.openxmlformats.org/markup-compatibility/2006" xmlns:aink="http://schemas.microsoft.com/office/drawing/2016/ink" xmlns:am3d="http://schemas.microsoft.com/office/drawing/2017/model3d" xmlns:o="urn:schemas-microsoft-com:office:office" xmlns:r="http://schemas.openxmlformats.org/officeDocument/2006/relationships" xmlns:m="http://schemas.openxmlformats.org/officeDocument/2006/math" xmlns:v="urn:schemas-microsoft-com:vml" xmlns:wp14="http://schemas.microsoft.com/office/word/2010/wordprocessingDrawing" xmlns:wp="http://schemas.openxmlformats.org/drawingml/2006/wordprocessingDrawing" xmlns:w10="urn:schemas-microsoft-com:office:word" xmlns:w="http://schemas.openxmlformats.org/wordprocessingml/2006/main" xmlns:w14="http://schemas.microsoft.com/office/word/2010/wordml" xmlns:w15="http://schemas.microsoft.com/office/word/2012/wordml" xmlns:w16cex="http://schemas.microsoft.com/office/word/2018/wordml/cex" xmlns:w16cid="http://schemas.microsoft.com/office/word/2016/wordml/cid" xmlns:w16="http://schemas.microsoft.com/office/word/2018/wordml" xmlns:w16sdtdh="http://schemas.microsoft.com/office/word/2020/wordml/sdtdatahash" xmlns:w16se="http://schemas.microsoft.com/office/word/2015/wordml/symex" xmlns:wpg="http://schemas.microsoft.com/office/word/2010/wordprocessingGroup" xmlns:wpi="http://schemas.microsoft.com/office/word/2010/wordprocessingInk" xmlns:wne="http://schemas.microsoft.com/office/word/2006/wordml" xmlns:wps="http://schemas.microsoft.com/office/word/2010/wordprocessingShape" mc:Ignorable="w14 w15 w16se w16cid w16 w16cex w16sdtdh wp14">
+<w:document xmlns:wpc="http://schemas.microsoft.com/office/word/2010/wordprocessingCanvas" xmlns:cx="http://schemas.microsoft.com/office/drawing/2014/chartex" xmlns:mc="http://schemas.openxmlformats.org/markup-compatibility/2006" xmlns:o="urn:schemas-microsoft-com:office:office" xmlns:r="http://schemas.openxmlformats.org/officeDocument/2006/relationships" xmlns:m="http://schemas.openxmlformats.org/officeDocument/2006/math" xmlns:v="urn:schemas-microsoft-com:vml" xmlns:wp14="http://schemas.microsoft.com/office/word/2010/wordprocessingDrawing" xmlns:wp="http://schemas.openxmlformats.org/drawingml/2006/wordprocessingDrawing" xmlns:w10="urn:schemas-microsoft-com:office:word" xmlns:w="http://schemas.openxmlformats.org/wordprocessingml/2006/main" xmlns:w14="http://schemas.microsoft.com/office/word/2010/wordml" xmlns:w15="http://schemas.microsoft.com/office/word/2012/wordml" xmlns:w16se="http://schemas.microsoft.com/office/word/2015/wordml/symex" xmlns:wpg="http://schemas.microsoft.com/office/word/2010/wordprocessingGroup" xmlns:wpi="http://schemas.microsoft.com/office/word/2010/wordprocessingInk" xmlns:wne="http://schemas.microsoft.com/office/word/2006/wordml" xmlns:wps="http://schemas.microsoft.com/office/word/2010/wordprocessingShape" mc:Ignorable="w14 w15 w16se wp14">
   <w:body>
     <w:p>
       <w:pPr>
@@ -250,6 +250,18 @@
         <w:rPr>
           <w:rFonts w:ascii="標楷體" w:eastAsia="標楷體" w:hAnsi="標楷體" w:hint="eastAsia"/>
         </w:rPr>
+        <w:t>轉換</w:t>
+      </w:r>
+      <w:r>
+        <w:rPr>
+          <w:rFonts w:ascii="標楷體" w:eastAsia="標楷體" w:hAnsi="標楷體" w:hint="eastAsia"/>
+        </w:rPr>
+        <w:t>矩陣</w:t>
+      </w:r>
+      <w:r>
+        <w:rPr>
+          <w:rFonts w:ascii="標楷體" w:eastAsia="標楷體" w:hAnsi="標楷體" w:hint="eastAsia"/>
+        </w:rPr>
         <w:t>[</w:t>
       </w:r>
       <w:r>
@@ -262,7 +274,7 @@
         <w:rPr>
           <w:rFonts w:ascii="標楷體" w:eastAsia="標楷體" w:hAnsi="標楷體" w:hint="eastAsia"/>
         </w:rPr>
-        <w:t>]矩陣，此矩陣包括旋轉矩陣及</w:t>
+        <w:t>]，此矩陣包括旋轉矩陣及</w:t>
       </w:r>
       <w:r>
         <w:rPr>
@@ -298,7 +310,25 @@
         <w:rPr>
           <w:rFonts w:ascii="標楷體" w:eastAsia="標楷體" w:hAnsi="標楷體" w:hint="eastAsia"/>
         </w:rPr>
-        <w:t>則是給定[</w:t>
+        <w:t>則是給定</w:t>
+      </w:r>
+      <w:r>
+        <w:rPr>
+          <w:rFonts w:ascii="標楷體" w:eastAsia="標楷體" w:hAnsi="標楷體" w:hint="eastAsia"/>
+        </w:rPr>
+        <w:t>轉換</w:t>
+      </w:r>
+      <w:r>
+        <w:rPr>
+          <w:rFonts w:ascii="標楷體" w:eastAsia="標楷體" w:hAnsi="標楷體" w:hint="eastAsia"/>
+        </w:rPr>
+        <w:t>矩陣</w:t>
+      </w:r>
+      <w:r>
+        <w:rPr>
+          <w:rFonts w:ascii="標楷體" w:eastAsia="標楷體" w:hAnsi="標楷體" w:hint="eastAsia"/>
+        </w:rPr>
+        <w:t>[</w:t>
       </w:r>
       <w:r>
         <w:rPr>
@@ -310,7 +340,7 @@
         <w:rPr>
           <w:rFonts w:ascii="標楷體" w:eastAsia="標楷體" w:hAnsi="標楷體" w:hint="eastAsia"/>
         </w:rPr>
-        <w:t>]矩陣回推各軸的角度</w:t>
+        <w:t>]回推各軸的角度</w:t>
       </w:r>
       <w:r>
         <w:rPr>
@@ -557,7 +587,7 @@
       <w:pPr>
         <w:pStyle w:val="a7"/>
         <w:rPr>
-          <w:rFonts w:ascii="標楷體" w:eastAsia="標楷體" w:hAnsi="標楷體" w:hint="eastAsia"/>
+          <w:rFonts w:ascii="標楷體" w:eastAsia="標楷體" w:hAnsi="標楷體"/>
         </w:rPr>
       </w:pPr>
     </w:p>
@@ -643,6 +673,56 @@
         </w:rPr>
         <w:t>）</w:t>
       </w:r>
+      <w:r>
+        <w:rPr>
+          <w:rFonts w:ascii="標楷體" w:eastAsia="標楷體" w:hAnsi="標楷體" w:cs="Arial" w:hint="eastAsia"/>
+          <w:color w:val="202122"/>
+          <w:sz w:val="23"/>
+          <w:szCs w:val="23"/>
+          <w:shd w:val="clear" w:color="auto" w:fill="FFFFFF"/>
+        </w:rPr>
+        <w:t>輸入各軸角度，輸出[</w:t>
+      </w:r>
+      <w:r>
+        <w:rPr>
+          <w:rFonts w:ascii="標楷體" w:eastAsia="標楷體" w:hAnsi="標楷體" w:cs="Arial"/>
+          <w:color w:val="202122"/>
+          <w:sz w:val="23"/>
+          <w:szCs w:val="23"/>
+          <w:shd w:val="clear" w:color="auto" w:fill="FFFFFF"/>
+        </w:rPr>
+        <w:t>n o a p]</w:t>
+      </w:r>
+      <w:r>
+        <w:rPr>
+          <w:rFonts w:ascii="標楷體" w:eastAsia="標楷體" w:hAnsi="標楷體" w:cs="Arial" w:hint="eastAsia"/>
+          <w:color w:val="202122"/>
+          <w:sz w:val="23"/>
+          <w:szCs w:val="23"/>
+          <w:shd w:val="clear" w:color="auto" w:fill="FFFFFF"/>
+        </w:rPr>
+        <w:t>矩陣及E</w:t>
+      </w:r>
+      <w:r>
+        <w:rPr>
+          <w:rFonts w:ascii="標楷體" w:eastAsia="標楷體" w:hAnsi="標楷體" w:cs="Arial"/>
+          <w:color w:val="202122"/>
+          <w:sz w:val="23"/>
+          <w:szCs w:val="23"/>
+          <w:shd w:val="clear" w:color="auto" w:fill="FFFFFF"/>
+        </w:rPr>
+        <w:t>uler angle</w:t>
+      </w:r>
+      <w:r>
+        <w:rPr>
+          <w:rFonts w:ascii="標楷體" w:eastAsia="標楷體" w:hAnsi="標楷體" w:cs="Arial"/>
+          <w:color w:val="202122"/>
+          <w:sz w:val="23"/>
+          <w:szCs w:val="23"/>
+          <w:shd w:val="clear" w:color="auto" w:fill="FFFFFF"/>
+        </w:rPr>
+        <w:t>s</w:t>
+      </w:r>
     </w:p>
     <w:p>
       <w:pPr>
@@ -745,7 +825,67 @@
         <w:rPr>
           <w:rFonts w:ascii="標楷體" w:eastAsia="標楷體" w:hAnsi="標楷體" w:hint="eastAsia"/>
         </w:rPr>
-        <w:t>，將其反推各軸角度。經由相關公式的反推計算出各軸角度，在輸出之前會再判斷角度是否有超出範圍，有超出範圍者，輸出有註記所超出的各軸代號；如果是超出機器手臂的工作範圍，輸出不會顯示其各軸角度，則顯示</w:t>
+        <w:t>，將其反推各軸</w:t>
+      </w:r>
+      <w:r>
+        <w:rPr>
+          <w:rFonts w:ascii="標楷體" w:eastAsia="標楷體" w:hAnsi="標楷體" w:hint="eastAsia"/>
+        </w:rPr>
+        <w:t>的</w:t>
+      </w:r>
+      <w:r>
+        <w:rPr>
+          <w:rFonts w:ascii="標楷體" w:eastAsia="標楷體" w:hAnsi="標楷體" w:hint="eastAsia"/>
+        </w:rPr>
+        <w:t>角度。經由相關公式的</w:t>
+      </w:r>
+      <w:r>
+        <w:rPr>
+          <w:rFonts w:ascii="標楷體" w:eastAsia="標楷體" w:hAnsi="標楷體" w:hint="eastAsia"/>
+        </w:rPr>
+        <w:t>計算</w:t>
+      </w:r>
+      <w:r>
+        <w:rPr>
+          <w:rFonts w:ascii="標楷體" w:eastAsia="標楷體" w:hAnsi="標楷體" w:hint="eastAsia"/>
+        </w:rPr>
+        <w:t>得出</w:t>
+      </w:r>
+      <w:r>
+        <w:rPr>
+          <w:rFonts w:ascii="標楷體" w:eastAsia="標楷體" w:hAnsi="標楷體" w:hint="eastAsia"/>
+        </w:rPr>
+        <w:t>各軸角度</w:t>
+      </w:r>
+      <w:r>
+        <w:rPr>
+          <w:rFonts w:ascii="標楷體" w:eastAsia="標楷體" w:hAnsi="標楷體" w:hint="eastAsia"/>
+        </w:rPr>
+        <w:t>後</w:t>
+      </w:r>
+      <w:r>
+        <w:rPr>
+          <w:rFonts w:ascii="標楷體" w:eastAsia="標楷體" w:hAnsi="標楷體" w:hint="eastAsia"/>
+        </w:rPr>
+        <w:t>，</w:t>
+      </w:r>
+      <w:r>
+        <w:rPr>
+          <w:rFonts w:ascii="標楷體" w:eastAsia="標楷體" w:hAnsi="標楷體" w:hint="eastAsia"/>
+        </w:rPr>
+        <w:t>會</w:t>
+      </w:r>
+      <w:r>
+        <w:rPr>
+          <w:rFonts w:ascii="標楷體" w:eastAsia="標楷體" w:hAnsi="標楷體" w:hint="eastAsia"/>
+        </w:rPr>
+        <w:t>在輸出之前</w:t>
+      </w:r>
+      <w:r>
+        <w:rPr>
+          <w:rFonts w:ascii="標楷體" w:eastAsia="標楷體" w:hAnsi="標楷體" w:hint="eastAsia"/>
+        </w:rPr>
+        <w:t>判斷角度是否有超出範圍，有超出範圍者，輸出有註記所超出的各軸代號；如果是超出機器手臂的工作範圍，輸出不會顯示其各軸角度，則顯示</w:t>
       </w:r>
       <w:r>
         <w:rPr>
@@ -933,6 +1073,36 @@
         </w:rPr>
         <w:t>）</w:t>
       </w:r>
+      <w:r>
+        <w:rPr>
+          <w:rFonts w:ascii="標楷體" w:eastAsia="標楷體" w:hAnsi="標楷體" w:cs="Arial" w:hint="eastAsia"/>
+          <w:color w:val="202122"/>
+          <w:sz w:val="23"/>
+          <w:szCs w:val="23"/>
+          <w:shd w:val="clear" w:color="auto" w:fill="FFFFFF"/>
+        </w:rPr>
+        <w:t>輸入[</w:t>
+      </w:r>
+      <w:r>
+        <w:rPr>
+          <w:rFonts w:ascii="標楷體" w:eastAsia="標楷體" w:hAnsi="標楷體" w:cs="Arial"/>
+          <w:color w:val="202122"/>
+          <w:sz w:val="23"/>
+          <w:szCs w:val="23"/>
+          <w:shd w:val="clear" w:color="auto" w:fill="FFFFFF"/>
+        </w:rPr>
+        <w:t>n o a p</w:t>
+      </w:r>
+      <w:r>
+        <w:rPr>
+          <w:rFonts w:ascii="標楷體" w:eastAsia="標楷體" w:hAnsi="標楷體" w:cs="Arial" w:hint="eastAsia"/>
+          <w:color w:val="202122"/>
+          <w:sz w:val="23"/>
+          <w:szCs w:val="23"/>
+          <w:shd w:val="clear" w:color="auto" w:fill="FFFFFF"/>
+        </w:rPr>
+        <w:t>]矩陣，輸出各軸角度及判斷結果</w:t>
+      </w:r>
     </w:p>
     <w:p>
       <w:pPr>
@@ -943,7 +1113,7 @@
         </w:numPr>
         <w:ind w:leftChars="0"/>
         <w:rPr>
-          <w:rFonts w:ascii="標楷體" w:eastAsia="標楷體" w:hAnsi="標楷體" w:cs="Arial" w:hint="eastAsia"/>
+          <w:rFonts w:ascii="標楷體" w:eastAsia="標楷體" w:hAnsi="標楷體" w:cs="Arial"/>
           <w:color w:val="202122"/>
           <w:sz w:val="23"/>
           <w:szCs w:val="23"/>
@@ -960,6 +1130,47 @@
         </w:rPr>
         <w:lastRenderedPageBreak/>
         <w:t>程式架構說明</w:t>
+      </w:r>
+    </w:p>
+    <w:p>
+      <w:pPr>
+        <w:pStyle w:val="a7"/>
+        <w:ind w:leftChars="0" w:left="360"/>
+        <w:rPr>
+          <w:rFonts w:ascii="標楷體" w:eastAsia="標楷體" w:hAnsi="標楷體" w:cs="Arial"/>
+          <w:color w:val="202122"/>
+          <w:sz w:val="23"/>
+          <w:szCs w:val="23"/>
+          <w:shd w:val="clear" w:color="auto" w:fill="FFFFFF"/>
+        </w:rPr>
+      </w:pPr>
+      <w:r>
+        <w:rPr>
+          <w:rFonts w:ascii="標楷體" w:eastAsia="標楷體" w:hAnsi="標楷體" w:cs="Arial" w:hint="eastAsia"/>
+          <w:color w:val="202122"/>
+          <w:sz w:val="23"/>
+          <w:szCs w:val="23"/>
+          <w:shd w:val="clear" w:color="auto" w:fill="FFFFFF"/>
+        </w:rPr>
+        <w:t xml:space="preserve">    </w:t>
+      </w:r>
+      <w:r>
+        <w:rPr>
+          <w:rFonts w:ascii="標楷體" w:eastAsia="標楷體" w:hAnsi="標楷體" w:hint="eastAsia"/>
+        </w:rPr>
+        <w:t>圖三</w:t>
+      </w:r>
+      <w:r>
+        <w:rPr>
+          <w:rFonts w:ascii="標楷體" w:eastAsia="標楷體" w:hAnsi="標楷體" w:hint="eastAsia"/>
+        </w:rPr>
+        <w:t>及圖四是此次專題的主要程式架構、流程</w:t>
+      </w:r>
+      <w:r>
+        <w:rPr>
+          <w:rFonts w:ascii="標楷體" w:eastAsia="標楷體" w:hAnsi="標楷體" w:hint="eastAsia"/>
+        </w:rPr>
+        <w:t>。</w:t>
       </w:r>
     </w:p>
     <w:p>
@@ -1348,23 +1559,6 @@
     </w:p>
     <w:p>
       <w:pPr>
-        <w:pStyle w:val="a7"/>
-        <w:ind w:leftChars="0" w:left="360"/>
-        <w:jc w:val="center"/>
-        <w:rPr>
-          <w:rFonts w:ascii="標楷體" w:eastAsia="標楷體" w:hAnsi="標楷體" w:cs="Arial"/>
-          <w:color w:val="202122"/>
-          <w:sz w:val="23"/>
-          <w:szCs w:val="23"/>
-          <w:shd w:val="clear" w:color="auto" w:fill="FFFFFF"/>
-        </w:rPr>
-      </w:pPr>
-    </w:p>
-    <w:p>
-      <w:pPr>
-        <w:pStyle w:val="a7"/>
-        <w:ind w:leftChars="0" w:left="360"/>
-        <w:jc w:val="center"/>
         <w:rPr>
           <w:rFonts w:ascii="標楷體" w:eastAsia="標楷體" w:hAnsi="標楷體" w:cs="Arial" w:hint="eastAsia"/>
           <w:color w:val="202122"/>
@@ -1571,7 +1765,7 @@
         <w:pStyle w:val="a7"/>
         <w:ind w:leftChars="0" w:left="360"/>
         <w:rPr>
-          <w:rFonts w:ascii="標楷體" w:eastAsia="標楷體" w:hAnsi="標楷體" w:cs="Arial" w:hint="eastAsia"/>
+          <w:rFonts w:ascii="標楷體" w:eastAsia="標楷體" w:hAnsi="標楷體" w:cs="Arial"/>
           <w:color w:val="202122"/>
           <w:sz w:val="23"/>
           <w:szCs w:val="23"/>
@@ -1660,19 +1854,7 @@
         <w:rPr>
           <w:rFonts w:ascii="標楷體" w:eastAsia="標楷體" w:hAnsi="標楷體" w:hint="eastAsia"/>
         </w:rPr>
-        <w:t>如圖</w:t>
-      </w:r>
-      <w:r>
-        <w:rPr>
-          <w:rFonts w:ascii="標楷體" w:eastAsia="標楷體" w:hAnsi="標楷體" w:hint="eastAsia"/>
-        </w:rPr>
-        <w:t>七</w:t>
-      </w:r>
-      <w:r>
-        <w:rPr>
-          <w:rFonts w:ascii="標楷體" w:eastAsia="標楷體" w:hAnsi="標楷體" w:hint="eastAsia"/>
-        </w:rPr>
-        <w:t>所示</w:t>
+        <w:t>如圖七所示</w:t>
       </w:r>
       <w:r>
         <w:rPr>
@@ -1953,7 +2135,7 @@
         <w:ind w:leftChars="0" w:left="360"/>
         <w:jc w:val="center"/>
         <w:rPr>
-          <w:rFonts w:ascii="標楷體" w:eastAsia="標楷體" w:hAnsi="標楷體" w:cs="Arial" w:hint="eastAsia"/>
+          <w:rFonts w:ascii="標楷體" w:eastAsia="標楷體" w:hAnsi="標楷體" w:cs="Arial"/>
           <w:color w:val="202122"/>
           <w:sz w:val="23"/>
           <w:szCs w:val="23"/>
@@ -2093,434 +2275,15 @@
       <w:pPr>
         <w:pStyle w:val="a7"/>
         <w:ind w:leftChars="0" w:left="360"/>
-        <w:rPr>
-          <w:rFonts w:ascii="標楷體" w:eastAsia="標楷體" w:hAnsi="標楷體"/>
-        </w:rPr>
-      </w:pPr>
-      <w:r>
-        <w:rPr>
-          <w:rFonts w:ascii="標楷體" w:eastAsia="標楷體" w:hAnsi="標楷體" w:hint="eastAsia"/>
-        </w:rPr>
-        <w:t xml:space="preserve">    </w:t>
-      </w:r>
-      <w:r>
-        <w:rPr>
-          <w:rFonts w:ascii="標楷體" w:eastAsia="標楷體" w:hAnsi="標楷體" w:hint="eastAsia"/>
-        </w:rPr>
-        <w:t>在i</w:t>
-      </w:r>
-      <w:r>
-        <w:rPr>
-          <w:rFonts w:ascii="標楷體" w:eastAsia="標楷體" w:hAnsi="標楷體"/>
-        </w:rPr>
-        <w:t xml:space="preserve">nverse </w:t>
-      </w:r>
-      <w:r>
-        <w:rPr>
-          <w:rFonts w:ascii="標楷體" w:eastAsia="標楷體" w:hAnsi="標楷體" w:hint="eastAsia"/>
-        </w:rPr>
-        <w:t>kinematic</w:t>
-      </w:r>
-      <w:r>
-        <w:rPr>
-          <w:rFonts w:ascii="標楷體" w:eastAsia="標楷體" w:hAnsi="標楷體" w:hint="eastAsia"/>
-        </w:rPr>
-        <w:t>部分，根據幾何法算出t</w:t>
-      </w:r>
-      <w:r>
-        <w:rPr>
-          <w:rFonts w:ascii="標楷體" w:eastAsia="標楷體" w:hAnsi="標楷體"/>
-        </w:rPr>
-        <w:t>heta1</w:t>
-      </w:r>
-      <w:r>
-        <w:rPr>
-          <w:rFonts w:ascii="標楷體" w:eastAsia="標楷體" w:hAnsi="標楷體" w:hint="eastAsia"/>
-        </w:rPr>
-        <w:t>到3，再利用三角函數</w:t>
-      </w:r>
-      <w:r>
-        <w:rPr>
-          <w:rFonts w:ascii="標楷體" w:eastAsia="標楷體" w:hAnsi="標楷體" w:hint="eastAsia"/>
-        </w:rPr>
-        <w:t>方法</w:t>
-      </w:r>
-      <w:r>
-        <w:rPr>
-          <w:rFonts w:ascii="標楷體" w:eastAsia="標楷體" w:hAnsi="標楷體" w:hint="eastAsia"/>
-        </w:rPr>
-        <w:t>推導</w:t>
-      </w:r>
-      <w:r>
-        <w:rPr>
-          <w:rFonts w:ascii="標楷體" w:eastAsia="標楷體" w:hAnsi="標楷體" w:hint="eastAsia"/>
-        </w:rPr>
-        <w:t>出</w:t>
-      </w:r>
-      <w:r>
-        <w:rPr>
-          <w:rFonts w:ascii="標楷體" w:eastAsia="標楷體" w:hAnsi="標楷體" w:hint="eastAsia"/>
-        </w:rPr>
-        <w:t>t</w:t>
-      </w:r>
-      <w:r>
-        <w:rPr>
-          <w:rFonts w:ascii="標楷體" w:eastAsia="標楷體" w:hAnsi="標楷體"/>
-        </w:rPr>
-        <w:t>heta</w:t>
-      </w:r>
-      <w:r>
-        <w:rPr>
-          <w:rFonts w:ascii="標楷體" w:eastAsia="標楷體" w:hAnsi="標楷體" w:hint="eastAsia"/>
-        </w:rPr>
-        <w:t>5</w:t>
-      </w:r>
-      <w:r>
-        <w:rPr>
-          <w:rFonts w:ascii="標楷體" w:eastAsia="標楷體" w:hAnsi="標楷體" w:hint="eastAsia"/>
-        </w:rPr>
-        <w:t>到</w:t>
-      </w:r>
-      <w:r>
-        <w:rPr>
-          <w:rFonts w:ascii="標楷體" w:eastAsia="標楷體" w:hAnsi="標楷體" w:hint="eastAsia"/>
-        </w:rPr>
-        <w:t>6</w:t>
-      </w:r>
-      <w:r>
-        <w:rPr>
-          <w:rFonts w:ascii="標楷體" w:eastAsia="標楷體" w:hAnsi="標楷體" w:hint="eastAsia"/>
-        </w:rPr>
-        <w:t>。在推導過程可知</w:t>
-      </w:r>
-      <w:r>
-        <w:rPr>
-          <w:rFonts w:ascii="標楷體" w:eastAsia="標楷體" w:hAnsi="標楷體" w:hint="eastAsia"/>
-        </w:rPr>
-        <w:t>t</w:t>
-      </w:r>
-      <w:r>
-        <w:rPr>
-          <w:rFonts w:ascii="標楷體" w:eastAsia="標楷體" w:hAnsi="標楷體"/>
-        </w:rPr>
-        <w:t>heta1</w:t>
-      </w:r>
-      <w:r>
-        <w:rPr>
-          <w:rFonts w:ascii="標楷體" w:eastAsia="標楷體" w:hAnsi="標楷體" w:hint="eastAsia"/>
-        </w:rPr>
-        <w:t>有兩組解，</w:t>
-      </w:r>
-      <w:r>
-        <w:rPr>
-          <w:rFonts w:ascii="標楷體" w:eastAsia="標楷體" w:hAnsi="標楷體" w:hint="eastAsia"/>
-        </w:rPr>
-        <w:t>兩組相差180度，此影響到</w:t>
-      </w:r>
-      <w:r>
-        <w:rPr>
-          <w:rFonts w:ascii="標楷體" w:eastAsia="標楷體" w:hAnsi="標楷體" w:hint="eastAsia"/>
-        </w:rPr>
-        <w:t>t</w:t>
-      </w:r>
-      <w:r>
-        <w:rPr>
-          <w:rFonts w:ascii="標楷體" w:eastAsia="標楷體" w:hAnsi="標楷體"/>
-        </w:rPr>
-        <w:t>heta</w:t>
-      </w:r>
-      <w:r>
-        <w:rPr>
-          <w:rFonts w:ascii="標楷體" w:eastAsia="標楷體" w:hAnsi="標楷體" w:hint="eastAsia"/>
-        </w:rPr>
-        <w:t>3</w:t>
-      </w:r>
-      <w:r>
-        <w:rPr>
-          <w:rFonts w:ascii="標楷體" w:eastAsia="標楷體" w:hAnsi="標楷體" w:hint="eastAsia"/>
-        </w:rPr>
-        <w:t>。</w:t>
-      </w:r>
-      <w:r>
-        <w:rPr>
-          <w:rFonts w:ascii="標楷體" w:eastAsia="標楷體" w:hAnsi="標楷體" w:hint="eastAsia"/>
-        </w:rPr>
-        <w:t>而</w:t>
-      </w:r>
-      <w:r>
-        <w:rPr>
-          <w:rFonts w:ascii="標楷體" w:eastAsia="標楷體" w:hAnsi="標楷體" w:hint="eastAsia"/>
-        </w:rPr>
-        <w:t>t</w:t>
-      </w:r>
-      <w:r>
-        <w:rPr>
-          <w:rFonts w:ascii="標楷體" w:eastAsia="標楷體" w:hAnsi="標楷體"/>
-        </w:rPr>
-        <w:t>heta</w:t>
-      </w:r>
-      <w:r>
-        <w:rPr>
-          <w:rFonts w:ascii="標楷體" w:eastAsia="標楷體" w:hAnsi="標楷體" w:hint="eastAsia"/>
-        </w:rPr>
-        <w:t>2、3</w:t>
-      </w:r>
-      <w:r>
-        <w:rPr>
-          <w:rFonts w:ascii="標楷體" w:eastAsia="標楷體" w:hAnsi="標楷體" w:hint="eastAsia"/>
-        </w:rPr>
-        <w:t>為一組，</w:t>
-      </w:r>
-      <w:r>
-        <w:rPr>
-          <w:rFonts w:ascii="標楷體" w:eastAsia="標楷體" w:hAnsi="標楷體" w:hint="eastAsia"/>
-        </w:rPr>
-        <w:t>因為機器手臂可以向上彎曲及向下彎曲</w:t>
-      </w:r>
-      <w:r>
-        <w:rPr>
-          <w:rFonts w:ascii="標楷體" w:eastAsia="標楷體" w:hAnsi="標楷體" w:hint="eastAsia"/>
-        </w:rPr>
-        <w:t>，因此</w:t>
-      </w:r>
-      <w:r>
-        <w:rPr>
-          <w:rFonts w:ascii="標楷體" w:eastAsia="標楷體" w:hAnsi="標楷體" w:hint="eastAsia"/>
-        </w:rPr>
-        <w:t>有兩組解</w:t>
-      </w:r>
-      <w:r>
-        <w:rPr>
-          <w:rFonts w:ascii="標楷體" w:eastAsia="標楷體" w:hAnsi="標楷體" w:hint="eastAsia"/>
-        </w:rPr>
-        <w:t>。最後t</w:t>
-      </w:r>
-      <w:r>
-        <w:rPr>
-          <w:rFonts w:ascii="標楷體" w:eastAsia="標楷體" w:hAnsi="標楷體"/>
-        </w:rPr>
-        <w:t>he</w:t>
-      </w:r>
-      <w:r>
-        <w:rPr>
-          <w:rFonts w:ascii="標楷體" w:eastAsia="標楷體" w:hAnsi="標楷體"/>
-        </w:rPr>
-        <w:t>ta</w:t>
-      </w:r>
-      <w:r>
-        <w:rPr>
-          <w:rFonts w:ascii="標楷體" w:eastAsia="標楷體" w:hAnsi="標楷體"/>
-        </w:rPr>
-        <w:t>4</w:t>
-      </w:r>
-      <w:r>
-        <w:rPr>
-          <w:rFonts w:ascii="標楷體" w:eastAsia="標楷體" w:hAnsi="標楷體" w:hint="eastAsia"/>
-        </w:rPr>
-        <w:t>、5、6為一組</w:t>
-      </w:r>
-      <w:r>
-        <w:rPr>
-          <w:rFonts w:ascii="標楷體" w:eastAsia="標楷體" w:hAnsi="標楷體" w:hint="eastAsia"/>
-        </w:rPr>
-        <w:t>，因為</w:t>
-      </w:r>
-      <w:r>
-        <w:rPr>
-          <w:rFonts w:ascii="標楷體" w:eastAsia="標楷體" w:hAnsi="標楷體" w:hint="eastAsia"/>
-        </w:rPr>
-        <w:t>s</w:t>
-      </w:r>
-      <w:r>
-        <w:rPr>
-          <w:rFonts w:ascii="標楷體" w:eastAsia="標楷體" w:hAnsi="標楷體"/>
-        </w:rPr>
-        <w:t>in(</w:t>
-      </w:r>
-      <w:r>
-        <w:rPr>
-          <w:rFonts w:ascii="標楷體" w:eastAsia="標楷體" w:hAnsi="標楷體" w:hint="eastAsia"/>
-        </w:rPr>
-        <w:t>t</w:t>
-      </w:r>
-      <w:r>
-        <w:rPr>
-          <w:rFonts w:ascii="標楷體" w:eastAsia="標楷體" w:hAnsi="標楷體"/>
-        </w:rPr>
-        <w:t>heta</w:t>
-      </w:r>
-      <w:r>
-        <w:rPr>
-          <w:rFonts w:ascii="標楷體" w:eastAsia="標楷體" w:hAnsi="標楷體" w:hint="eastAsia"/>
-        </w:rPr>
-        <w:t>5</w:t>
-      </w:r>
-      <w:r>
-        <w:rPr>
-          <w:rFonts w:ascii="標楷體" w:eastAsia="標楷體" w:hAnsi="標楷體"/>
-        </w:rPr>
-        <w:t>)</w:t>
-      </w:r>
-      <w:r>
-        <w:rPr>
-          <w:rFonts w:ascii="標楷體" w:eastAsia="標楷體" w:hAnsi="標楷體" w:hint="eastAsia"/>
-        </w:rPr>
-        <w:t>有正負之分，從而</w:t>
-      </w:r>
-      <w:r>
-        <w:rPr>
-          <w:rFonts w:ascii="標楷體" w:eastAsia="標楷體" w:hAnsi="標楷體" w:hint="eastAsia"/>
-        </w:rPr>
-        <w:t>有</w:t>
-      </w:r>
-      <w:r>
-        <w:rPr>
-          <w:rFonts w:ascii="標楷體" w:eastAsia="標楷體" w:hAnsi="標楷體" w:hint="eastAsia"/>
-        </w:rPr>
-        <w:t>兩組解，其影</w:t>
-      </w:r>
-      <w:r>
-        <w:rPr>
-          <w:rFonts w:ascii="標楷體" w:eastAsia="標楷體" w:hAnsi="標楷體" w:hint="eastAsia"/>
-        </w:rPr>
-        <w:t>響</w:t>
-      </w:r>
-      <w:r>
-        <w:rPr>
-          <w:rFonts w:ascii="標楷體" w:eastAsia="標楷體" w:hAnsi="標楷體" w:hint="eastAsia"/>
-        </w:rPr>
-        <w:t>到</w:t>
-      </w:r>
-      <w:r>
-        <w:rPr>
-          <w:rFonts w:ascii="標楷體" w:eastAsia="標楷體" w:hAnsi="標楷體" w:hint="eastAsia"/>
-        </w:rPr>
-        <w:t>t</w:t>
-      </w:r>
-      <w:r>
-        <w:rPr>
-          <w:rFonts w:ascii="標楷體" w:eastAsia="標楷體" w:hAnsi="標楷體"/>
-        </w:rPr>
-        <w:t>heta4</w:t>
-      </w:r>
-      <w:r>
-        <w:rPr>
-          <w:rFonts w:ascii="標楷體" w:eastAsia="標楷體" w:hAnsi="標楷體" w:hint="eastAsia"/>
-        </w:rPr>
-        <w:t>、6</w:t>
-      </w:r>
-      <w:r>
-        <w:rPr>
-          <w:rFonts w:ascii="標楷體" w:eastAsia="標楷體" w:hAnsi="標楷體" w:hint="eastAsia"/>
-        </w:rPr>
-        <w:t>。因此最後</w:t>
-      </w:r>
-      <w:r>
-        <w:rPr>
-          <w:rFonts w:ascii="標楷體" w:eastAsia="標楷體" w:hAnsi="標楷體" w:hint="eastAsia"/>
-        </w:rPr>
-        <w:lastRenderedPageBreak/>
-        <w:t>機器手臂推算出來的</w:t>
-      </w:r>
-      <w:r>
-        <w:rPr>
-          <w:rFonts w:ascii="標楷體" w:eastAsia="標楷體" w:hAnsi="標楷體" w:hint="eastAsia"/>
-        </w:rPr>
-        <w:t>角</w:t>
-      </w:r>
-      <w:r>
-        <w:rPr>
-          <w:rFonts w:ascii="標楷體" w:eastAsia="標楷體" w:hAnsi="標楷體" w:hint="eastAsia"/>
-        </w:rPr>
-        <w:t>度總共有八組解</w:t>
-      </w:r>
-      <w:r>
-        <w:rPr>
-          <w:rFonts w:ascii="標楷體" w:eastAsia="標楷體" w:hAnsi="標楷體" w:hint="eastAsia"/>
-        </w:rPr>
-        <w:t>。</w:t>
-      </w:r>
-    </w:p>
-    <w:p>
-      <w:pPr>
-        <w:pStyle w:val="a7"/>
-        <w:ind w:leftChars="0" w:left="360"/>
-        <w:rPr>
-          <w:rFonts w:ascii="標楷體" w:eastAsia="標楷體" w:hAnsi="標楷體" w:hint="eastAsia"/>
-        </w:rPr>
-      </w:pPr>
-      <w:r>
-        <w:rPr>
-          <w:rFonts w:ascii="標楷體" w:eastAsia="標楷體" w:hAnsi="標楷體" w:hint="eastAsia"/>
-        </w:rPr>
-        <w:t xml:space="preserve">    計算出來的八組解最終</w:t>
-      </w:r>
-      <w:r>
-        <w:rPr>
-          <w:rFonts w:ascii="標楷體" w:eastAsia="標楷體" w:hAnsi="標楷體" w:hint="eastAsia"/>
-        </w:rPr>
-        <w:t>還需</w:t>
-      </w:r>
-      <w:r>
-        <w:rPr>
-          <w:rFonts w:ascii="標楷體" w:eastAsia="標楷體" w:hAnsi="標楷體" w:hint="eastAsia"/>
-        </w:rPr>
-        <w:t>判斷是否</w:t>
-      </w:r>
-      <w:r>
-        <w:rPr>
-          <w:rFonts w:ascii="標楷體" w:eastAsia="標楷體" w:hAnsi="標楷體" w:hint="eastAsia"/>
-        </w:rPr>
-        <w:t>有超出各軸指定</w:t>
-      </w:r>
-      <w:r>
-        <w:rPr>
-          <w:rFonts w:ascii="標楷體" w:eastAsia="標楷體" w:hAnsi="標楷體" w:hint="eastAsia"/>
-        </w:rPr>
-        <w:t>的</w:t>
-      </w:r>
-      <w:r>
-        <w:rPr>
-          <w:rFonts w:ascii="標楷體" w:eastAsia="標楷體" w:hAnsi="標楷體" w:hint="eastAsia"/>
-        </w:rPr>
-        <w:t>範圍</w:t>
-      </w:r>
-      <w:r>
-        <w:rPr>
-          <w:rFonts w:ascii="標楷體" w:eastAsia="標楷體" w:hAnsi="標楷體" w:hint="eastAsia"/>
-        </w:rPr>
-        <w:t>或機器手臂的工作範圍</w:t>
-      </w:r>
-      <w:r>
-        <w:rPr>
-          <w:rFonts w:ascii="標楷體" w:eastAsia="標楷體" w:hAnsi="標楷體" w:hint="eastAsia"/>
-        </w:rPr>
-        <w:t>，最後將</w:t>
-      </w:r>
-      <w:r>
-        <w:rPr>
-          <w:rFonts w:ascii="標楷體" w:eastAsia="標楷體" w:hAnsi="標楷體" w:hint="eastAsia"/>
-        </w:rPr>
-        <w:t>所求角度及判斷</w:t>
-      </w:r>
-      <w:r>
-        <w:rPr>
-          <w:rFonts w:ascii="標楷體" w:eastAsia="標楷體" w:hAnsi="標楷體" w:hint="eastAsia"/>
-        </w:rPr>
-        <w:t>結果</w:t>
-      </w:r>
-      <w:r>
-        <w:rPr>
-          <w:rFonts w:ascii="標楷體" w:eastAsia="標楷體" w:hAnsi="標楷體" w:hint="eastAsia"/>
-        </w:rPr>
-        <w:t>輸出</w:t>
-      </w:r>
-      <w:r>
-        <w:rPr>
-          <w:rFonts w:ascii="標楷體" w:eastAsia="標楷體" w:hAnsi="標楷體" w:hint="eastAsia"/>
-        </w:rPr>
-        <w:t>。</w:t>
-      </w:r>
+        <w:jc w:val="center"/>
+        <w:rPr>
+          <w:rFonts w:ascii="標楷體" w:eastAsia="標楷體" w:hAnsi="標楷體" w:cs="Arial"/>
+          <w:color w:val="202122"/>
+          <w:sz w:val="23"/>
+          <w:szCs w:val="23"/>
+          <w:shd w:val="clear" w:color="auto" w:fill="FFFFFF"/>
+        </w:rPr>
+      </w:pPr>
     </w:p>
     <w:p>
       <w:pPr>
@@ -2535,15 +2298,1141 @@
           <w:shd w:val="clear" w:color="auto" w:fill="FFFFFF"/>
         </w:rPr>
       </w:pPr>
-      <w:r>
-        <w:rPr>
-          <w:rFonts w:ascii="標楷體" w:eastAsia="標楷體" w:hAnsi="標楷體" w:cs="Arial" w:hint="eastAsia"/>
+    </w:p>
+    <w:p>
+      <w:pPr>
+        <w:pStyle w:val="a7"/>
+        <w:ind w:leftChars="0" w:left="360"/>
+        <w:jc w:val="center"/>
+        <w:rPr>
+          <w:rFonts w:ascii="標楷體" w:eastAsia="標楷體" w:hAnsi="標楷體" w:cs="Arial"/>
+          <w:color w:val="202122"/>
+          <w:sz w:val="23"/>
+          <w:szCs w:val="23"/>
+          <w:shd w:val="clear" w:color="auto" w:fill="FFFFFF"/>
+        </w:rPr>
+      </w:pPr>
+    </w:p>
+    <w:p>
+      <w:pPr>
+        <w:pStyle w:val="a7"/>
+        <w:ind w:leftChars="0" w:left="360"/>
+        <w:jc w:val="center"/>
+        <w:rPr>
+          <w:rFonts w:ascii="標楷體" w:eastAsia="標楷體" w:hAnsi="標楷體" w:cs="Arial"/>
+          <w:color w:val="202122"/>
+          <w:sz w:val="23"/>
+          <w:szCs w:val="23"/>
+          <w:shd w:val="clear" w:color="auto" w:fill="FFFFFF"/>
+        </w:rPr>
+      </w:pPr>
+    </w:p>
+    <w:p>
+      <w:pPr>
+        <w:rPr>
+          <w:rFonts w:ascii="標楷體" w:eastAsia="標楷體" w:hAnsi="標楷體" w:cs="Arial" w:hint="eastAsia"/>
+          <w:color w:val="202122"/>
+          <w:sz w:val="23"/>
+          <w:szCs w:val="23"/>
+          <w:shd w:val="clear" w:color="auto" w:fill="FFFFFF"/>
+        </w:rPr>
+      </w:pPr>
+    </w:p>
+    <w:p>
+      <w:pPr>
+        <w:pStyle w:val="a7"/>
+        <w:ind w:leftChars="0" w:left="360"/>
+        <w:rPr>
+          <w:rFonts w:ascii="標楷體" w:eastAsia="標楷體" w:hAnsi="標楷體"/>
+        </w:rPr>
+      </w:pPr>
+      <w:r>
+        <w:rPr>
+          <w:rFonts w:ascii="標楷體" w:eastAsia="標楷體" w:hAnsi="標楷體" w:hint="eastAsia"/>
+        </w:rPr>
+        <w:lastRenderedPageBreak/>
+        <w:t xml:space="preserve">    </w:t>
+      </w:r>
+      <w:r>
+        <w:rPr>
+          <w:rFonts w:ascii="標楷體" w:eastAsia="標楷體" w:hAnsi="標楷體" w:hint="eastAsia"/>
+        </w:rPr>
+        <w:t>在i</w:t>
+      </w:r>
+      <w:r>
+        <w:rPr>
+          <w:rFonts w:ascii="標楷體" w:eastAsia="標楷體" w:hAnsi="標楷體"/>
+        </w:rPr>
+        <w:t xml:space="preserve">nverse </w:t>
+      </w:r>
+      <w:r>
+        <w:rPr>
+          <w:rFonts w:ascii="標楷體" w:eastAsia="標楷體" w:hAnsi="標楷體" w:hint="eastAsia"/>
+        </w:rPr>
+        <w:t>kinematic</w:t>
+      </w:r>
+      <w:r>
+        <w:rPr>
+          <w:rFonts w:ascii="標楷體" w:eastAsia="標楷體" w:hAnsi="標楷體" w:hint="eastAsia"/>
+        </w:rPr>
+        <w:t>部分，根據幾何法算出t</w:t>
+      </w:r>
+      <w:r>
+        <w:rPr>
+          <w:rFonts w:ascii="標楷體" w:eastAsia="標楷體" w:hAnsi="標楷體"/>
+        </w:rPr>
+        <w:t>heta1</w:t>
+      </w:r>
+      <w:r>
+        <w:rPr>
+          <w:rFonts w:ascii="標楷體" w:eastAsia="標楷體" w:hAnsi="標楷體" w:hint="eastAsia"/>
+        </w:rPr>
+        <w:t>、2、</w:t>
+      </w:r>
+      <w:r>
+        <w:rPr>
+          <w:rFonts w:ascii="標楷體" w:eastAsia="標楷體" w:hAnsi="標楷體" w:hint="eastAsia"/>
+        </w:rPr>
+        <w:t>3，再利用三角函數</w:t>
+      </w:r>
+      <w:r>
+        <w:rPr>
+          <w:rFonts w:ascii="標楷體" w:eastAsia="標楷體" w:hAnsi="標楷體" w:hint="eastAsia"/>
+        </w:rPr>
+        <w:t>方法</w:t>
+      </w:r>
+      <w:r>
+        <w:rPr>
+          <w:rFonts w:ascii="標楷體" w:eastAsia="標楷體" w:hAnsi="標楷體" w:hint="eastAsia"/>
+        </w:rPr>
+        <w:t>推導</w:t>
+      </w:r>
+      <w:r>
+        <w:rPr>
+          <w:rFonts w:ascii="標楷體" w:eastAsia="標楷體" w:hAnsi="標楷體" w:hint="eastAsia"/>
+        </w:rPr>
+        <w:t>出t</w:t>
+      </w:r>
+      <w:r>
+        <w:rPr>
+          <w:rFonts w:ascii="標楷體" w:eastAsia="標楷體" w:hAnsi="標楷體"/>
+        </w:rPr>
+        <w:t>heta</w:t>
+      </w:r>
+      <w:r>
+        <w:rPr>
+          <w:rFonts w:ascii="標楷體" w:eastAsia="標楷體" w:hAnsi="標楷體"/>
+        </w:rPr>
+        <w:t>4</w:t>
+      </w:r>
+      <w:r>
+        <w:rPr>
+          <w:rFonts w:ascii="標楷體" w:eastAsia="標楷體" w:hAnsi="標楷體" w:hint="eastAsia"/>
+        </w:rPr>
+        <w:t>、</w:t>
+      </w:r>
+      <w:r>
+        <w:rPr>
+          <w:rFonts w:ascii="標楷體" w:eastAsia="標楷體" w:hAnsi="標楷體" w:hint="eastAsia"/>
+        </w:rPr>
+        <w:t>5</w:t>
+      </w:r>
+      <w:r>
+        <w:rPr>
+          <w:rFonts w:ascii="標楷體" w:eastAsia="標楷體" w:hAnsi="標楷體" w:hint="eastAsia"/>
+        </w:rPr>
+        <w:t>、</w:t>
+      </w:r>
+      <w:r>
+        <w:rPr>
+          <w:rFonts w:ascii="標楷體" w:eastAsia="標楷體" w:hAnsi="標楷體" w:hint="eastAsia"/>
+        </w:rPr>
+        <w:t>6</w:t>
+      </w:r>
+      <w:r>
+        <w:rPr>
+          <w:rFonts w:ascii="標楷體" w:eastAsia="標楷體" w:hAnsi="標楷體" w:hint="eastAsia"/>
+        </w:rPr>
+        <w:t>。在推導過程可知t</w:t>
+      </w:r>
+      <w:r>
+        <w:rPr>
+          <w:rFonts w:ascii="標楷體" w:eastAsia="標楷體" w:hAnsi="標楷體"/>
+        </w:rPr>
+        <w:t>heta1</w:t>
+      </w:r>
+      <w:r>
+        <w:rPr>
+          <w:rFonts w:ascii="標楷體" w:eastAsia="標楷體" w:hAnsi="標楷體" w:hint="eastAsia"/>
+        </w:rPr>
+        <w:t>有兩組解，</w:t>
+      </w:r>
+      <w:r>
+        <w:rPr>
+          <w:rFonts w:ascii="標楷體" w:eastAsia="標楷體" w:hAnsi="標楷體" w:hint="eastAsia"/>
+        </w:rPr>
+        <w:t>t</w:t>
+      </w:r>
+      <w:r>
+        <w:rPr>
+          <w:rFonts w:ascii="標楷體" w:eastAsia="標楷體" w:hAnsi="標楷體"/>
+        </w:rPr>
+        <w:t>heta1</w:t>
+      </w:r>
+      <w:r>
+        <w:rPr>
+          <w:rFonts w:ascii="標楷體" w:eastAsia="標楷體" w:hAnsi="標楷體" w:hint="eastAsia"/>
+        </w:rPr>
+        <w:t>的</w:t>
+      </w:r>
+      <w:r>
+        <w:rPr>
+          <w:rFonts w:ascii="標楷體" w:eastAsia="標楷體" w:hAnsi="標楷體" w:hint="eastAsia"/>
+        </w:rPr>
+        <w:t>兩組</w:t>
+      </w:r>
+      <w:r>
+        <w:rPr>
+          <w:rFonts w:ascii="標楷體" w:eastAsia="標楷體" w:hAnsi="標楷體" w:hint="eastAsia"/>
+        </w:rPr>
+        <w:t>解</w:t>
+      </w:r>
+      <w:r>
+        <w:rPr>
+          <w:rFonts w:ascii="標楷體" w:eastAsia="標楷體" w:hAnsi="標楷體" w:hint="eastAsia"/>
+        </w:rPr>
+        <w:t>相差180</w:t>
+      </w:r>
+      <w:r>
+        <w:rPr>
+          <w:rFonts w:ascii="標楷體" w:eastAsia="標楷體" w:hAnsi="標楷體" w:hint="eastAsia"/>
+        </w:rPr>
+        <w:t>度</w:t>
+      </w:r>
+      <w:r>
+        <w:rPr>
+          <w:rFonts w:ascii="標楷體" w:eastAsia="標楷體" w:hAnsi="標楷體" w:hint="eastAsia"/>
+        </w:rPr>
+        <w:t>（</w:t>
+      </w:r>
+      <w:r>
+        <w:rPr>
+          <w:rFonts w:ascii="標楷體" w:eastAsia="標楷體" w:hAnsi="標楷體" w:hint="eastAsia"/>
+        </w:rPr>
+        <w:t>如</w:t>
+      </w:r>
+      <w:r>
+        <w:rPr>
+          <w:rFonts w:ascii="標楷體" w:eastAsia="標楷體" w:hAnsi="標楷體" w:hint="eastAsia"/>
+        </w:rPr>
+        <w:t>圖八</w:t>
+      </w:r>
+      <w:r>
+        <w:rPr>
+          <w:rFonts w:ascii="標楷體" w:eastAsia="標楷體" w:hAnsi="標楷體" w:hint="eastAsia"/>
+        </w:rPr>
+        <w:t>所</w:t>
+      </w:r>
+      <w:r>
+        <w:rPr>
+          <w:rFonts w:ascii="標楷體" w:eastAsia="標楷體" w:hAnsi="標楷體" w:hint="eastAsia"/>
+        </w:rPr>
+        <w:t>示</w:t>
+      </w:r>
+      <w:r>
+        <w:rPr>
+          <w:rFonts w:ascii="標楷體" w:eastAsia="標楷體" w:hAnsi="標楷體" w:cs="Arial"/>
+          <w:color w:val="202122"/>
+          <w:sz w:val="23"/>
+          <w:szCs w:val="23"/>
+          <w:shd w:val="clear" w:color="auto" w:fill="FFFFFF"/>
+        </w:rPr>
+        <w:t>）</w:t>
+      </w:r>
+      <w:r>
+        <w:rPr>
+          <w:rFonts w:ascii="標楷體" w:eastAsia="標楷體" w:hAnsi="標楷體" w:hint="eastAsia"/>
+        </w:rPr>
+        <w:t>。</w:t>
+      </w:r>
+      <w:r>
+        <w:rPr>
+          <w:rFonts w:ascii="標楷體" w:eastAsia="標楷體" w:hAnsi="標楷體" w:hint="eastAsia"/>
+        </w:rPr>
+        <w:t>因機器手臂可以向上彎曲及向下彎曲</w:t>
+      </w:r>
+      <w:r>
+        <w:rPr>
+          <w:rFonts w:ascii="標楷體" w:eastAsia="標楷體" w:hAnsi="標楷體" w:hint="eastAsia"/>
+        </w:rPr>
+        <w:t>，所以</w:t>
+      </w:r>
+      <w:r>
+        <w:rPr>
+          <w:rFonts w:ascii="標楷體" w:eastAsia="標楷體" w:hAnsi="標楷體" w:hint="eastAsia"/>
+        </w:rPr>
+        <w:t>t</w:t>
+      </w:r>
+      <w:r>
+        <w:rPr>
+          <w:rFonts w:ascii="標楷體" w:eastAsia="標楷體" w:hAnsi="標楷體"/>
+        </w:rPr>
+        <w:t>heta</w:t>
+      </w:r>
+      <w:r>
+        <w:rPr>
+          <w:rFonts w:ascii="標楷體" w:eastAsia="標楷體" w:hAnsi="標楷體" w:hint="eastAsia"/>
+        </w:rPr>
+        <w:t>2</w:t>
+      </w:r>
+      <w:r>
+        <w:rPr>
+          <w:rFonts w:ascii="標楷體" w:eastAsia="標楷體" w:hAnsi="標楷體" w:hint="eastAsia"/>
+        </w:rPr>
+        <w:t>、</w:t>
+      </w:r>
+      <w:r>
+        <w:rPr>
+          <w:rFonts w:ascii="標楷體" w:eastAsia="標楷體" w:hAnsi="標楷體" w:hint="eastAsia"/>
+        </w:rPr>
+        <w:t>3</w:t>
+      </w:r>
+      <w:r>
+        <w:rPr>
+          <w:rFonts w:ascii="標楷體" w:eastAsia="標楷體" w:hAnsi="標楷體" w:hint="eastAsia"/>
+        </w:rPr>
+        <w:t>彼此</w:t>
+      </w:r>
+      <w:r>
+        <w:rPr>
+          <w:rFonts w:ascii="標楷體" w:eastAsia="標楷體" w:hAnsi="標楷體" w:hint="eastAsia"/>
+        </w:rPr>
+        <w:t>是</w:t>
+      </w:r>
+      <w:r>
+        <w:rPr>
+          <w:rFonts w:ascii="標楷體" w:eastAsia="標楷體" w:hAnsi="標楷體" w:hint="eastAsia"/>
+        </w:rPr>
+        <w:t>有相關聯，因此為一組，</w:t>
+      </w:r>
+      <w:r>
+        <w:rPr>
+          <w:rFonts w:ascii="標楷體" w:eastAsia="標楷體" w:hAnsi="標楷體" w:hint="eastAsia"/>
+        </w:rPr>
+        <w:t>此</w:t>
+      </w:r>
+      <w:r>
+        <w:rPr>
+          <w:rFonts w:ascii="標楷體" w:eastAsia="標楷體" w:hAnsi="標楷體" w:hint="eastAsia"/>
+        </w:rPr>
+        <w:t>有兩組解</w:t>
+      </w:r>
+      <w:r>
+        <w:rPr>
+          <w:rFonts w:ascii="標楷體" w:eastAsia="標楷體" w:hAnsi="標楷體" w:hint="eastAsia"/>
+        </w:rPr>
+        <w:t>（</w:t>
+      </w:r>
+      <w:r>
+        <w:rPr>
+          <w:rFonts w:ascii="標楷體" w:eastAsia="標楷體" w:hAnsi="標楷體" w:hint="eastAsia"/>
+        </w:rPr>
+        <w:t>如</w:t>
+      </w:r>
+      <w:r>
+        <w:rPr>
+          <w:rFonts w:ascii="標楷體" w:eastAsia="標楷體" w:hAnsi="標楷體" w:hint="eastAsia"/>
+        </w:rPr>
+        <w:t>圖九</w:t>
+      </w:r>
+      <w:r>
+        <w:rPr>
+          <w:rFonts w:ascii="標楷體" w:eastAsia="標楷體" w:hAnsi="標楷體" w:hint="eastAsia"/>
+        </w:rPr>
+        <w:t>所</w:t>
+      </w:r>
+      <w:r>
+        <w:rPr>
+          <w:rFonts w:ascii="標楷體" w:eastAsia="標楷體" w:hAnsi="標楷體" w:hint="eastAsia"/>
+        </w:rPr>
+        <w:t>示</w:t>
+      </w:r>
+      <w:r>
+        <w:rPr>
+          <w:rFonts w:ascii="標楷體" w:eastAsia="標楷體" w:hAnsi="標楷體" w:cs="Arial"/>
+          <w:color w:val="202122"/>
+          <w:sz w:val="23"/>
+          <w:szCs w:val="23"/>
+          <w:shd w:val="clear" w:color="auto" w:fill="FFFFFF"/>
+        </w:rPr>
+        <w:t>）</w:t>
+      </w:r>
+      <w:r>
+        <w:rPr>
+          <w:rFonts w:ascii="標楷體" w:eastAsia="標楷體" w:hAnsi="標楷體" w:hint="eastAsia"/>
+        </w:rPr>
+        <w:t>。最後t</w:t>
+      </w:r>
+      <w:r>
+        <w:rPr>
+          <w:rFonts w:ascii="標楷體" w:eastAsia="標楷體" w:hAnsi="標楷體"/>
+        </w:rPr>
+        <w:t>heta4</w:t>
+      </w:r>
+      <w:r>
+        <w:rPr>
+          <w:rFonts w:ascii="標楷體" w:eastAsia="標楷體" w:hAnsi="標楷體" w:hint="eastAsia"/>
+        </w:rPr>
+        <w:t>、5、6為一組</w:t>
+      </w:r>
+      <w:r>
+        <w:rPr>
+          <w:rFonts w:ascii="標楷體" w:eastAsia="標楷體" w:hAnsi="標楷體" w:hint="eastAsia"/>
+        </w:rPr>
+        <w:t>，</w:t>
+      </w:r>
+      <w:r>
+        <w:rPr>
+          <w:rFonts w:ascii="標楷體" w:eastAsia="標楷體" w:hAnsi="標楷體" w:hint="eastAsia"/>
+        </w:rPr>
+        <w:t>在推倒過程中</w:t>
+      </w:r>
+      <w:r>
+        <w:rPr>
+          <w:rFonts w:ascii="標楷體" w:eastAsia="標楷體" w:hAnsi="標楷體" w:hint="eastAsia"/>
+        </w:rPr>
+        <w:t>因</w:t>
+      </w:r>
+      <w:r>
+        <w:rPr>
+          <w:rFonts w:ascii="標楷體" w:eastAsia="標楷體" w:hAnsi="標楷體" w:hint="eastAsia"/>
+        </w:rPr>
+        <w:t>s</w:t>
+      </w:r>
+      <w:r>
+        <w:rPr>
+          <w:rFonts w:ascii="標楷體" w:eastAsia="標楷體" w:hAnsi="標楷體"/>
+        </w:rPr>
+        <w:t>in(</w:t>
+      </w:r>
+      <w:r>
+        <w:rPr>
+          <w:rFonts w:ascii="標楷體" w:eastAsia="標楷體" w:hAnsi="標楷體" w:hint="eastAsia"/>
+        </w:rPr>
+        <w:t>t</w:t>
+      </w:r>
+      <w:r>
+        <w:rPr>
+          <w:rFonts w:ascii="標楷體" w:eastAsia="標楷體" w:hAnsi="標楷體"/>
+        </w:rPr>
+        <w:t>heta</w:t>
+      </w:r>
+      <w:r>
+        <w:rPr>
+          <w:rFonts w:ascii="標楷體" w:eastAsia="標楷體" w:hAnsi="標楷體" w:hint="eastAsia"/>
+        </w:rPr>
+        <w:t>5</w:t>
+      </w:r>
+      <w:r>
+        <w:rPr>
+          <w:rFonts w:ascii="標楷體" w:eastAsia="標楷體" w:hAnsi="標楷體"/>
+        </w:rPr>
+        <w:t>)</w:t>
+      </w:r>
+      <w:r>
+        <w:rPr>
+          <w:rFonts w:ascii="標楷體" w:eastAsia="標楷體" w:hAnsi="標楷體" w:hint="eastAsia"/>
+        </w:rPr>
+        <w:t>有正負之分，因此會出現</w:t>
+      </w:r>
+      <w:r>
+        <w:rPr>
+          <w:rFonts w:ascii="標楷體" w:eastAsia="標楷體" w:hAnsi="標楷體" w:hint="eastAsia"/>
+        </w:rPr>
+        <w:t>兩組</w:t>
+      </w:r>
+      <w:r>
+        <w:rPr>
+          <w:rFonts w:ascii="標楷體" w:eastAsia="標楷體" w:hAnsi="標楷體" w:hint="eastAsia"/>
+        </w:rPr>
+        <w:t>可能</w:t>
+      </w:r>
+      <w:r>
+        <w:rPr>
+          <w:rFonts w:ascii="標楷體" w:eastAsia="標楷體" w:hAnsi="標楷體" w:hint="eastAsia"/>
+        </w:rPr>
+        <w:t>解，其影</w:t>
+      </w:r>
+      <w:r>
+        <w:rPr>
+          <w:rFonts w:ascii="標楷體" w:eastAsia="標楷體" w:hAnsi="標楷體" w:hint="eastAsia"/>
+        </w:rPr>
+        <w:t>響</w:t>
+      </w:r>
+      <w:r>
+        <w:rPr>
+          <w:rFonts w:ascii="標楷體" w:eastAsia="標楷體" w:hAnsi="標楷體" w:hint="eastAsia"/>
+        </w:rPr>
+        <w:t>到</w:t>
+      </w:r>
+      <w:r>
+        <w:rPr>
+          <w:rFonts w:ascii="標楷體" w:eastAsia="標楷體" w:hAnsi="標楷體" w:hint="eastAsia"/>
+        </w:rPr>
+        <w:t>t</w:t>
+      </w:r>
+      <w:r>
+        <w:rPr>
+          <w:rFonts w:ascii="標楷體" w:eastAsia="標楷體" w:hAnsi="標楷體"/>
+        </w:rPr>
+        <w:t>heta4</w:t>
+      </w:r>
+      <w:r>
+        <w:rPr>
+          <w:rFonts w:ascii="標楷體" w:eastAsia="標楷體" w:hAnsi="標楷體" w:hint="eastAsia"/>
+        </w:rPr>
+        <w:t>、6</w:t>
+      </w:r>
+      <w:r>
+        <w:rPr>
+          <w:rFonts w:ascii="標楷體" w:eastAsia="標楷體" w:hAnsi="標楷體" w:hint="eastAsia"/>
+        </w:rPr>
+        <w:t>（</w:t>
+      </w:r>
+      <w:r>
+        <w:rPr>
+          <w:rFonts w:ascii="標楷體" w:eastAsia="標楷體" w:hAnsi="標楷體" w:hint="eastAsia"/>
+        </w:rPr>
+        <w:t>如圖</w:t>
+      </w:r>
+      <w:r>
+        <w:rPr>
+          <w:rFonts w:ascii="標楷體" w:eastAsia="標楷體" w:hAnsi="標楷體" w:hint="eastAsia"/>
+        </w:rPr>
+        <w:t>十</w:t>
+      </w:r>
+      <w:r>
+        <w:rPr>
+          <w:rFonts w:ascii="標楷體" w:eastAsia="標楷體" w:hAnsi="標楷體" w:hint="eastAsia"/>
+        </w:rPr>
+        <w:t>所示</w:t>
+      </w:r>
+      <w:r>
+        <w:rPr>
+          <w:rFonts w:ascii="標楷體" w:eastAsia="標楷體" w:hAnsi="標楷體" w:cs="Arial"/>
+          <w:color w:val="202122"/>
+          <w:sz w:val="23"/>
+          <w:szCs w:val="23"/>
+          <w:shd w:val="clear" w:color="auto" w:fill="FFFFFF"/>
+        </w:rPr>
+        <w:t>）</w:t>
+      </w:r>
+      <w:r>
+        <w:rPr>
+          <w:rFonts w:ascii="標楷體" w:eastAsia="標楷體" w:hAnsi="標楷體" w:hint="eastAsia"/>
+        </w:rPr>
+        <w:t>。因此最後機器手臂推算出來的</w:t>
+      </w:r>
+      <w:r>
+        <w:rPr>
+          <w:rFonts w:ascii="標楷體" w:eastAsia="標楷體" w:hAnsi="標楷體" w:hint="eastAsia"/>
+        </w:rPr>
+        <w:t>角</w:t>
+      </w:r>
+      <w:r>
+        <w:rPr>
+          <w:rFonts w:ascii="標楷體" w:eastAsia="標楷體" w:hAnsi="標楷體" w:hint="eastAsia"/>
+        </w:rPr>
+        <w:t>度總共有八組解</w:t>
+      </w:r>
+      <w:r>
+        <w:rPr>
+          <w:rFonts w:ascii="標楷體" w:eastAsia="標楷體" w:hAnsi="標楷體" w:hint="eastAsia"/>
+        </w:rPr>
+        <w:t>。</w:t>
+      </w:r>
+    </w:p>
+    <w:p>
+      <w:pPr>
+        <w:pStyle w:val="a7"/>
+        <w:ind w:leftChars="0" w:left="360"/>
+        <w:rPr>
+          <w:rFonts w:ascii="標楷體" w:eastAsia="標楷體" w:hAnsi="標楷體"/>
+        </w:rPr>
+      </w:pPr>
+      <w:r>
+        <w:rPr>
+          <w:rFonts w:ascii="標楷體" w:eastAsia="標楷體" w:hAnsi="標楷體" w:hint="eastAsia"/>
+        </w:rPr>
+        <w:t xml:space="preserve">    計算出來的八組解最終</w:t>
+      </w:r>
+      <w:r>
+        <w:rPr>
+          <w:rFonts w:ascii="標楷體" w:eastAsia="標楷體" w:hAnsi="標楷體" w:hint="eastAsia"/>
+        </w:rPr>
+        <w:t>還需</w:t>
+      </w:r>
+      <w:r>
+        <w:rPr>
+          <w:rFonts w:ascii="標楷體" w:eastAsia="標楷體" w:hAnsi="標楷體" w:hint="eastAsia"/>
+        </w:rPr>
+        <w:t>判斷是否</w:t>
+      </w:r>
+      <w:r>
+        <w:rPr>
+          <w:rFonts w:ascii="標楷體" w:eastAsia="標楷體" w:hAnsi="標楷體" w:hint="eastAsia"/>
+        </w:rPr>
+        <w:t>有超出各軸</w:t>
+      </w:r>
+      <w:r>
+        <w:rPr>
+          <w:rFonts w:ascii="標楷體" w:eastAsia="標楷體" w:hAnsi="標楷體" w:hint="eastAsia"/>
+        </w:rPr>
+        <w:t>角度</w:t>
+      </w:r>
+      <w:r>
+        <w:rPr>
+          <w:rFonts w:ascii="標楷體" w:eastAsia="標楷體" w:hAnsi="標楷體" w:hint="eastAsia"/>
+        </w:rPr>
+        <w:t>指定</w:t>
+      </w:r>
+      <w:r>
+        <w:rPr>
+          <w:rFonts w:ascii="標楷體" w:eastAsia="標楷體" w:hAnsi="標楷體" w:hint="eastAsia"/>
+        </w:rPr>
+        <w:t>的</w:t>
+      </w:r>
+      <w:r>
+        <w:rPr>
+          <w:rFonts w:ascii="標楷體" w:eastAsia="標楷體" w:hAnsi="標楷體" w:hint="eastAsia"/>
+        </w:rPr>
+        <w:t>範圍</w:t>
+      </w:r>
+      <w:r>
+        <w:rPr>
+          <w:rFonts w:ascii="標楷體" w:eastAsia="標楷體" w:hAnsi="標楷體" w:hint="eastAsia"/>
+        </w:rPr>
+        <w:t>或機器手臂的工作區域</w:t>
+      </w:r>
+      <w:r>
+        <w:rPr>
+          <w:rFonts w:ascii="標楷體" w:eastAsia="標楷體" w:hAnsi="標楷體" w:hint="eastAsia"/>
+        </w:rPr>
+        <w:t>，最後</w:t>
+      </w:r>
+      <w:r>
+        <w:rPr>
+          <w:rFonts w:ascii="標楷體" w:eastAsia="標楷體" w:hAnsi="標楷體" w:hint="eastAsia"/>
+        </w:rPr>
+        <w:t>才</w:t>
+      </w:r>
+      <w:r>
+        <w:rPr>
+          <w:rFonts w:ascii="標楷體" w:eastAsia="標楷體" w:hAnsi="標楷體" w:hint="eastAsia"/>
+        </w:rPr>
+        <w:t>將</w:t>
+      </w:r>
+      <w:r>
+        <w:rPr>
+          <w:rFonts w:ascii="標楷體" w:eastAsia="標楷體" w:hAnsi="標楷體" w:hint="eastAsia"/>
+        </w:rPr>
+        <w:t>所求角度及判斷</w:t>
+      </w:r>
+      <w:r>
+        <w:rPr>
+          <w:rFonts w:ascii="標楷體" w:eastAsia="標楷體" w:hAnsi="標楷體" w:hint="eastAsia"/>
+        </w:rPr>
+        <w:t>結果</w:t>
+      </w:r>
+      <w:r>
+        <w:rPr>
+          <w:rFonts w:ascii="標楷體" w:eastAsia="標楷體" w:hAnsi="標楷體" w:hint="eastAsia"/>
+        </w:rPr>
+        <w:t>輸出</w:t>
+      </w:r>
+      <w:r>
+        <w:rPr>
+          <w:rFonts w:ascii="標楷體" w:eastAsia="標楷體" w:hAnsi="標楷體" w:hint="eastAsia"/>
+        </w:rPr>
+        <w:t>。</w:t>
+      </w:r>
+    </w:p>
+    <w:p>
+      <w:pPr>
+        <w:pStyle w:val="a7"/>
+        <w:ind w:leftChars="0" w:left="360"/>
+        <w:rPr>
+          <w:rFonts w:ascii="標楷體" w:eastAsia="標楷體" w:hAnsi="標楷體" w:hint="eastAsia"/>
+        </w:rPr>
+      </w:pPr>
+    </w:p>
+    <w:p>
+      <w:pPr>
+        <w:pStyle w:val="a7"/>
+        <w:ind w:leftChars="0" w:left="360"/>
+        <w:jc w:val="center"/>
+        <w:rPr>
+          <w:rFonts w:ascii="標楷體" w:eastAsia="標楷體" w:hAnsi="標楷體"/>
+        </w:rPr>
+      </w:pPr>
+      <w:r>
+        <w:rPr>
+          <w:rFonts w:ascii="標楷體" w:eastAsia="標楷體" w:hAnsi="標楷體"/>
           <w:noProof/>
-          <w:color w:val="202122"/>
-          <w:sz w:val="23"/>
-          <w:szCs w:val="23"/>
-          <w:shd w:val="clear" w:color="auto" w:fill="FFFFFF"/>
-        </w:rPr>
+        </w:rPr>
+        <w:drawing>
+          <wp:inline distT="0" distB="0" distL="0" distR="0" wp14:anchorId="7AC7DE26" wp14:editId="20FE49DD">
+            <wp:extent cx="3545886" cy="414776"/>
+            <wp:effectExtent l="0" t="0" r="0" b="4445"/>
+            <wp:docPr id="16" name="圖片 16"/>
+            <wp:cNvGraphicFramePr>
+              <a:graphicFrameLocks xmlns:a="http://schemas.openxmlformats.org/drawingml/2006/main" noChangeAspect="1"/>
+            </wp:cNvGraphicFramePr>
+            <a:graphic xmlns:a="http://schemas.openxmlformats.org/drawingml/2006/main">
+              <a:graphicData uri="http://schemas.openxmlformats.org/drawingml/2006/picture">
+                <pic:pic xmlns:pic="http://schemas.openxmlformats.org/drawingml/2006/picture">
+                  <pic:nvPicPr>
+                    <pic:cNvPr id="0" name="Picture 6"/>
+                    <pic:cNvPicPr>
+                      <a:picLocks noChangeAspect="1" noChangeArrowheads="1"/>
+                    </pic:cNvPicPr>
+                  </pic:nvPicPr>
+                  <pic:blipFill>
+                    <a:blip r:embed="rId14" cstate="print">
+                      <a:extLst>
+                        <a:ext uri="{28A0092B-C50C-407E-A947-70E740481C1C}">
+                          <a14:useLocalDpi xmlns:a14="http://schemas.microsoft.com/office/drawing/2010/main" val="0"/>
+                        </a:ext>
+                      </a:extLst>
+                    </a:blip>
+                    <a:srcRect/>
+                    <a:stretch>
+                      <a:fillRect/>
+                    </a:stretch>
+                  </pic:blipFill>
+                  <pic:spPr bwMode="auto">
+                    <a:xfrm>
+                      <a:off x="0" y="0"/>
+                      <a:ext cx="3623960" cy="423909"/>
+                    </a:xfrm>
+                    <a:prstGeom prst="rect">
+                      <a:avLst/>
+                    </a:prstGeom>
+                    <a:noFill/>
+                    <a:ln>
+                      <a:noFill/>
+                    </a:ln>
+                  </pic:spPr>
+                </pic:pic>
+              </a:graphicData>
+            </a:graphic>
+          </wp:inline>
+        </w:drawing>
+      </w:r>
+    </w:p>
+    <w:p>
+      <w:pPr>
+        <w:pStyle w:val="a7"/>
+        <w:ind w:leftChars="0" w:left="360"/>
+        <w:jc w:val="center"/>
+        <w:rPr>
+          <w:rFonts w:ascii="標楷體" w:eastAsia="標楷體" w:hAnsi="標楷體" w:cs="Arial"/>
+          <w:color w:val="202122"/>
+          <w:sz w:val="23"/>
+          <w:szCs w:val="23"/>
+          <w:shd w:val="clear" w:color="auto" w:fill="FFFFFF"/>
+        </w:rPr>
+      </w:pPr>
+      <w:r>
+        <w:rPr>
+          <w:rFonts w:ascii="標楷體" w:eastAsia="標楷體" w:hAnsi="標楷體" w:hint="eastAsia"/>
+        </w:rPr>
+        <w:t>（</w:t>
+      </w:r>
+      <w:r>
+        <w:rPr>
+          <w:rFonts w:ascii="標楷體" w:eastAsia="標楷體" w:hAnsi="標楷體" w:hint="eastAsia"/>
+        </w:rPr>
+        <w:t>圖</w:t>
+      </w:r>
+      <w:r>
+        <w:rPr>
+          <w:rFonts w:ascii="標楷體" w:eastAsia="標楷體" w:hAnsi="標楷體" w:hint="eastAsia"/>
+        </w:rPr>
+        <w:t>八</w:t>
+      </w:r>
+      <w:r>
+        <w:rPr>
+          <w:rFonts w:ascii="標楷體" w:eastAsia="標楷體" w:hAnsi="標楷體" w:cs="Arial"/>
+          <w:color w:val="202122"/>
+          <w:sz w:val="23"/>
+          <w:szCs w:val="23"/>
+          <w:shd w:val="clear" w:color="auto" w:fill="FFFFFF"/>
+        </w:rPr>
+        <w:t>）</w:t>
+      </w:r>
+      <w:r>
+        <w:rPr>
+          <w:rFonts w:ascii="標楷體" w:eastAsia="標楷體" w:hAnsi="標楷體" w:hint="eastAsia"/>
+        </w:rPr>
+        <w:t>t</w:t>
+      </w:r>
+      <w:r>
+        <w:rPr>
+          <w:rFonts w:ascii="標楷體" w:eastAsia="標楷體" w:hAnsi="標楷體"/>
+        </w:rPr>
+        <w:t>heta1</w:t>
+      </w:r>
+      <w:r>
+        <w:rPr>
+          <w:rFonts w:ascii="標楷體" w:eastAsia="標楷體" w:hAnsi="標楷體" w:hint="eastAsia"/>
+        </w:rPr>
+        <w:t>會有兩組解</w:t>
+      </w:r>
+    </w:p>
+    <w:p>
+      <w:pPr>
+        <w:pStyle w:val="a7"/>
+        <w:ind w:leftChars="0" w:left="360"/>
+        <w:jc w:val="center"/>
+        <w:rPr>
+          <w:rFonts w:ascii="標楷體" w:eastAsia="標楷體" w:hAnsi="標楷體" w:hint="eastAsia"/>
+        </w:rPr>
+      </w:pPr>
+    </w:p>
+    <w:p>
+      <w:pPr>
+        <w:pStyle w:val="a7"/>
+        <w:ind w:leftChars="0" w:left="360"/>
+        <w:jc w:val="center"/>
+        <w:rPr>
+          <w:rFonts w:ascii="標楷體" w:eastAsia="標楷體" w:hAnsi="標楷體"/>
+        </w:rPr>
+      </w:pPr>
+      <w:r>
+        <w:rPr>
+          <w:rFonts w:ascii="標楷體" w:eastAsia="標楷體" w:hAnsi="標楷體"/>
+          <w:noProof/>
+        </w:rPr>
+        <w:drawing>
+          <wp:inline distT="0" distB="0" distL="0" distR="0" wp14:anchorId="4876E45B" wp14:editId="45C0F5ED">
+            <wp:extent cx="2747338" cy="2040332"/>
+            <wp:effectExtent l="0" t="0" r="0" b="0"/>
+            <wp:docPr id="14" name="圖片 14"/>
+            <wp:cNvGraphicFramePr>
+              <a:graphicFrameLocks xmlns:a="http://schemas.openxmlformats.org/drawingml/2006/main" noChangeAspect="1"/>
+            </wp:cNvGraphicFramePr>
+            <a:graphic xmlns:a="http://schemas.openxmlformats.org/drawingml/2006/main">
+              <a:graphicData uri="http://schemas.openxmlformats.org/drawingml/2006/picture">
+                <pic:pic xmlns:pic="http://schemas.openxmlformats.org/drawingml/2006/picture">
+                  <pic:nvPicPr>
+                    <pic:cNvPr id="0" name="Picture 4"/>
+                    <pic:cNvPicPr>
+                      <a:picLocks noChangeAspect="1" noChangeArrowheads="1"/>
+                    </pic:cNvPicPr>
+                  </pic:nvPicPr>
+                  <pic:blipFill>
+                    <a:blip r:embed="rId15" cstate="print">
+                      <a:extLst>
+                        <a:ext uri="{28A0092B-C50C-407E-A947-70E740481C1C}">
+                          <a14:useLocalDpi xmlns:a14="http://schemas.microsoft.com/office/drawing/2010/main" val="0"/>
+                        </a:ext>
+                      </a:extLst>
+                    </a:blip>
+                    <a:srcRect/>
+                    <a:stretch>
+                      <a:fillRect/>
+                    </a:stretch>
+                  </pic:blipFill>
+                  <pic:spPr bwMode="auto">
+                    <a:xfrm>
+                      <a:off x="0" y="0"/>
+                      <a:ext cx="2767506" cy="2055310"/>
+                    </a:xfrm>
+                    <a:prstGeom prst="rect">
+                      <a:avLst/>
+                    </a:prstGeom>
+                    <a:noFill/>
+                    <a:ln>
+                      <a:noFill/>
+                    </a:ln>
+                  </pic:spPr>
+                </pic:pic>
+              </a:graphicData>
+            </a:graphic>
+          </wp:inline>
+        </w:drawing>
+      </w:r>
+    </w:p>
+    <w:p>
+      <w:pPr>
+        <w:pStyle w:val="a7"/>
+        <w:ind w:leftChars="0" w:left="360"/>
+        <w:jc w:val="center"/>
+        <w:rPr>
+          <w:rFonts w:ascii="標楷體" w:eastAsia="標楷體" w:hAnsi="標楷體" w:cs="Arial"/>
+          <w:color w:val="202122"/>
+          <w:sz w:val="23"/>
+          <w:szCs w:val="23"/>
+          <w:shd w:val="clear" w:color="auto" w:fill="FFFFFF"/>
+        </w:rPr>
+      </w:pPr>
+      <w:r>
+        <w:rPr>
+          <w:rFonts w:ascii="標楷體" w:eastAsia="標楷體" w:hAnsi="標楷體" w:hint="eastAsia"/>
+        </w:rPr>
+        <w:t>（</w:t>
+      </w:r>
+      <w:r>
+        <w:rPr>
+          <w:rFonts w:ascii="標楷體" w:eastAsia="標楷體" w:hAnsi="標楷體" w:hint="eastAsia"/>
+        </w:rPr>
+        <w:t>圖</w:t>
+      </w:r>
+      <w:r>
+        <w:rPr>
+          <w:rFonts w:ascii="標楷體" w:eastAsia="標楷體" w:hAnsi="標楷體" w:hint="eastAsia"/>
+        </w:rPr>
+        <w:t>九</w:t>
+      </w:r>
+      <w:r>
+        <w:rPr>
+          <w:rFonts w:ascii="標楷體" w:eastAsia="標楷體" w:hAnsi="標楷體" w:cs="Arial"/>
+          <w:color w:val="202122"/>
+          <w:sz w:val="23"/>
+          <w:szCs w:val="23"/>
+          <w:shd w:val="clear" w:color="auto" w:fill="FFFFFF"/>
+        </w:rPr>
+        <w:t>）</w:t>
+      </w:r>
+      <w:r>
+        <w:rPr>
+          <w:rFonts w:ascii="標楷體" w:eastAsia="標楷體" w:hAnsi="標楷體" w:hint="eastAsia"/>
+        </w:rPr>
+        <w:t>t</w:t>
+      </w:r>
+      <w:r>
+        <w:rPr>
+          <w:rFonts w:ascii="標楷體" w:eastAsia="標楷體" w:hAnsi="標楷體"/>
+        </w:rPr>
+        <w:t>heta</w:t>
+      </w:r>
+      <w:r>
+        <w:rPr>
+          <w:rFonts w:ascii="標楷體" w:eastAsia="標楷體" w:hAnsi="標楷體" w:hint="eastAsia"/>
+        </w:rPr>
+        <w:t>3</w:t>
+      </w:r>
+      <w:r>
+        <w:rPr>
+          <w:rFonts w:ascii="標楷體" w:eastAsia="標楷體" w:hAnsi="標楷體" w:hint="eastAsia"/>
+        </w:rPr>
+        <w:t>會有兩組解</w:t>
+      </w:r>
+      <w:r>
+        <w:rPr>
+          <w:rFonts w:ascii="標楷體" w:eastAsia="標楷體" w:hAnsi="標楷體" w:hint="eastAsia"/>
+        </w:rPr>
+        <w:t>，此會影響到t</w:t>
+      </w:r>
+      <w:r>
+        <w:rPr>
+          <w:rFonts w:ascii="標楷體" w:eastAsia="標楷體" w:hAnsi="標楷體"/>
+        </w:rPr>
+        <w:t>heta2</w:t>
+      </w:r>
+      <w:r>
+        <w:rPr>
+          <w:rFonts w:ascii="標楷體" w:eastAsia="標楷體" w:hAnsi="標楷體" w:hint="eastAsia"/>
+        </w:rPr>
+        <w:t>的解</w:t>
+      </w:r>
+    </w:p>
+    <w:p>
+      <w:pPr>
+        <w:pStyle w:val="a7"/>
+        <w:ind w:leftChars="0" w:left="360"/>
+        <w:jc w:val="center"/>
+        <w:rPr>
+          <w:rFonts w:ascii="標楷體" w:eastAsia="標楷體" w:hAnsi="標楷體" w:hint="eastAsia"/>
+        </w:rPr>
+      </w:pPr>
+    </w:p>
+    <w:p>
+      <w:pPr>
+        <w:pStyle w:val="a7"/>
+        <w:ind w:leftChars="0" w:left="360"/>
+        <w:jc w:val="center"/>
+        <w:rPr>
+          <w:rFonts w:ascii="標楷體" w:eastAsia="標楷體" w:hAnsi="標楷體"/>
+        </w:rPr>
+      </w:pPr>
+      <w:r>
+        <w:rPr>
+          <w:rFonts w:ascii="標楷體" w:eastAsia="標楷體" w:hAnsi="標楷體" w:hint="eastAsia"/>
+          <w:noProof/>
+        </w:rPr>
+        <w:drawing>
+          <wp:inline distT="0" distB="0" distL="0" distR="0" wp14:anchorId="2DF64659" wp14:editId="72D8F965">
+            <wp:extent cx="5271135" cy="2647950"/>
+            <wp:effectExtent l="0" t="0" r="5715" b="0"/>
+            <wp:docPr id="15" name="圖片 15"/>
+            <wp:cNvGraphicFramePr>
+              <a:graphicFrameLocks xmlns:a="http://schemas.openxmlformats.org/drawingml/2006/main" noChangeAspect="1"/>
+            </wp:cNvGraphicFramePr>
+            <a:graphic xmlns:a="http://schemas.openxmlformats.org/drawingml/2006/main">
+              <a:graphicData uri="http://schemas.openxmlformats.org/drawingml/2006/picture">
+                <pic:pic xmlns:pic="http://schemas.openxmlformats.org/drawingml/2006/picture">
+                  <pic:nvPicPr>
+                    <pic:cNvPr id="0" name="Picture 5"/>
+                    <pic:cNvPicPr>
+                      <a:picLocks noChangeAspect="1" noChangeArrowheads="1"/>
+                    </pic:cNvPicPr>
+                  </pic:nvPicPr>
+                  <pic:blipFill>
+                    <a:blip r:embed="rId16" cstate="print">
+                      <a:extLst>
+                        <a:ext uri="{28A0092B-C50C-407E-A947-70E740481C1C}">
+                          <a14:useLocalDpi xmlns:a14="http://schemas.microsoft.com/office/drawing/2010/main" val="0"/>
+                        </a:ext>
+                      </a:extLst>
+                    </a:blip>
+                    <a:srcRect/>
+                    <a:stretch>
+                      <a:fillRect/>
+                    </a:stretch>
+                  </pic:blipFill>
+                  <pic:spPr bwMode="auto">
+                    <a:xfrm>
+                      <a:off x="0" y="0"/>
+                      <a:ext cx="5271135" cy="2647950"/>
+                    </a:xfrm>
+                    <a:prstGeom prst="rect">
+                      <a:avLst/>
+                    </a:prstGeom>
+                    <a:noFill/>
+                    <a:ln>
+                      <a:noFill/>
+                    </a:ln>
+                  </pic:spPr>
+                </pic:pic>
+              </a:graphicData>
+            </a:graphic>
+          </wp:inline>
+        </w:drawing>
+      </w:r>
+    </w:p>
+    <w:p>
+      <w:pPr>
+        <w:pStyle w:val="a7"/>
+        <w:ind w:leftChars="0" w:left="360"/>
+        <w:jc w:val="center"/>
+        <w:rPr>
+          <w:rFonts w:ascii="標楷體" w:eastAsia="標楷體" w:hAnsi="標楷體" w:hint="eastAsia"/>
+        </w:rPr>
+      </w:pPr>
+      <w:r>
+        <w:rPr>
+          <w:rFonts w:ascii="標楷體" w:eastAsia="標楷體" w:hAnsi="標楷體" w:hint="eastAsia"/>
+        </w:rPr>
+        <w:t>(</w:t>
+      </w:r>
+      <w:r>
+        <w:rPr>
+          <w:rFonts w:ascii="標楷體" w:eastAsia="標楷體" w:hAnsi="標楷體" w:hint="eastAsia"/>
+        </w:rPr>
+        <w:t>圖十</w:t>
+      </w:r>
+      <w:r>
+        <w:rPr>
+          <w:rFonts w:ascii="標楷體" w:eastAsia="標楷體" w:hAnsi="標楷體" w:hint="eastAsia"/>
+        </w:rPr>
+        <w:t>)</w:t>
+      </w:r>
+      <w:r>
+        <w:rPr>
+          <w:rFonts w:ascii="標楷體" w:eastAsia="標楷體" w:hAnsi="標楷體" w:hint="eastAsia"/>
+        </w:rPr>
+        <w:t xml:space="preserve"> </w:t>
+      </w:r>
+      <w:r>
+        <w:rPr>
+          <w:rFonts w:ascii="標楷體" w:eastAsia="標楷體" w:hAnsi="標楷體" w:hint="eastAsia"/>
+        </w:rPr>
+        <w:t>t</w:t>
+      </w:r>
+      <w:r>
+        <w:rPr>
+          <w:rFonts w:ascii="標楷體" w:eastAsia="標楷體" w:hAnsi="標楷體"/>
+        </w:rPr>
+        <w:t>heta</w:t>
+      </w:r>
+      <w:r>
+        <w:rPr>
+          <w:rFonts w:ascii="標楷體" w:eastAsia="標楷體" w:hAnsi="標楷體" w:hint="eastAsia"/>
+        </w:rPr>
+        <w:t>5</w:t>
+      </w:r>
+      <w:r>
+        <w:rPr>
+          <w:rFonts w:ascii="標楷體" w:eastAsia="標楷體" w:hAnsi="標楷體" w:hint="eastAsia"/>
+        </w:rPr>
+        <w:t>有兩組解</w:t>
+      </w:r>
+      <w:r>
+        <w:rPr>
+          <w:rFonts w:ascii="標楷體" w:eastAsia="標楷體" w:hAnsi="標楷體" w:hint="eastAsia"/>
+        </w:rPr>
+        <w:t>，</w:t>
+      </w:r>
+      <w:r>
+        <w:rPr>
+          <w:rFonts w:ascii="標楷體" w:eastAsia="標楷體" w:hAnsi="標楷體" w:hint="eastAsia"/>
+        </w:rPr>
+        <w:t>此會影響到t</w:t>
+      </w:r>
+      <w:r>
+        <w:rPr>
+          <w:rFonts w:ascii="標楷體" w:eastAsia="標楷體" w:hAnsi="標楷體"/>
+        </w:rPr>
+        <w:t>heta</w:t>
+      </w:r>
+      <w:r>
+        <w:rPr>
+          <w:rFonts w:ascii="標楷體" w:eastAsia="標楷體" w:hAnsi="標楷體" w:hint="eastAsia"/>
+        </w:rPr>
+        <w:t>4、6</w:t>
+      </w:r>
+      <w:r>
+        <w:rPr>
+          <w:rFonts w:ascii="標楷體" w:eastAsia="標楷體" w:hAnsi="標楷體" w:hint="eastAsia"/>
+        </w:rPr>
+        <w:t>的解</w:t>
+      </w:r>
+    </w:p>
+    <w:p>
+      <w:pPr>
+        <w:pStyle w:val="a7"/>
+        <w:ind w:leftChars="0" w:left="360"/>
+        <w:jc w:val="center"/>
+        <w:rPr>
+          <w:rFonts w:ascii="標楷體" w:eastAsia="標楷體" w:hAnsi="標楷體" w:cs="Arial"/>
+          <w:color w:val="202122"/>
+          <w:sz w:val="23"/>
+          <w:szCs w:val="23"/>
+          <w:shd w:val="clear" w:color="auto" w:fill="FFFFFF"/>
+        </w:rPr>
+      </w:pPr>
+      <w:r>
+        <w:rPr>
+          <w:rFonts w:ascii="標楷體" w:eastAsia="標楷體" w:hAnsi="標楷體" w:cs="Arial" w:hint="eastAsia"/>
+          <w:noProof/>
+          <w:color w:val="202122"/>
+          <w:sz w:val="23"/>
+          <w:szCs w:val="23"/>
+          <w:shd w:val="clear" w:color="auto" w:fill="FFFFFF"/>
+        </w:rPr>
+        <w:lastRenderedPageBreak/>
         <w:drawing>
           <wp:inline distT="0" distB="0" distL="0" distR="0" wp14:anchorId="463BF8BB" wp14:editId="05C1F980">
             <wp:extent cx="4589450" cy="7610354"/>
@@ -2562,7 +3451,7 @@
                     </pic:cNvPicPr>
                   </pic:nvPicPr>
                   <pic:blipFill>
-                    <a:blip r:embed="rId14" cstate="print">
+                    <a:blip r:embed="rId17" cstate="print">
                       <a:extLst>
                         <a:ext uri="{28A0092B-C50C-407E-A947-70E740481C1C}">
                           <a14:useLocalDpi xmlns:a14="http://schemas.microsoft.com/office/drawing/2010/main" val="0"/>
@@ -2623,7 +3512,7 @@
         <w:rPr>
           <w:rFonts w:ascii="標楷體" w:eastAsia="標楷體" w:hAnsi="標楷體" w:hint="eastAsia"/>
         </w:rPr>
-        <w:t>八</w:t>
+        <w:t>十一</w:t>
       </w:r>
       <w:r>
         <w:rPr>
@@ -2676,7 +3565,7 @@
         <w:ind w:leftChars="0" w:left="360"/>
         <w:jc w:val="center"/>
         <w:rPr>
-          <w:rFonts w:ascii="標楷體" w:eastAsia="標楷體" w:hAnsi="標楷體" w:cs="Arial" w:hint="eastAsia"/>
+          <w:rFonts w:ascii="標楷體" w:eastAsia="標楷體" w:hAnsi="標楷體" w:cs="Arial"/>
           <w:color w:val="202122"/>
           <w:sz w:val="23"/>
           <w:szCs w:val="23"/>
@@ -2722,6 +3611,7 @@
           <w:szCs w:val="23"/>
           <w:shd w:val="clear" w:color="auto" w:fill="FFFFFF"/>
         </w:rPr>
+        <w:lastRenderedPageBreak/>
         <w:t>數學運算說明</w:t>
       </w:r>
     </w:p>
@@ -2737,33 +3627,2272 @@
           <w:shd w:val="clear" w:color="auto" w:fill="FFFFFF"/>
         </w:rPr>
       </w:pPr>
-    </w:p>
-    <w:p>
-      <w:pPr>
-        <w:rPr>
-          <w:rFonts w:ascii="標楷體" w:eastAsia="標楷體" w:hAnsi="標楷體" w:cs="Arial"/>
-          <w:color w:val="202122"/>
-          <w:sz w:val="23"/>
-          <w:szCs w:val="23"/>
-          <w:shd w:val="clear" w:color="auto" w:fill="FFFFFF"/>
-        </w:rPr>
-      </w:pPr>
-    </w:p>
-    <w:p>
-      <w:pPr>
-        <w:rPr>
-          <w:rFonts w:ascii="標楷體" w:eastAsia="標楷體" w:hAnsi="標楷體" w:cs="Arial"/>
-          <w:color w:val="202122"/>
-          <w:sz w:val="23"/>
-          <w:szCs w:val="23"/>
-          <w:shd w:val="clear" w:color="auto" w:fill="FFFFFF"/>
-        </w:rPr>
-      </w:pPr>
-    </w:p>
-    <w:p>
-      <w:pPr>
-        <w:rPr>
-          <w:rFonts w:ascii="標楷體" w:eastAsia="標楷體" w:hAnsi="標楷體" w:cs="Arial"/>
+      <w:r>
+        <w:rPr>
+          <w:rFonts w:ascii="標楷體" w:eastAsia="標楷體" w:hAnsi="標楷體" w:cs="Arial" w:hint="eastAsia"/>
+          <w:color w:val="202122"/>
+          <w:sz w:val="23"/>
+          <w:szCs w:val="23"/>
+          <w:shd w:val="clear" w:color="auto" w:fill="FFFFFF"/>
+        </w:rPr>
+        <w:t xml:space="preserve">    在</w:t>
+      </w:r>
+      <w:r>
+        <w:rPr>
+          <w:rFonts w:ascii="標楷體" w:eastAsia="標楷體" w:hAnsi="標楷體" w:cs="Arial"/>
+          <w:color w:val="202122"/>
+          <w:sz w:val="23"/>
+          <w:szCs w:val="23"/>
+          <w:shd w:val="clear" w:color="auto" w:fill="FFFFFF"/>
+        </w:rPr>
+        <w:t>forward kinematic</w:t>
+      </w:r>
+      <w:r>
+        <w:rPr>
+          <w:rFonts w:ascii="標楷體" w:eastAsia="標楷體" w:hAnsi="標楷體" w:cs="Arial" w:hint="eastAsia"/>
+          <w:color w:val="202122"/>
+          <w:sz w:val="23"/>
+          <w:szCs w:val="23"/>
+          <w:shd w:val="clear" w:color="auto" w:fill="FFFFFF"/>
+        </w:rPr>
+        <w:t>中，我們套用</w:t>
+      </w:r>
+      <w:r>
+        <w:rPr>
+          <w:rFonts w:ascii="標楷體" w:eastAsia="標楷體" w:hAnsi="標楷體" w:cs="Arial" w:hint="eastAsia"/>
+          <w:color w:val="202122"/>
+          <w:sz w:val="23"/>
+          <w:szCs w:val="23"/>
+          <w:shd w:val="clear" w:color="auto" w:fill="FFFFFF"/>
+        </w:rPr>
+        <w:t>其</w:t>
+      </w:r>
+      <w:r>
+        <w:rPr>
+          <w:rFonts w:ascii="標楷體" w:eastAsia="標楷體" w:hAnsi="標楷體" w:cs="Arial" w:hint="eastAsia"/>
+          <w:color w:val="202122"/>
+          <w:sz w:val="23"/>
+          <w:szCs w:val="23"/>
+          <w:shd w:val="clear" w:color="auto" w:fill="FFFFFF"/>
+        </w:rPr>
+        <w:t>轉換矩陣公式</w:t>
+      </w:r>
+      <w:r>
+        <w:rPr>
+          <w:rFonts w:ascii="標楷體" w:eastAsia="標楷體" w:hAnsi="標楷體" w:cs="Arial" w:hint="eastAsia"/>
+          <w:color w:val="202122"/>
+          <w:sz w:val="23"/>
+          <w:szCs w:val="23"/>
+          <w:shd w:val="clear" w:color="auto" w:fill="FFFFFF"/>
+        </w:rPr>
+        <w:t>求出</w:t>
+      </w:r>
+      <w:r>
+        <w:rPr>
+          <w:rFonts w:ascii="標楷體" w:eastAsia="標楷體" w:hAnsi="標楷體" w:cs="Arial" w:hint="eastAsia"/>
+          <w:color w:val="202122"/>
+          <w:sz w:val="23"/>
+          <w:szCs w:val="23"/>
+          <w:shd w:val="clear" w:color="auto" w:fill="FFFFFF"/>
+        </w:rPr>
+        <w:t>各軸的</w:t>
+      </w:r>
+      <w:r>
+        <w:rPr>
+          <w:rFonts w:ascii="標楷體" w:eastAsia="標楷體" w:hAnsi="標楷體" w:cs="Arial" w:hint="eastAsia"/>
+          <w:color w:val="202122"/>
+          <w:sz w:val="23"/>
+          <w:szCs w:val="23"/>
+          <w:shd w:val="clear" w:color="auto" w:fill="FFFFFF"/>
+        </w:rPr>
+        <w:t>轉換矩陣A</w:t>
+      </w:r>
+      <w:r>
+        <w:rPr>
+          <w:rFonts w:ascii="標楷體" w:eastAsia="標楷體" w:hAnsi="標楷體" w:hint="eastAsia"/>
+        </w:rPr>
+        <w:t>（</w:t>
+      </w:r>
+      <w:r>
+        <w:rPr>
+          <w:rFonts w:ascii="標楷體" w:eastAsia="標楷體" w:hAnsi="標楷體" w:hint="eastAsia"/>
+        </w:rPr>
+        <w:t>如</w:t>
+      </w:r>
+      <w:r>
+        <w:rPr>
+          <w:rFonts w:ascii="標楷體" w:eastAsia="標楷體" w:hAnsi="標楷體" w:hint="eastAsia"/>
+        </w:rPr>
+        <w:t>圖</w:t>
+      </w:r>
+      <w:r>
+        <w:rPr>
+          <w:rFonts w:ascii="標楷體" w:eastAsia="標楷體" w:hAnsi="標楷體" w:hint="eastAsia"/>
+        </w:rPr>
+        <w:t>十二</w:t>
+      </w:r>
+      <w:r>
+        <w:rPr>
+          <w:rFonts w:ascii="標楷體" w:eastAsia="標楷體" w:hAnsi="標楷體" w:hint="eastAsia"/>
+        </w:rPr>
+        <w:t>所示</w:t>
+      </w:r>
+      <w:r>
+        <w:rPr>
+          <w:rFonts w:ascii="標楷體" w:eastAsia="標楷體" w:hAnsi="標楷體" w:cs="Arial"/>
+          <w:color w:val="202122"/>
+          <w:sz w:val="23"/>
+          <w:szCs w:val="23"/>
+          <w:shd w:val="clear" w:color="auto" w:fill="FFFFFF"/>
+        </w:rPr>
+        <w:t>）</w:t>
+      </w:r>
+      <w:r>
+        <w:rPr>
+          <w:rFonts w:ascii="標楷體" w:eastAsia="標楷體" w:hAnsi="標楷體" w:cs="Arial" w:hint="eastAsia"/>
+          <w:color w:val="202122"/>
+          <w:sz w:val="23"/>
+          <w:szCs w:val="23"/>
+          <w:shd w:val="clear" w:color="auto" w:fill="FFFFFF"/>
+        </w:rPr>
+        <w:t>，再將其各軸的A相乘後就可以得出最後的轉換矩陣。</w:t>
+      </w:r>
+      <w:r>
+        <w:rPr>
+          <w:rFonts w:ascii="標楷體" w:eastAsia="標楷體" w:hAnsi="標楷體" w:cs="Arial" w:hint="eastAsia"/>
+          <w:color w:val="202122"/>
+          <w:sz w:val="23"/>
+          <w:szCs w:val="23"/>
+          <w:shd w:val="clear" w:color="auto" w:fill="FFFFFF"/>
+        </w:rPr>
+        <w:t>最後的轉換矩陣</w:t>
+      </w:r>
+      <w:r>
+        <w:rPr>
+          <w:rFonts w:ascii="標楷體" w:eastAsia="標楷體" w:hAnsi="標楷體" w:cs="Arial" w:hint="eastAsia"/>
+          <w:color w:val="202122"/>
+          <w:sz w:val="23"/>
+          <w:szCs w:val="23"/>
+          <w:shd w:val="clear" w:color="auto" w:fill="FFFFFF"/>
+        </w:rPr>
+        <w:t>可以用</w:t>
+      </w:r>
+      <w:r>
+        <w:rPr>
+          <w:rFonts w:ascii="標楷體" w:eastAsia="標楷體" w:hAnsi="標楷體" w:cs="Arial" w:hint="eastAsia"/>
+          <w:color w:val="202122"/>
+          <w:sz w:val="23"/>
+          <w:szCs w:val="23"/>
+          <w:shd w:val="clear" w:color="auto" w:fill="FFFFFF"/>
+        </w:rPr>
+        <w:t>E</w:t>
+      </w:r>
+      <w:r>
+        <w:rPr>
+          <w:rFonts w:ascii="標楷體" w:eastAsia="標楷體" w:hAnsi="標楷體" w:cs="Arial"/>
+          <w:color w:val="202122"/>
+          <w:sz w:val="23"/>
+          <w:szCs w:val="23"/>
+          <w:shd w:val="clear" w:color="auto" w:fill="FFFFFF"/>
+        </w:rPr>
+        <w:t>uler angle</w:t>
+      </w:r>
+      <w:r>
+        <w:rPr>
+          <w:rFonts w:ascii="標楷體" w:eastAsia="標楷體" w:hAnsi="標楷體" w:cs="Arial" w:hint="eastAsia"/>
+          <w:color w:val="202122"/>
+          <w:sz w:val="23"/>
+          <w:szCs w:val="23"/>
+          <w:shd w:val="clear" w:color="auto" w:fill="FFFFFF"/>
+        </w:rPr>
+        <w:t>的方式來</w:t>
+      </w:r>
+      <w:r>
+        <w:rPr>
+          <w:rFonts w:ascii="標楷體" w:eastAsia="標楷體" w:hAnsi="標楷體" w:cs="Arial" w:hint="eastAsia"/>
+          <w:color w:val="202122"/>
+          <w:sz w:val="23"/>
+          <w:szCs w:val="23"/>
+          <w:shd w:val="clear" w:color="auto" w:fill="FFFFFF"/>
+        </w:rPr>
+        <w:t>看，因此我們就可以推得其p</w:t>
+      </w:r>
+      <w:r>
+        <w:rPr>
+          <w:rFonts w:ascii="標楷體" w:eastAsia="標楷體" w:hAnsi="標楷體" w:cs="Arial"/>
+          <w:color w:val="202122"/>
+          <w:sz w:val="23"/>
+          <w:szCs w:val="23"/>
+          <w:shd w:val="clear" w:color="auto" w:fill="FFFFFF"/>
+        </w:rPr>
+        <w:t>hi</w:t>
+      </w:r>
+      <w:r>
+        <w:rPr>
+          <w:rFonts w:ascii="標楷體" w:eastAsia="標楷體" w:hAnsi="標楷體" w:cs="Arial" w:hint="eastAsia"/>
+          <w:color w:val="202122"/>
+          <w:sz w:val="23"/>
+          <w:szCs w:val="23"/>
+          <w:shd w:val="clear" w:color="auto" w:fill="FFFFFF"/>
+        </w:rPr>
+        <w:t>、theta、psi</w:t>
+      </w:r>
+      <w:r>
+        <w:rPr>
+          <w:rFonts w:ascii="標楷體" w:eastAsia="標楷體" w:hAnsi="標楷體" w:cs="Arial" w:hint="eastAsia"/>
+          <w:color w:val="202122"/>
+          <w:sz w:val="23"/>
+          <w:szCs w:val="23"/>
+          <w:shd w:val="clear" w:color="auto" w:fill="FFFFFF"/>
+        </w:rPr>
+        <w:t>的</w:t>
+      </w:r>
+      <w:r>
+        <w:rPr>
+          <w:rFonts w:ascii="標楷體" w:eastAsia="標楷體" w:hAnsi="標楷體" w:cs="Arial" w:hint="eastAsia"/>
+          <w:color w:val="202122"/>
+          <w:sz w:val="23"/>
+          <w:szCs w:val="23"/>
+          <w:shd w:val="clear" w:color="auto" w:fill="FFFFFF"/>
+        </w:rPr>
+        <w:t>角度</w:t>
+      </w:r>
+      <w:r>
+        <w:rPr>
+          <w:rFonts w:ascii="標楷體" w:eastAsia="標楷體" w:hAnsi="標楷體" w:hint="eastAsia"/>
+        </w:rPr>
+        <w:t>（</w:t>
+      </w:r>
+      <w:r>
+        <w:rPr>
+          <w:rFonts w:ascii="標楷體" w:eastAsia="標楷體" w:hAnsi="標楷體" w:hint="eastAsia"/>
+        </w:rPr>
+        <w:t>如圖</w:t>
+      </w:r>
+      <w:r>
+        <w:rPr>
+          <w:rFonts w:ascii="標楷體" w:eastAsia="標楷體" w:hAnsi="標楷體" w:hint="eastAsia"/>
+        </w:rPr>
+        <w:t>十一</w:t>
+      </w:r>
+      <w:r>
+        <w:rPr>
+          <w:rFonts w:ascii="標楷體" w:eastAsia="標楷體" w:hAnsi="標楷體" w:hint="eastAsia"/>
+        </w:rPr>
+        <w:t>所示</w:t>
+      </w:r>
+      <w:r>
+        <w:rPr>
+          <w:rFonts w:ascii="標楷體" w:eastAsia="標楷體" w:hAnsi="標楷體" w:cs="Arial"/>
+          <w:color w:val="202122"/>
+          <w:sz w:val="23"/>
+          <w:szCs w:val="23"/>
+          <w:shd w:val="clear" w:color="auto" w:fill="FFFFFF"/>
+        </w:rPr>
+        <w:t>）</w:t>
+      </w:r>
+      <w:r>
+        <w:rPr>
+          <w:rFonts w:ascii="標楷體" w:eastAsia="標楷體" w:hAnsi="標楷體" w:cs="Arial" w:hint="eastAsia"/>
+          <w:color w:val="202122"/>
+          <w:sz w:val="23"/>
+          <w:szCs w:val="23"/>
+          <w:shd w:val="clear" w:color="auto" w:fill="FFFFFF"/>
+        </w:rPr>
+        <w:t>。</w:t>
+      </w:r>
+    </w:p>
+    <w:p>
+      <w:pPr>
+        <w:pStyle w:val="a7"/>
+        <w:ind w:leftChars="0" w:left="360"/>
+        <w:jc w:val="center"/>
+        <w:rPr>
+          <w:rFonts w:ascii="標楷體" w:eastAsia="標楷體" w:hAnsi="標楷體" w:cs="Arial"/>
+          <w:color w:val="202122"/>
+          <w:sz w:val="23"/>
+          <w:szCs w:val="23"/>
+          <w:shd w:val="clear" w:color="auto" w:fill="FFFFFF"/>
+        </w:rPr>
+      </w:pPr>
+      <w:r>
+        <w:rPr>
+          <w:rFonts w:ascii="標楷體" w:eastAsia="標楷體" w:hAnsi="標楷體" w:cs="Arial" w:hint="eastAsia"/>
+          <w:noProof/>
+          <w:color w:val="202122"/>
+          <w:sz w:val="23"/>
+          <w:szCs w:val="23"/>
+          <w:shd w:val="clear" w:color="auto" w:fill="FFFFFF"/>
+        </w:rPr>
+        <w:drawing>
+          <wp:inline distT="0" distB="0" distL="0" distR="0" wp14:anchorId="63BD5E2B" wp14:editId="154A97B7">
+            <wp:extent cx="2555208" cy="2738867"/>
+            <wp:effectExtent l="0" t="0" r="0" b="4445"/>
+            <wp:docPr id="17" name="圖片 17"/>
+            <wp:cNvGraphicFramePr>
+              <a:graphicFrameLocks xmlns:a="http://schemas.openxmlformats.org/drawingml/2006/main" noChangeAspect="1"/>
+            </wp:cNvGraphicFramePr>
+            <a:graphic xmlns:a="http://schemas.openxmlformats.org/drawingml/2006/main">
+              <a:graphicData uri="http://schemas.openxmlformats.org/drawingml/2006/picture">
+                <pic:pic xmlns:pic="http://schemas.openxmlformats.org/drawingml/2006/picture">
+                  <pic:nvPicPr>
+                    <pic:cNvPr id="17" name="02CCC43C-5E9F-4BC6-ADFC-B95FAD2EDF3F.jpg"/>
+                    <pic:cNvPicPr/>
+                  </pic:nvPicPr>
+                  <pic:blipFill>
+                    <a:blip r:embed="rId18" cstate="print">
+                      <a:extLst>
+                        <a:ext uri="{28A0092B-C50C-407E-A947-70E740481C1C}">
+                          <a14:useLocalDpi xmlns:a14="http://schemas.microsoft.com/office/drawing/2010/main" val="0"/>
+                        </a:ext>
+                      </a:extLst>
+                    </a:blip>
+                    <a:stretch>
+                      <a:fillRect/>
+                    </a:stretch>
+                  </pic:blipFill>
+                  <pic:spPr>
+                    <a:xfrm>
+                      <a:off x="0" y="0"/>
+                      <a:ext cx="2594138" cy="2780595"/>
+                    </a:xfrm>
+                    <a:prstGeom prst="rect">
+                      <a:avLst/>
+                    </a:prstGeom>
+                  </pic:spPr>
+                </pic:pic>
+              </a:graphicData>
+            </a:graphic>
+          </wp:inline>
+        </w:drawing>
+      </w:r>
+    </w:p>
+    <w:p>
+      <w:pPr>
+        <w:pStyle w:val="a7"/>
+        <w:ind w:leftChars="0" w:left="360"/>
+        <w:jc w:val="center"/>
+        <w:rPr>
+          <w:rFonts w:ascii="標楷體" w:eastAsia="標楷體" w:hAnsi="標楷體" w:cs="Arial"/>
+          <w:color w:val="202122"/>
+          <w:sz w:val="23"/>
+          <w:szCs w:val="23"/>
+          <w:shd w:val="clear" w:color="auto" w:fill="FFFFFF"/>
+        </w:rPr>
+      </w:pPr>
+      <w:r>
+        <w:rPr>
+          <w:rFonts w:ascii="標楷體" w:eastAsia="標楷體" w:hAnsi="標楷體" w:hint="eastAsia"/>
+        </w:rPr>
+        <w:t>（</w:t>
+      </w:r>
+      <w:r>
+        <w:rPr>
+          <w:rFonts w:ascii="標楷體" w:eastAsia="標楷體" w:hAnsi="標楷體" w:hint="eastAsia"/>
+        </w:rPr>
+        <w:t>圖</w:t>
+      </w:r>
+      <w:r>
+        <w:rPr>
+          <w:rFonts w:ascii="標楷體" w:eastAsia="標楷體" w:hAnsi="標楷體" w:hint="eastAsia"/>
+        </w:rPr>
+        <w:t>十二</w:t>
+      </w:r>
+      <w:r>
+        <w:rPr>
+          <w:rFonts w:ascii="標楷體" w:eastAsia="標楷體" w:hAnsi="標楷體" w:cs="Arial"/>
+          <w:color w:val="202122"/>
+          <w:sz w:val="23"/>
+          <w:szCs w:val="23"/>
+          <w:shd w:val="clear" w:color="auto" w:fill="FFFFFF"/>
+        </w:rPr>
+        <w:t>）</w:t>
+      </w:r>
+      <w:r>
+        <w:rPr>
+          <w:rFonts w:ascii="標楷體" w:eastAsia="標楷體" w:hAnsi="標楷體" w:cs="Arial" w:hint="eastAsia"/>
+          <w:color w:val="202122"/>
+          <w:sz w:val="23"/>
+          <w:szCs w:val="23"/>
+          <w:shd w:val="clear" w:color="auto" w:fill="FFFFFF"/>
+        </w:rPr>
+        <w:t>各軸計算出的轉換矩陣</w:t>
+      </w:r>
+      <w:r>
+        <w:rPr>
+          <w:rFonts w:ascii="標楷體" w:eastAsia="標楷體" w:hAnsi="標楷體" w:cs="Arial" w:hint="eastAsia"/>
+          <w:color w:val="202122"/>
+          <w:sz w:val="23"/>
+          <w:szCs w:val="23"/>
+          <w:shd w:val="clear" w:color="auto" w:fill="FFFFFF"/>
+        </w:rPr>
+        <w:t>A</w:t>
+      </w:r>
+    </w:p>
+    <w:p>
+      <w:pPr>
+        <w:pStyle w:val="a7"/>
+        <w:ind w:leftChars="0" w:left="360"/>
+        <w:jc w:val="center"/>
+        <w:rPr>
+          <w:rFonts w:ascii="標楷體" w:eastAsia="標楷體" w:hAnsi="標楷體" w:cs="Arial"/>
+          <w:color w:val="202122"/>
+          <w:sz w:val="23"/>
+          <w:szCs w:val="23"/>
+          <w:shd w:val="clear" w:color="auto" w:fill="FFFFFF"/>
+        </w:rPr>
+      </w:pPr>
+    </w:p>
+    <w:p>
+      <w:pPr>
+        <w:pStyle w:val="a7"/>
+        <w:ind w:leftChars="0" w:left="360"/>
+        <w:jc w:val="center"/>
+        <w:rPr>
+          <w:rFonts w:ascii="標楷體" w:eastAsia="標楷體" w:hAnsi="標楷體" w:cs="Arial"/>
+          <w:color w:val="202122"/>
+          <w:sz w:val="23"/>
+          <w:szCs w:val="23"/>
+          <w:shd w:val="clear" w:color="auto" w:fill="FFFFFF"/>
+        </w:rPr>
+      </w:pPr>
+      <w:r>
+        <w:rPr>
+          <w:rFonts w:ascii="標楷體" w:eastAsia="標楷體" w:hAnsi="標楷體" w:cs="Arial"/>
+          <w:noProof/>
+          <w:color w:val="202122"/>
+          <w:sz w:val="23"/>
+          <w:szCs w:val="23"/>
+          <w:shd w:val="clear" w:color="auto" w:fill="FFFFFF"/>
+        </w:rPr>
+        <w:drawing>
+          <wp:inline distT="0" distB="0" distL="0" distR="0" wp14:anchorId="5F1BEAE5" wp14:editId="0AAA959F">
+            <wp:extent cx="2659141" cy="4103966"/>
+            <wp:effectExtent l="0" t="0" r="8255" b="0"/>
+            <wp:docPr id="18" name="圖片 18"/>
+            <wp:cNvGraphicFramePr>
+              <a:graphicFrameLocks xmlns:a="http://schemas.openxmlformats.org/drawingml/2006/main" noChangeAspect="1"/>
+            </wp:cNvGraphicFramePr>
+            <a:graphic xmlns:a="http://schemas.openxmlformats.org/drawingml/2006/main">
+              <a:graphicData uri="http://schemas.openxmlformats.org/drawingml/2006/picture">
+                <pic:pic xmlns:pic="http://schemas.openxmlformats.org/drawingml/2006/picture">
+                  <pic:nvPicPr>
+                    <pic:cNvPr id="18" name="C6CBD67A-933B-45EC-B0DB-49385915B359.jpg"/>
+                    <pic:cNvPicPr/>
+                  </pic:nvPicPr>
+                  <pic:blipFill>
+                    <a:blip r:embed="rId19" cstate="print">
+                      <a:extLst>
+                        <a:ext uri="{28A0092B-C50C-407E-A947-70E740481C1C}">
+                          <a14:useLocalDpi xmlns:a14="http://schemas.microsoft.com/office/drawing/2010/main" val="0"/>
+                        </a:ext>
+                      </a:extLst>
+                    </a:blip>
+                    <a:stretch>
+                      <a:fillRect/>
+                    </a:stretch>
+                  </pic:blipFill>
+                  <pic:spPr>
+                    <a:xfrm>
+                      <a:off x="0" y="0"/>
+                      <a:ext cx="2688342" cy="4149034"/>
+                    </a:xfrm>
+                    <a:prstGeom prst="rect">
+                      <a:avLst/>
+                    </a:prstGeom>
+                  </pic:spPr>
+                </pic:pic>
+              </a:graphicData>
+            </a:graphic>
+          </wp:inline>
+        </w:drawing>
+      </w:r>
+    </w:p>
+    <w:p>
+      <w:pPr>
+        <w:pStyle w:val="a7"/>
+        <w:ind w:leftChars="0" w:left="360"/>
+        <w:jc w:val="center"/>
+        <w:rPr>
+          <w:rFonts w:ascii="標楷體" w:eastAsia="標楷體" w:hAnsi="標楷體" w:cs="Arial" w:hint="eastAsia"/>
+          <w:color w:val="202122"/>
+          <w:sz w:val="23"/>
+          <w:szCs w:val="23"/>
+          <w:shd w:val="clear" w:color="auto" w:fill="FFFFFF"/>
+        </w:rPr>
+      </w:pPr>
+      <w:r>
+        <w:rPr>
+          <w:rFonts w:ascii="標楷體" w:eastAsia="標楷體" w:hAnsi="標楷體" w:hint="eastAsia"/>
+        </w:rPr>
+        <w:t>（</w:t>
+      </w:r>
+      <w:r>
+        <w:rPr>
+          <w:rFonts w:ascii="標楷體" w:eastAsia="標楷體" w:hAnsi="標楷體" w:hint="eastAsia"/>
+        </w:rPr>
+        <w:t>圖十三</w:t>
+      </w:r>
+      <w:r>
+        <w:rPr>
+          <w:rFonts w:ascii="標楷體" w:eastAsia="標楷體" w:hAnsi="標楷體" w:cs="Arial"/>
+          <w:color w:val="202122"/>
+          <w:sz w:val="23"/>
+          <w:szCs w:val="23"/>
+          <w:shd w:val="clear" w:color="auto" w:fill="FFFFFF"/>
+        </w:rPr>
+        <w:t>）</w:t>
+      </w:r>
+      <w:r>
+        <w:rPr>
+          <w:rFonts w:ascii="標楷體" w:eastAsia="標楷體" w:hAnsi="標楷體" w:cs="Arial" w:hint="eastAsia"/>
+          <w:color w:val="202122"/>
+          <w:sz w:val="23"/>
+          <w:szCs w:val="23"/>
+          <w:shd w:val="clear" w:color="auto" w:fill="FFFFFF"/>
+        </w:rPr>
+        <w:t>Eu</w:t>
+      </w:r>
+      <w:r>
+        <w:rPr>
+          <w:rFonts w:ascii="標楷體" w:eastAsia="標楷體" w:hAnsi="標楷體" w:cs="Arial"/>
+          <w:color w:val="202122"/>
+          <w:sz w:val="23"/>
+          <w:szCs w:val="23"/>
+          <w:shd w:val="clear" w:color="auto" w:fill="FFFFFF"/>
+        </w:rPr>
+        <w:t>ler angle</w:t>
+      </w:r>
+      <w:r>
+        <w:rPr>
+          <w:rFonts w:ascii="標楷體" w:eastAsia="標楷體" w:hAnsi="標楷體" w:cs="Arial" w:hint="eastAsia"/>
+          <w:color w:val="202122"/>
+          <w:sz w:val="23"/>
+          <w:szCs w:val="23"/>
+          <w:shd w:val="clear" w:color="auto" w:fill="FFFFFF"/>
+        </w:rPr>
+        <w:t>的推導</w:t>
+      </w:r>
+    </w:p>
+    <w:p>
+      <w:pPr>
+        <w:pStyle w:val="a7"/>
+        <w:ind w:leftChars="0" w:left="360"/>
+        <w:rPr>
+          <w:rFonts w:ascii="標楷體" w:eastAsia="標楷體" w:hAnsi="標楷體"/>
+        </w:rPr>
+      </w:pPr>
+      <w:r>
+        <w:rPr>
+          <w:rFonts w:ascii="標楷體" w:eastAsia="標楷體" w:hAnsi="標楷體" w:cs="Arial" w:hint="eastAsia"/>
+          <w:color w:val="202122"/>
+          <w:sz w:val="23"/>
+          <w:szCs w:val="23"/>
+          <w:shd w:val="clear" w:color="auto" w:fill="FFFFFF"/>
+        </w:rPr>
+        <w:lastRenderedPageBreak/>
+        <w:t xml:space="preserve">    </w:t>
+      </w:r>
+      <w:r>
+        <w:rPr>
+          <w:rFonts w:ascii="標楷體" w:eastAsia="標楷體" w:hAnsi="標楷體" w:cs="Arial" w:hint="eastAsia"/>
+          <w:color w:val="202122"/>
+          <w:sz w:val="23"/>
+          <w:szCs w:val="23"/>
+          <w:shd w:val="clear" w:color="auto" w:fill="FFFFFF"/>
+        </w:rPr>
+        <w:t>在</w:t>
+      </w:r>
+      <w:r>
+        <w:rPr>
+          <w:rFonts w:ascii="標楷體" w:eastAsia="標楷體" w:hAnsi="標楷體" w:cs="Arial" w:hint="eastAsia"/>
+          <w:color w:val="202122"/>
+          <w:sz w:val="23"/>
+          <w:szCs w:val="23"/>
+          <w:shd w:val="clear" w:color="auto" w:fill="FFFFFF"/>
+        </w:rPr>
+        <w:t>i</w:t>
+      </w:r>
+      <w:r>
+        <w:rPr>
+          <w:rFonts w:ascii="標楷體" w:eastAsia="標楷體" w:hAnsi="標楷體" w:cs="Arial"/>
+          <w:color w:val="202122"/>
+          <w:sz w:val="23"/>
+          <w:szCs w:val="23"/>
+          <w:shd w:val="clear" w:color="auto" w:fill="FFFFFF"/>
+        </w:rPr>
+        <w:t xml:space="preserve">nverse </w:t>
+      </w:r>
+      <w:r>
+        <w:rPr>
+          <w:rFonts w:ascii="標楷體" w:eastAsia="標楷體" w:hAnsi="標楷體" w:cs="Arial"/>
+          <w:color w:val="202122"/>
+          <w:sz w:val="23"/>
+          <w:szCs w:val="23"/>
+          <w:shd w:val="clear" w:color="auto" w:fill="FFFFFF"/>
+        </w:rPr>
+        <w:t>kinematic</w:t>
+      </w:r>
+      <w:r>
+        <w:rPr>
+          <w:rFonts w:ascii="標楷體" w:eastAsia="標楷體" w:hAnsi="標楷體" w:cs="Arial" w:hint="eastAsia"/>
+          <w:color w:val="202122"/>
+          <w:sz w:val="23"/>
+          <w:szCs w:val="23"/>
+          <w:shd w:val="clear" w:color="auto" w:fill="FFFFFF"/>
+        </w:rPr>
+        <w:t>中</w:t>
+      </w:r>
+      <w:r>
+        <w:rPr>
+          <w:rFonts w:ascii="標楷體" w:eastAsia="標楷體" w:hAnsi="標楷體" w:cs="Arial" w:hint="eastAsia"/>
+          <w:color w:val="202122"/>
+          <w:sz w:val="23"/>
+          <w:szCs w:val="23"/>
+          <w:shd w:val="clear" w:color="auto" w:fill="FFFFFF"/>
+        </w:rPr>
+        <w:t>，前三軸的角度利用</w:t>
+      </w:r>
+      <w:r>
+        <w:rPr>
+          <w:rFonts w:ascii="標楷體" w:eastAsia="標楷體" w:hAnsi="標楷體" w:cs="Arial" w:hint="eastAsia"/>
+          <w:color w:val="202122"/>
+          <w:sz w:val="23"/>
+          <w:szCs w:val="23"/>
+          <w:shd w:val="clear" w:color="auto" w:fill="FFFFFF"/>
+        </w:rPr>
+        <w:t>幾何法</w:t>
+      </w:r>
+      <w:r>
+        <w:rPr>
+          <w:rFonts w:ascii="標楷體" w:eastAsia="標楷體" w:hAnsi="標楷體" w:cs="Arial" w:hint="eastAsia"/>
+          <w:color w:val="202122"/>
+          <w:sz w:val="23"/>
+          <w:szCs w:val="23"/>
+          <w:shd w:val="clear" w:color="auto" w:fill="FFFFFF"/>
+        </w:rPr>
+        <w:t>顯示、推導</w:t>
+      </w:r>
+      <w:r>
+        <w:rPr>
+          <w:rFonts w:ascii="標楷體" w:eastAsia="標楷體" w:hAnsi="標楷體" w:cs="Arial" w:hint="eastAsia"/>
+          <w:color w:val="202122"/>
+          <w:sz w:val="23"/>
+          <w:szCs w:val="23"/>
+          <w:shd w:val="clear" w:color="auto" w:fill="FFFFFF"/>
+        </w:rPr>
+        <w:t>。</w:t>
+      </w:r>
+      <w:r>
+        <w:rPr>
+          <w:rFonts w:ascii="標楷體" w:eastAsia="標楷體" w:hAnsi="標楷體" w:cs="Arial" w:hint="eastAsia"/>
+          <w:color w:val="202122"/>
+          <w:sz w:val="23"/>
+          <w:szCs w:val="23"/>
+          <w:shd w:val="clear" w:color="auto" w:fill="FFFFFF"/>
+        </w:rPr>
+        <w:t>由圖</w:t>
+      </w:r>
+      <w:r>
+        <w:rPr>
+          <w:rFonts w:ascii="標楷體" w:eastAsia="標楷體" w:hAnsi="標楷體" w:cs="Arial" w:hint="eastAsia"/>
+          <w:color w:val="202122"/>
+          <w:sz w:val="23"/>
+          <w:szCs w:val="23"/>
+          <w:shd w:val="clear" w:color="auto" w:fill="FFFFFF"/>
+        </w:rPr>
+        <w:t>可以看出t</w:t>
+      </w:r>
+      <w:r>
+        <w:rPr>
+          <w:rFonts w:ascii="標楷體" w:eastAsia="標楷體" w:hAnsi="標楷體" w:cs="Arial"/>
+          <w:color w:val="202122"/>
+          <w:sz w:val="23"/>
+          <w:szCs w:val="23"/>
+          <w:shd w:val="clear" w:color="auto" w:fill="FFFFFF"/>
+        </w:rPr>
+        <w:t>heta1</w:t>
+      </w:r>
+      <w:r>
+        <w:rPr>
+          <w:rFonts w:ascii="標楷體" w:eastAsia="標楷體" w:hAnsi="標楷體" w:cs="Arial" w:hint="eastAsia"/>
+          <w:color w:val="202122"/>
+          <w:sz w:val="23"/>
+          <w:szCs w:val="23"/>
+          <w:shd w:val="clear" w:color="auto" w:fill="FFFFFF"/>
+        </w:rPr>
+        <w:t>是有兩組解</w:t>
+      </w:r>
+      <w:r>
+        <w:rPr>
+          <w:rFonts w:ascii="標楷體" w:eastAsia="標楷體" w:hAnsi="標楷體" w:cs="Arial" w:hint="eastAsia"/>
+          <w:color w:val="202122"/>
+          <w:sz w:val="23"/>
+          <w:szCs w:val="23"/>
+          <w:shd w:val="clear" w:color="auto" w:fill="FFFFFF"/>
+        </w:rPr>
+        <w:t>，兩解相差180度</w:t>
+      </w:r>
+      <w:r>
+        <w:rPr>
+          <w:rFonts w:ascii="標楷體" w:eastAsia="標楷體" w:hAnsi="標楷體" w:cs="Arial" w:hint="eastAsia"/>
+          <w:color w:val="202122"/>
+          <w:sz w:val="23"/>
+          <w:szCs w:val="23"/>
+          <w:shd w:val="clear" w:color="auto" w:fill="FFFFFF"/>
+        </w:rPr>
+        <w:t>，其</w:t>
+      </w:r>
+      <w:r>
+        <w:rPr>
+          <w:rFonts w:ascii="標楷體" w:eastAsia="標楷體" w:hAnsi="標楷體" w:cs="Arial" w:hint="eastAsia"/>
+          <w:color w:val="202122"/>
+          <w:sz w:val="23"/>
+          <w:szCs w:val="23"/>
+          <w:shd w:val="clear" w:color="auto" w:fill="FFFFFF"/>
+        </w:rPr>
+        <w:t>t</w:t>
+      </w:r>
+      <w:r>
+        <w:rPr>
+          <w:rFonts w:ascii="標楷體" w:eastAsia="標楷體" w:hAnsi="標楷體" w:cs="Arial"/>
+          <w:color w:val="202122"/>
+          <w:sz w:val="23"/>
+          <w:szCs w:val="23"/>
+          <w:shd w:val="clear" w:color="auto" w:fill="FFFFFF"/>
+        </w:rPr>
+        <w:t>heta1</w:t>
+      </w:r>
+      <w:r>
+        <w:rPr>
+          <w:rFonts w:ascii="標楷體" w:eastAsia="標楷體" w:hAnsi="標楷體" w:cs="Arial" w:hint="eastAsia"/>
+          <w:color w:val="202122"/>
+          <w:sz w:val="23"/>
+          <w:szCs w:val="23"/>
+          <w:shd w:val="clear" w:color="auto" w:fill="FFFFFF"/>
+        </w:rPr>
+        <w:t>也會影響到t</w:t>
+      </w:r>
+      <w:r>
+        <w:rPr>
+          <w:rFonts w:ascii="標楷體" w:eastAsia="標楷體" w:hAnsi="標楷體" w:cs="Arial"/>
+          <w:color w:val="202122"/>
+          <w:sz w:val="23"/>
+          <w:szCs w:val="23"/>
+          <w:shd w:val="clear" w:color="auto" w:fill="FFFFFF"/>
+        </w:rPr>
+        <w:t>heta2</w:t>
+      </w:r>
+      <w:r>
+        <w:rPr>
+          <w:rFonts w:ascii="標楷體" w:eastAsia="標楷體" w:hAnsi="標楷體" w:cs="Arial" w:hint="eastAsia"/>
+          <w:color w:val="202122"/>
+          <w:sz w:val="23"/>
+          <w:szCs w:val="23"/>
+          <w:shd w:val="clear" w:color="auto" w:fill="FFFFFF"/>
+        </w:rPr>
+        <w:t>、3</w:t>
+      </w:r>
+      <w:r>
+        <w:rPr>
+          <w:rFonts w:ascii="標楷體" w:eastAsia="標楷體" w:hAnsi="標楷體" w:cs="Arial" w:hint="eastAsia"/>
+          <w:color w:val="202122"/>
+          <w:sz w:val="23"/>
+          <w:szCs w:val="23"/>
+          <w:shd w:val="clear" w:color="auto" w:fill="FFFFFF"/>
+        </w:rPr>
+        <w:t>是如何轉動</w:t>
+      </w:r>
+      <w:r>
+        <w:rPr>
+          <w:rFonts w:ascii="標楷體" w:eastAsia="標楷體" w:hAnsi="標楷體" w:cs="Arial" w:hint="eastAsia"/>
+          <w:color w:val="202122"/>
+          <w:sz w:val="23"/>
+          <w:szCs w:val="23"/>
+          <w:shd w:val="clear" w:color="auto" w:fill="FFFFFF"/>
+        </w:rPr>
+        <w:t>。</w:t>
+      </w:r>
+      <w:r>
+        <w:rPr>
+          <w:rFonts w:ascii="標楷體" w:eastAsia="標楷體" w:hAnsi="標楷體" w:cs="Arial" w:hint="eastAsia"/>
+          <w:color w:val="202122"/>
+          <w:sz w:val="23"/>
+          <w:szCs w:val="23"/>
+          <w:shd w:val="clear" w:color="auto" w:fill="FFFFFF"/>
+        </w:rPr>
+        <w:t>如果單獨看</w:t>
+      </w:r>
+      <w:r>
+        <w:rPr>
+          <w:rFonts w:ascii="標楷體" w:eastAsia="標楷體" w:hAnsi="標楷體" w:cs="Arial" w:hint="eastAsia"/>
+          <w:color w:val="202122"/>
+          <w:sz w:val="23"/>
+          <w:szCs w:val="23"/>
+          <w:shd w:val="clear" w:color="auto" w:fill="FFFFFF"/>
+        </w:rPr>
+        <w:t>t</w:t>
+      </w:r>
+      <w:r>
+        <w:rPr>
+          <w:rFonts w:ascii="標楷體" w:eastAsia="標楷體" w:hAnsi="標楷體" w:cs="Arial"/>
+          <w:color w:val="202122"/>
+          <w:sz w:val="23"/>
+          <w:szCs w:val="23"/>
+          <w:shd w:val="clear" w:color="auto" w:fill="FFFFFF"/>
+        </w:rPr>
+        <w:t>heta2</w:t>
+      </w:r>
+      <w:r>
+        <w:rPr>
+          <w:rFonts w:ascii="標楷體" w:eastAsia="標楷體" w:hAnsi="標楷體" w:cs="Arial" w:hint="eastAsia"/>
+          <w:color w:val="202122"/>
+          <w:sz w:val="23"/>
+          <w:szCs w:val="23"/>
+          <w:shd w:val="clear" w:color="auto" w:fill="FFFFFF"/>
+        </w:rPr>
+        <w:t>、3</w:t>
+      </w:r>
+      <w:r>
+        <w:rPr>
+          <w:rFonts w:ascii="標楷體" w:eastAsia="標楷體" w:hAnsi="標楷體" w:cs="Arial" w:hint="eastAsia"/>
+          <w:color w:val="202122"/>
+          <w:sz w:val="23"/>
+          <w:szCs w:val="23"/>
+          <w:shd w:val="clear" w:color="auto" w:fill="FFFFFF"/>
+        </w:rPr>
+        <w:t>可以知道會有兩種形式，其一情況是手臂向上彎曲，而另一種情況</w:t>
+      </w:r>
+      <w:r>
+        <w:rPr>
+          <w:rFonts w:ascii="標楷體" w:eastAsia="標楷體" w:hAnsi="標楷體" w:cs="Arial" w:hint="eastAsia"/>
+          <w:color w:val="202122"/>
+          <w:sz w:val="23"/>
+          <w:szCs w:val="23"/>
+          <w:shd w:val="clear" w:color="auto" w:fill="FFFFFF"/>
+        </w:rPr>
+        <w:t>是</w:t>
+      </w:r>
+      <w:r>
+        <w:rPr>
+          <w:rFonts w:ascii="標楷體" w:eastAsia="標楷體" w:hAnsi="標楷體" w:cs="Arial" w:hint="eastAsia"/>
+          <w:color w:val="202122"/>
+          <w:sz w:val="23"/>
+          <w:szCs w:val="23"/>
+          <w:shd w:val="clear" w:color="auto" w:fill="FFFFFF"/>
+        </w:rPr>
+        <w:t>手臂向</w:t>
+      </w:r>
+      <w:r>
+        <w:rPr>
+          <w:rFonts w:ascii="標楷體" w:eastAsia="標楷體" w:hAnsi="標楷體" w:cs="Arial" w:hint="eastAsia"/>
+          <w:color w:val="202122"/>
+          <w:sz w:val="23"/>
+          <w:szCs w:val="23"/>
+          <w:shd w:val="clear" w:color="auto" w:fill="FFFFFF"/>
+        </w:rPr>
+        <w:t>下</w:t>
+      </w:r>
+      <w:r>
+        <w:rPr>
+          <w:rFonts w:ascii="標楷體" w:eastAsia="標楷體" w:hAnsi="標楷體" w:cs="Arial" w:hint="eastAsia"/>
+          <w:color w:val="202122"/>
+          <w:sz w:val="23"/>
+          <w:szCs w:val="23"/>
+          <w:shd w:val="clear" w:color="auto" w:fill="FFFFFF"/>
+        </w:rPr>
+        <w:t>彎曲</w:t>
+      </w:r>
+      <w:r>
+        <w:rPr>
+          <w:rFonts w:ascii="標楷體" w:eastAsia="標楷體" w:hAnsi="標楷體" w:cs="Arial" w:hint="eastAsia"/>
+          <w:color w:val="202122"/>
+          <w:sz w:val="23"/>
+          <w:szCs w:val="23"/>
+          <w:shd w:val="clear" w:color="auto" w:fill="FFFFFF"/>
+        </w:rPr>
+        <w:t>，由此可以推得兩種組合的解</w:t>
+      </w:r>
+      <w:r>
+        <w:rPr>
+          <w:rFonts w:ascii="標楷體" w:eastAsia="標楷體" w:hAnsi="標楷體" w:hint="eastAsia"/>
+        </w:rPr>
+        <w:t>（</w:t>
+      </w:r>
+      <w:r>
+        <w:rPr>
+          <w:rFonts w:ascii="標楷體" w:eastAsia="標楷體" w:hAnsi="標楷體" w:hint="eastAsia"/>
+        </w:rPr>
+        <w:t>t</w:t>
+      </w:r>
+      <w:r>
+        <w:rPr>
+          <w:rFonts w:ascii="標楷體" w:eastAsia="標楷體" w:hAnsi="標楷體"/>
+        </w:rPr>
+        <w:t>heta1</w:t>
+      </w:r>
+      <w:r>
+        <w:rPr>
+          <w:rFonts w:ascii="標楷體" w:eastAsia="標楷體" w:hAnsi="標楷體" w:hint="eastAsia"/>
+        </w:rPr>
+        <w:t>、2、3的詳細推導過程如圖十四、</w:t>
+      </w:r>
+      <w:r>
+        <w:rPr>
+          <w:rFonts w:ascii="標楷體" w:eastAsia="標楷體" w:hAnsi="標楷體" w:hint="eastAsia"/>
+        </w:rPr>
+        <w:t>圖</w:t>
+      </w:r>
+      <w:r>
+        <w:rPr>
+          <w:rFonts w:ascii="標楷體" w:eastAsia="標楷體" w:hAnsi="標楷體" w:hint="eastAsia"/>
+        </w:rPr>
+        <w:t>十五所示</w:t>
+      </w:r>
+      <w:r>
+        <w:rPr>
+          <w:rFonts w:ascii="標楷體" w:eastAsia="標楷體" w:hAnsi="標楷體" w:cs="Arial"/>
+          <w:color w:val="202122"/>
+          <w:sz w:val="23"/>
+          <w:szCs w:val="23"/>
+          <w:shd w:val="clear" w:color="auto" w:fill="FFFFFF"/>
+        </w:rPr>
+        <w:t>）</w:t>
+      </w:r>
+      <w:r>
+        <w:rPr>
+          <w:rFonts w:ascii="標楷體" w:eastAsia="標楷體" w:hAnsi="標楷體" w:cs="Arial" w:hint="eastAsia"/>
+          <w:color w:val="202122"/>
+          <w:sz w:val="23"/>
+          <w:szCs w:val="23"/>
+          <w:shd w:val="clear" w:color="auto" w:fill="FFFFFF"/>
+        </w:rPr>
+        <w:t>。</w:t>
+      </w:r>
+    </w:p>
+    <w:p>
+      <w:pPr>
+        <w:jc w:val="center"/>
+        <w:rPr>
+          <w:rFonts w:ascii="標楷體" w:eastAsia="標楷體" w:hAnsi="標楷體" w:cs="Arial" w:hint="eastAsia"/>
+          <w:color w:val="202122"/>
+          <w:sz w:val="23"/>
+          <w:szCs w:val="23"/>
+          <w:shd w:val="clear" w:color="auto" w:fill="FFFFFF"/>
+        </w:rPr>
+      </w:pPr>
+      <w:r>
+        <w:rPr>
+          <w:rFonts w:ascii="標楷體" w:eastAsia="標楷體" w:hAnsi="標楷體" w:cs="Arial"/>
+          <w:noProof/>
+          <w:color w:val="202122"/>
+          <w:sz w:val="23"/>
+          <w:szCs w:val="23"/>
+          <w:shd w:val="clear" w:color="auto" w:fill="FFFFFF"/>
+        </w:rPr>
+        <w:drawing>
+          <wp:inline distT="0" distB="0" distL="0" distR="0" wp14:anchorId="4800C2ED" wp14:editId="6042D816">
+            <wp:extent cx="5421013" cy="6821164"/>
+            <wp:effectExtent l="0" t="0" r="8255" b="0"/>
+            <wp:docPr id="19" name="圖片 19"/>
+            <wp:cNvGraphicFramePr>
+              <a:graphicFrameLocks xmlns:a="http://schemas.openxmlformats.org/drawingml/2006/main" noChangeAspect="1"/>
+            </wp:cNvGraphicFramePr>
+            <a:graphic xmlns:a="http://schemas.openxmlformats.org/drawingml/2006/main">
+              <a:graphicData uri="http://schemas.openxmlformats.org/drawingml/2006/picture">
+                <pic:pic xmlns:pic="http://schemas.openxmlformats.org/drawingml/2006/picture">
+                  <pic:nvPicPr>
+                    <pic:cNvPr id="0" name="Picture 7"/>
+                    <pic:cNvPicPr>
+                      <a:picLocks noChangeAspect="1" noChangeArrowheads="1"/>
+                    </pic:cNvPicPr>
+                  </pic:nvPicPr>
+                  <pic:blipFill>
+                    <a:blip r:embed="rId20" cstate="print">
+                      <a:extLst>
+                        <a:ext uri="{28A0092B-C50C-407E-A947-70E740481C1C}">
+                          <a14:useLocalDpi xmlns:a14="http://schemas.microsoft.com/office/drawing/2010/main" val="0"/>
+                        </a:ext>
+                      </a:extLst>
+                    </a:blip>
+                    <a:srcRect/>
+                    <a:stretch>
+                      <a:fillRect/>
+                    </a:stretch>
+                  </pic:blipFill>
+                  <pic:spPr bwMode="auto">
+                    <a:xfrm>
+                      <a:off x="0" y="0"/>
+                      <a:ext cx="5431461" cy="6834310"/>
+                    </a:xfrm>
+                    <a:prstGeom prst="rect">
+                      <a:avLst/>
+                    </a:prstGeom>
+                    <a:noFill/>
+                    <a:ln>
+                      <a:noFill/>
+                    </a:ln>
+                  </pic:spPr>
+                </pic:pic>
+              </a:graphicData>
+            </a:graphic>
+          </wp:inline>
+        </w:drawing>
+      </w:r>
+    </w:p>
+    <w:p>
+      <w:pPr>
+        <w:pStyle w:val="a7"/>
+        <w:ind w:leftChars="0" w:left="360"/>
+        <w:jc w:val="center"/>
+        <w:rPr>
+          <w:rFonts w:ascii="標楷體" w:eastAsia="標楷體" w:hAnsi="標楷體" w:cs="Arial" w:hint="eastAsia"/>
+          <w:color w:val="202122"/>
+          <w:sz w:val="23"/>
+          <w:szCs w:val="23"/>
+          <w:shd w:val="clear" w:color="auto" w:fill="FFFFFF"/>
+        </w:rPr>
+      </w:pPr>
+      <w:r>
+        <w:rPr>
+          <w:rFonts w:ascii="標楷體" w:eastAsia="標楷體" w:hAnsi="標楷體" w:hint="eastAsia"/>
+        </w:rPr>
+        <w:t>（</w:t>
+      </w:r>
+      <w:r>
+        <w:rPr>
+          <w:rFonts w:ascii="標楷體" w:eastAsia="標楷體" w:hAnsi="標楷體" w:hint="eastAsia"/>
+        </w:rPr>
+        <w:t>圖十四</w:t>
+      </w:r>
+      <w:r>
+        <w:rPr>
+          <w:rFonts w:ascii="標楷體" w:eastAsia="標楷體" w:hAnsi="標楷體" w:cs="Arial"/>
+          <w:color w:val="202122"/>
+          <w:sz w:val="23"/>
+          <w:szCs w:val="23"/>
+          <w:shd w:val="clear" w:color="auto" w:fill="FFFFFF"/>
+        </w:rPr>
+        <w:t>）</w:t>
+      </w:r>
+      <w:r>
+        <w:rPr>
+          <w:rFonts w:ascii="標楷體" w:eastAsia="標楷體" w:hAnsi="標楷體" w:cs="Arial" w:hint="eastAsia"/>
+          <w:color w:val="202122"/>
+          <w:sz w:val="23"/>
+          <w:szCs w:val="23"/>
+          <w:shd w:val="clear" w:color="auto" w:fill="FFFFFF"/>
+        </w:rPr>
+        <w:t>t</w:t>
+      </w:r>
+      <w:r>
+        <w:rPr>
+          <w:rFonts w:ascii="標楷體" w:eastAsia="標楷體" w:hAnsi="標楷體" w:cs="Arial"/>
+          <w:color w:val="202122"/>
+          <w:sz w:val="23"/>
+          <w:szCs w:val="23"/>
+          <w:shd w:val="clear" w:color="auto" w:fill="FFFFFF"/>
+        </w:rPr>
+        <w:t>heta</w:t>
+      </w:r>
+      <w:r>
+        <w:rPr>
+          <w:rFonts w:ascii="標楷體" w:eastAsia="標楷體" w:hAnsi="標楷體" w:cs="Arial" w:hint="eastAsia"/>
+          <w:color w:val="202122"/>
+          <w:sz w:val="23"/>
+          <w:szCs w:val="23"/>
+          <w:shd w:val="clear" w:color="auto" w:fill="FFFFFF"/>
+        </w:rPr>
+        <w:t>1的第一種情況</w:t>
+      </w:r>
+      <w:r>
+        <w:rPr>
+          <w:rFonts w:ascii="標楷體" w:eastAsia="標楷體" w:hAnsi="標楷體" w:cs="Arial" w:hint="eastAsia"/>
+          <w:color w:val="202122"/>
+          <w:sz w:val="23"/>
+          <w:szCs w:val="23"/>
+          <w:shd w:val="clear" w:color="auto" w:fill="FFFFFF"/>
+        </w:rPr>
+        <w:t>所</w:t>
+      </w:r>
+      <w:r>
+        <w:rPr>
+          <w:rFonts w:ascii="標楷體" w:eastAsia="標楷體" w:hAnsi="標楷體" w:cs="Arial" w:hint="eastAsia"/>
+          <w:color w:val="202122"/>
+          <w:sz w:val="23"/>
+          <w:szCs w:val="23"/>
+          <w:shd w:val="clear" w:color="auto" w:fill="FFFFFF"/>
+        </w:rPr>
+        <w:t>推算</w:t>
+      </w:r>
+      <w:r>
+        <w:rPr>
+          <w:rFonts w:ascii="標楷體" w:eastAsia="標楷體" w:hAnsi="標楷體" w:cs="Arial" w:hint="eastAsia"/>
+          <w:color w:val="202122"/>
+          <w:sz w:val="23"/>
+          <w:szCs w:val="23"/>
+          <w:shd w:val="clear" w:color="auto" w:fill="FFFFFF"/>
+        </w:rPr>
+        <w:t>出</w:t>
+      </w:r>
+      <w:r>
+        <w:rPr>
+          <w:rFonts w:ascii="標楷體" w:eastAsia="標楷體" w:hAnsi="標楷體" w:cs="Arial" w:hint="eastAsia"/>
+          <w:color w:val="202122"/>
+          <w:sz w:val="23"/>
+          <w:szCs w:val="23"/>
+          <w:shd w:val="clear" w:color="auto" w:fill="FFFFFF"/>
+        </w:rPr>
+        <w:t>t</w:t>
+      </w:r>
+      <w:r>
+        <w:rPr>
+          <w:rFonts w:ascii="標楷體" w:eastAsia="標楷體" w:hAnsi="標楷體" w:cs="Arial"/>
+          <w:color w:val="202122"/>
+          <w:sz w:val="23"/>
+          <w:szCs w:val="23"/>
+          <w:shd w:val="clear" w:color="auto" w:fill="FFFFFF"/>
+        </w:rPr>
+        <w:t>heta</w:t>
+      </w:r>
+      <w:r>
+        <w:rPr>
+          <w:rFonts w:ascii="標楷體" w:eastAsia="標楷體" w:hAnsi="標楷體" w:cs="Arial" w:hint="eastAsia"/>
+          <w:color w:val="202122"/>
+          <w:sz w:val="23"/>
+          <w:szCs w:val="23"/>
+          <w:shd w:val="clear" w:color="auto" w:fill="FFFFFF"/>
+        </w:rPr>
+        <w:t>1、</w:t>
+      </w:r>
+      <w:r>
+        <w:rPr>
+          <w:rFonts w:ascii="標楷體" w:eastAsia="標楷體" w:hAnsi="標楷體" w:cs="Arial" w:hint="eastAsia"/>
+          <w:color w:val="202122"/>
+          <w:sz w:val="23"/>
+          <w:szCs w:val="23"/>
+          <w:shd w:val="clear" w:color="auto" w:fill="FFFFFF"/>
+        </w:rPr>
+        <w:t>2、3</w:t>
+      </w:r>
+      <w:r>
+        <w:rPr>
+          <w:rFonts w:ascii="標楷體" w:eastAsia="標楷體" w:hAnsi="標楷體" w:cs="Arial" w:hint="eastAsia"/>
+          <w:color w:val="202122"/>
+          <w:sz w:val="23"/>
+          <w:szCs w:val="23"/>
+          <w:shd w:val="clear" w:color="auto" w:fill="FFFFFF"/>
+        </w:rPr>
+        <w:t>的過程</w:t>
+      </w:r>
+    </w:p>
+    <w:p>
+      <w:pPr>
+        <w:pStyle w:val="a7"/>
+        <w:ind w:leftChars="0" w:left="360"/>
+        <w:rPr>
+          <w:rFonts w:ascii="標楷體" w:eastAsia="標楷體" w:hAnsi="標楷體" w:cs="Arial"/>
+          <w:color w:val="202122"/>
+          <w:sz w:val="23"/>
+          <w:szCs w:val="23"/>
+          <w:shd w:val="clear" w:color="auto" w:fill="FFFFFF"/>
+        </w:rPr>
+      </w:pPr>
+    </w:p>
+    <w:p>
+      <w:pPr>
+        <w:jc w:val="center"/>
+        <w:rPr>
+          <w:rFonts w:ascii="標楷體" w:eastAsia="標楷體" w:hAnsi="標楷體" w:cs="Arial" w:hint="eastAsia"/>
+          <w:color w:val="202122"/>
+          <w:sz w:val="23"/>
+          <w:szCs w:val="23"/>
+          <w:shd w:val="clear" w:color="auto" w:fill="FFFFFF"/>
+        </w:rPr>
+      </w:pPr>
+      <w:r>
+        <w:rPr>
+          <w:rFonts w:ascii="標楷體" w:eastAsia="標楷體" w:hAnsi="標楷體" w:cs="Arial" w:hint="eastAsia"/>
+          <w:noProof/>
+          <w:color w:val="202122"/>
+          <w:sz w:val="23"/>
+          <w:szCs w:val="23"/>
+          <w:shd w:val="clear" w:color="auto" w:fill="FFFFFF"/>
+        </w:rPr>
+        <w:lastRenderedPageBreak/>
+        <w:drawing>
+          <wp:inline distT="0" distB="0" distL="0" distR="0" wp14:anchorId="157AE0E1" wp14:editId="3DCB2D2D">
+            <wp:extent cx="5092038" cy="6615173"/>
+            <wp:effectExtent l="0" t="0" r="0" b="0"/>
+            <wp:docPr id="20" name="圖片 20"/>
+            <wp:cNvGraphicFramePr>
+              <a:graphicFrameLocks xmlns:a="http://schemas.openxmlformats.org/drawingml/2006/main" noChangeAspect="1"/>
+            </wp:cNvGraphicFramePr>
+            <a:graphic xmlns:a="http://schemas.openxmlformats.org/drawingml/2006/main">
+              <a:graphicData uri="http://schemas.openxmlformats.org/drawingml/2006/picture">
+                <pic:pic xmlns:pic="http://schemas.openxmlformats.org/drawingml/2006/picture">
+                  <pic:nvPicPr>
+                    <pic:cNvPr id="0" name="Picture 8"/>
+                    <pic:cNvPicPr>
+                      <a:picLocks noChangeAspect="1" noChangeArrowheads="1"/>
+                    </pic:cNvPicPr>
+                  </pic:nvPicPr>
+                  <pic:blipFill>
+                    <a:blip r:embed="rId21" cstate="print">
+                      <a:extLst>
+                        <a:ext uri="{28A0092B-C50C-407E-A947-70E740481C1C}">
+                          <a14:useLocalDpi xmlns:a14="http://schemas.microsoft.com/office/drawing/2010/main" val="0"/>
+                        </a:ext>
+                      </a:extLst>
+                    </a:blip>
+                    <a:srcRect/>
+                    <a:stretch>
+                      <a:fillRect/>
+                    </a:stretch>
+                  </pic:blipFill>
+                  <pic:spPr bwMode="auto">
+                    <a:xfrm>
+                      <a:off x="0" y="0"/>
+                      <a:ext cx="5109537" cy="6637906"/>
+                    </a:xfrm>
+                    <a:prstGeom prst="rect">
+                      <a:avLst/>
+                    </a:prstGeom>
+                    <a:noFill/>
+                    <a:ln>
+                      <a:noFill/>
+                    </a:ln>
+                  </pic:spPr>
+                </pic:pic>
+              </a:graphicData>
+            </a:graphic>
+          </wp:inline>
+        </w:drawing>
+      </w:r>
+    </w:p>
+    <w:p>
+      <w:pPr>
+        <w:pStyle w:val="a7"/>
+        <w:ind w:leftChars="0" w:left="360"/>
+        <w:jc w:val="center"/>
+        <w:rPr>
+          <w:rFonts w:ascii="標楷體" w:eastAsia="標楷體" w:hAnsi="標楷體" w:cs="Arial" w:hint="eastAsia"/>
+          <w:color w:val="202122"/>
+          <w:sz w:val="23"/>
+          <w:szCs w:val="23"/>
+          <w:shd w:val="clear" w:color="auto" w:fill="FFFFFF"/>
+        </w:rPr>
+      </w:pPr>
+      <w:r>
+        <w:rPr>
+          <w:rFonts w:ascii="標楷體" w:eastAsia="標楷體" w:hAnsi="標楷體" w:hint="eastAsia"/>
+        </w:rPr>
+        <w:t>（</w:t>
+      </w:r>
+      <w:r>
+        <w:rPr>
+          <w:rFonts w:ascii="標楷體" w:eastAsia="標楷體" w:hAnsi="標楷體" w:hint="eastAsia"/>
+        </w:rPr>
+        <w:t>圖十五</w:t>
+      </w:r>
+      <w:r>
+        <w:rPr>
+          <w:rFonts w:ascii="標楷體" w:eastAsia="標楷體" w:hAnsi="標楷體" w:cs="Arial"/>
+          <w:color w:val="202122"/>
+          <w:sz w:val="23"/>
+          <w:szCs w:val="23"/>
+          <w:shd w:val="clear" w:color="auto" w:fill="FFFFFF"/>
+        </w:rPr>
+        <w:t>）</w:t>
+      </w:r>
+      <w:r>
+        <w:rPr>
+          <w:rFonts w:ascii="標楷體" w:eastAsia="標楷體" w:hAnsi="標楷體" w:cs="Arial" w:hint="eastAsia"/>
+          <w:color w:val="202122"/>
+          <w:sz w:val="23"/>
+          <w:szCs w:val="23"/>
+          <w:shd w:val="clear" w:color="auto" w:fill="FFFFFF"/>
+        </w:rPr>
+        <w:t>t</w:t>
+      </w:r>
+      <w:r>
+        <w:rPr>
+          <w:rFonts w:ascii="標楷體" w:eastAsia="標楷體" w:hAnsi="標楷體" w:cs="Arial"/>
+          <w:color w:val="202122"/>
+          <w:sz w:val="23"/>
+          <w:szCs w:val="23"/>
+          <w:shd w:val="clear" w:color="auto" w:fill="FFFFFF"/>
+        </w:rPr>
+        <w:t>heta</w:t>
+      </w:r>
+      <w:r>
+        <w:rPr>
+          <w:rFonts w:ascii="標楷體" w:eastAsia="標楷體" w:hAnsi="標楷體" w:cs="Arial" w:hint="eastAsia"/>
+          <w:color w:val="202122"/>
+          <w:sz w:val="23"/>
+          <w:szCs w:val="23"/>
+          <w:shd w:val="clear" w:color="auto" w:fill="FFFFFF"/>
+        </w:rPr>
+        <w:t>1的</w:t>
+      </w:r>
+      <w:r>
+        <w:rPr>
+          <w:rFonts w:ascii="標楷體" w:eastAsia="標楷體" w:hAnsi="標楷體" w:cs="Arial" w:hint="eastAsia"/>
+          <w:color w:val="202122"/>
+          <w:sz w:val="23"/>
+          <w:szCs w:val="23"/>
+          <w:shd w:val="clear" w:color="auto" w:fill="FFFFFF"/>
+        </w:rPr>
+        <w:t>第二</w:t>
+      </w:r>
+      <w:r>
+        <w:rPr>
+          <w:rFonts w:ascii="標楷體" w:eastAsia="標楷體" w:hAnsi="標楷體" w:cs="Arial" w:hint="eastAsia"/>
+          <w:color w:val="202122"/>
+          <w:sz w:val="23"/>
+          <w:szCs w:val="23"/>
+          <w:shd w:val="clear" w:color="auto" w:fill="FFFFFF"/>
+        </w:rPr>
+        <w:t>種情況所推算出t</w:t>
+      </w:r>
+      <w:r>
+        <w:rPr>
+          <w:rFonts w:ascii="標楷體" w:eastAsia="標楷體" w:hAnsi="標楷體" w:cs="Arial"/>
+          <w:color w:val="202122"/>
+          <w:sz w:val="23"/>
+          <w:szCs w:val="23"/>
+          <w:shd w:val="clear" w:color="auto" w:fill="FFFFFF"/>
+        </w:rPr>
+        <w:t>heta</w:t>
+      </w:r>
+      <w:r>
+        <w:rPr>
+          <w:rFonts w:ascii="標楷體" w:eastAsia="標楷體" w:hAnsi="標楷體" w:cs="Arial" w:hint="eastAsia"/>
+          <w:color w:val="202122"/>
+          <w:sz w:val="23"/>
+          <w:szCs w:val="23"/>
+          <w:shd w:val="clear" w:color="auto" w:fill="FFFFFF"/>
+        </w:rPr>
+        <w:t>1、2、3的過程</w:t>
+      </w:r>
+    </w:p>
+    <w:p>
+      <w:pPr>
+        <w:pStyle w:val="a7"/>
+        <w:ind w:leftChars="0" w:left="360"/>
+        <w:rPr>
+          <w:rFonts w:ascii="標楷體" w:eastAsia="標楷體" w:hAnsi="標楷體" w:cs="Arial" w:hint="eastAsia"/>
+          <w:color w:val="202122"/>
+          <w:sz w:val="23"/>
+          <w:szCs w:val="23"/>
+          <w:shd w:val="clear" w:color="auto" w:fill="FFFFFF"/>
+        </w:rPr>
+      </w:pPr>
+    </w:p>
+    <w:p>
+      <w:pPr>
+        <w:pStyle w:val="a7"/>
+        <w:ind w:leftChars="0" w:left="360"/>
+        <w:rPr>
+          <w:rFonts w:ascii="標楷體" w:eastAsia="標楷體" w:hAnsi="標楷體" w:cs="Arial" w:hint="eastAsia"/>
+          <w:color w:val="202122"/>
+          <w:sz w:val="23"/>
+          <w:szCs w:val="23"/>
+          <w:shd w:val="clear" w:color="auto" w:fill="FFFFFF"/>
+        </w:rPr>
+      </w:pPr>
+      <w:r>
+        <w:rPr>
+          <w:rFonts w:ascii="標楷體" w:eastAsia="標楷體" w:hAnsi="標楷體" w:cs="Arial" w:hint="eastAsia"/>
+          <w:color w:val="202122"/>
+          <w:sz w:val="23"/>
+          <w:szCs w:val="23"/>
+          <w:shd w:val="clear" w:color="auto" w:fill="FFFFFF"/>
+        </w:rPr>
+        <w:t xml:space="preserve">    接下來</w:t>
+      </w:r>
+      <w:r>
+        <w:rPr>
+          <w:rFonts w:ascii="標楷體" w:eastAsia="標楷體" w:hAnsi="標楷體" w:cs="Arial" w:hint="eastAsia"/>
+          <w:color w:val="202122"/>
+          <w:sz w:val="23"/>
+          <w:szCs w:val="23"/>
+          <w:shd w:val="clear" w:color="auto" w:fill="FFFFFF"/>
+        </w:rPr>
+        <w:t>t</w:t>
+      </w:r>
+      <w:r>
+        <w:rPr>
+          <w:rFonts w:ascii="標楷體" w:eastAsia="標楷體" w:hAnsi="標楷體" w:cs="Arial"/>
+          <w:color w:val="202122"/>
+          <w:sz w:val="23"/>
+          <w:szCs w:val="23"/>
+          <w:shd w:val="clear" w:color="auto" w:fill="FFFFFF"/>
+        </w:rPr>
+        <w:t>heta</w:t>
+      </w:r>
+      <w:r>
+        <w:rPr>
+          <w:rFonts w:ascii="標楷體" w:eastAsia="標楷體" w:hAnsi="標楷體" w:cs="Arial" w:hint="eastAsia"/>
+          <w:color w:val="202122"/>
+          <w:sz w:val="23"/>
+          <w:szCs w:val="23"/>
+          <w:shd w:val="clear" w:color="auto" w:fill="FFFFFF"/>
+        </w:rPr>
+        <w:t>4、5、6是用</w:t>
+      </w:r>
+      <w:r>
+        <w:rPr>
+          <w:rFonts w:ascii="標楷體" w:eastAsia="標楷體" w:hAnsi="標楷體" w:cs="Arial" w:hint="eastAsia"/>
+          <w:color w:val="202122"/>
+          <w:sz w:val="23"/>
+          <w:szCs w:val="23"/>
+          <w:shd w:val="clear" w:color="auto" w:fill="FFFFFF"/>
+        </w:rPr>
+        <w:t>三角函數的方式所推算</w:t>
+      </w:r>
+      <w:r>
+        <w:rPr>
+          <w:rFonts w:ascii="標楷體" w:eastAsia="標楷體" w:hAnsi="標楷體" w:cs="Arial" w:hint="eastAsia"/>
+          <w:color w:val="202122"/>
+          <w:sz w:val="23"/>
+          <w:szCs w:val="23"/>
+          <w:shd w:val="clear" w:color="auto" w:fill="FFFFFF"/>
+        </w:rPr>
+        <w:t>，可以發現在計算</w:t>
+      </w:r>
+      <w:r>
+        <w:rPr>
+          <w:rFonts w:ascii="標楷體" w:eastAsia="標楷體" w:hAnsi="標楷體" w:cs="Arial" w:hint="eastAsia"/>
+          <w:color w:val="202122"/>
+          <w:sz w:val="23"/>
+          <w:szCs w:val="23"/>
+          <w:shd w:val="clear" w:color="auto" w:fill="FFFFFF"/>
+        </w:rPr>
+        <w:t>t</w:t>
+      </w:r>
+      <w:r>
+        <w:rPr>
+          <w:rFonts w:ascii="標楷體" w:eastAsia="標楷體" w:hAnsi="標楷體" w:cs="Arial"/>
+          <w:color w:val="202122"/>
+          <w:sz w:val="23"/>
+          <w:szCs w:val="23"/>
+          <w:shd w:val="clear" w:color="auto" w:fill="FFFFFF"/>
+        </w:rPr>
+        <w:t>heta</w:t>
+      </w:r>
+      <w:r>
+        <w:rPr>
+          <w:rFonts w:ascii="標楷體" w:eastAsia="標楷體" w:hAnsi="標楷體" w:cs="Arial" w:hint="eastAsia"/>
+          <w:color w:val="202122"/>
+          <w:sz w:val="23"/>
+          <w:szCs w:val="23"/>
+          <w:shd w:val="clear" w:color="auto" w:fill="FFFFFF"/>
+        </w:rPr>
+        <w:t>4、5、6</w:t>
+      </w:r>
+      <w:r>
+        <w:rPr>
+          <w:rFonts w:ascii="標楷體" w:eastAsia="標楷體" w:hAnsi="標楷體" w:cs="Arial" w:hint="eastAsia"/>
+          <w:color w:val="202122"/>
+          <w:sz w:val="23"/>
+          <w:szCs w:val="23"/>
+          <w:shd w:val="clear" w:color="auto" w:fill="FFFFFF"/>
+        </w:rPr>
+        <w:t>時，此矩陣就像是用</w:t>
+      </w:r>
+      <w:r>
+        <w:rPr>
+          <w:rFonts w:ascii="標楷體" w:eastAsia="標楷體" w:hAnsi="標楷體" w:cs="Arial" w:hint="eastAsia"/>
+          <w:color w:val="202122"/>
+          <w:sz w:val="23"/>
+          <w:szCs w:val="23"/>
+          <w:shd w:val="clear" w:color="auto" w:fill="FFFFFF"/>
+        </w:rPr>
+        <w:t>E</w:t>
+      </w:r>
+      <w:r>
+        <w:rPr>
+          <w:rFonts w:ascii="標楷體" w:eastAsia="標楷體" w:hAnsi="標楷體" w:cs="Arial"/>
+          <w:color w:val="202122"/>
+          <w:sz w:val="23"/>
+          <w:szCs w:val="23"/>
+          <w:shd w:val="clear" w:color="auto" w:fill="FFFFFF"/>
+        </w:rPr>
+        <w:t>uler angle</w:t>
+      </w:r>
+      <w:r>
+        <w:rPr>
+          <w:rFonts w:ascii="標楷體" w:eastAsia="標楷體" w:hAnsi="標楷體" w:cs="Arial" w:hint="eastAsia"/>
+          <w:color w:val="202122"/>
+          <w:sz w:val="23"/>
+          <w:szCs w:val="23"/>
+          <w:shd w:val="clear" w:color="auto" w:fill="FFFFFF"/>
+        </w:rPr>
+        <w:t>來表示，其推導也與前面</w:t>
+      </w:r>
+      <w:r>
+        <w:rPr>
+          <w:rFonts w:ascii="標楷體" w:eastAsia="標楷體" w:hAnsi="標楷體" w:cs="Arial" w:hint="eastAsia"/>
+          <w:color w:val="202122"/>
+          <w:sz w:val="23"/>
+          <w:szCs w:val="23"/>
+          <w:shd w:val="clear" w:color="auto" w:fill="FFFFFF"/>
+        </w:rPr>
+        <w:t>E</w:t>
+      </w:r>
+      <w:r>
+        <w:rPr>
+          <w:rFonts w:ascii="標楷體" w:eastAsia="標楷體" w:hAnsi="標楷體" w:cs="Arial"/>
+          <w:color w:val="202122"/>
+          <w:sz w:val="23"/>
+          <w:szCs w:val="23"/>
+          <w:shd w:val="clear" w:color="auto" w:fill="FFFFFF"/>
+        </w:rPr>
+        <w:t>uler angle</w:t>
+      </w:r>
+      <w:r>
+        <w:rPr>
+          <w:rFonts w:ascii="標楷體" w:eastAsia="標楷體" w:hAnsi="標楷體" w:cs="Arial" w:hint="eastAsia"/>
+          <w:color w:val="202122"/>
+          <w:sz w:val="23"/>
+          <w:szCs w:val="23"/>
+          <w:shd w:val="clear" w:color="auto" w:fill="FFFFFF"/>
+        </w:rPr>
+        <w:t>的過程類似</w:t>
+      </w:r>
+      <w:r>
+        <w:rPr>
+          <w:rFonts w:ascii="標楷體" w:eastAsia="標楷體" w:hAnsi="標楷體" w:cs="Arial" w:hint="eastAsia"/>
+          <w:color w:val="202122"/>
+          <w:sz w:val="23"/>
+          <w:szCs w:val="23"/>
+          <w:shd w:val="clear" w:color="auto" w:fill="FFFFFF"/>
+        </w:rPr>
+        <w:t>。先算出</w:t>
+      </w:r>
+      <w:r>
+        <w:rPr>
+          <w:rFonts w:ascii="標楷體" w:eastAsia="標楷體" w:hAnsi="標楷體" w:cs="Arial" w:hint="eastAsia"/>
+          <w:color w:val="202122"/>
+          <w:sz w:val="23"/>
+          <w:szCs w:val="23"/>
+          <w:shd w:val="clear" w:color="auto" w:fill="FFFFFF"/>
+        </w:rPr>
+        <w:t>t</w:t>
+      </w:r>
+      <w:r>
+        <w:rPr>
+          <w:rFonts w:ascii="標楷體" w:eastAsia="標楷體" w:hAnsi="標楷體" w:cs="Arial"/>
+          <w:color w:val="202122"/>
+          <w:sz w:val="23"/>
+          <w:szCs w:val="23"/>
+          <w:shd w:val="clear" w:color="auto" w:fill="FFFFFF"/>
+        </w:rPr>
+        <w:t>heta</w:t>
+      </w:r>
+      <w:r>
+        <w:rPr>
+          <w:rFonts w:ascii="標楷體" w:eastAsia="標楷體" w:hAnsi="標楷體" w:cs="Arial" w:hint="eastAsia"/>
+          <w:color w:val="202122"/>
+          <w:sz w:val="23"/>
+          <w:szCs w:val="23"/>
+          <w:shd w:val="clear" w:color="auto" w:fill="FFFFFF"/>
+        </w:rPr>
+        <w:t>5的</w:t>
+      </w:r>
+      <w:r>
+        <w:rPr>
+          <w:rFonts w:ascii="標楷體" w:eastAsia="標楷體" w:hAnsi="標楷體" w:cs="Arial" w:hint="eastAsia"/>
+          <w:color w:val="202122"/>
+          <w:sz w:val="23"/>
+          <w:szCs w:val="23"/>
+          <w:shd w:val="clear" w:color="auto" w:fill="FFFFFF"/>
+        </w:rPr>
+        <w:t>值</w:t>
+      </w:r>
+      <w:r>
+        <w:rPr>
+          <w:rFonts w:ascii="標楷體" w:eastAsia="標楷體" w:hAnsi="標楷體" w:cs="Arial" w:hint="eastAsia"/>
+          <w:color w:val="202122"/>
+          <w:sz w:val="23"/>
+          <w:szCs w:val="23"/>
+          <w:shd w:val="clear" w:color="auto" w:fill="FFFFFF"/>
+        </w:rPr>
+        <w:t>，這裡需利用前面所推導出來的t</w:t>
+      </w:r>
+      <w:r>
+        <w:rPr>
+          <w:rFonts w:ascii="標楷體" w:eastAsia="標楷體" w:hAnsi="標楷體" w:cs="Arial"/>
+          <w:color w:val="202122"/>
+          <w:sz w:val="23"/>
+          <w:szCs w:val="23"/>
+          <w:shd w:val="clear" w:color="auto" w:fill="FFFFFF"/>
+        </w:rPr>
+        <w:t>heta1</w:t>
+      </w:r>
+      <w:r>
+        <w:rPr>
+          <w:rFonts w:ascii="標楷體" w:eastAsia="標楷體" w:hAnsi="標楷體" w:cs="Arial" w:hint="eastAsia"/>
+          <w:color w:val="202122"/>
+          <w:sz w:val="23"/>
+          <w:szCs w:val="23"/>
+          <w:shd w:val="clear" w:color="auto" w:fill="FFFFFF"/>
+        </w:rPr>
+        <w:t>角度</w:t>
+      </w:r>
+      <w:r>
+        <w:rPr>
+          <w:rFonts w:ascii="標楷體" w:eastAsia="標楷體" w:hAnsi="標楷體" w:cs="Arial" w:hint="eastAsia"/>
+          <w:color w:val="202122"/>
+          <w:sz w:val="23"/>
+          <w:szCs w:val="23"/>
+          <w:shd w:val="clear" w:color="auto" w:fill="FFFFFF"/>
+        </w:rPr>
+        <w:t>，</w:t>
+      </w:r>
+      <w:r>
+        <w:rPr>
+          <w:rFonts w:ascii="標楷體" w:eastAsia="標楷體" w:hAnsi="標楷體" w:cs="Arial" w:hint="eastAsia"/>
+          <w:color w:val="202122"/>
+          <w:sz w:val="23"/>
+          <w:szCs w:val="23"/>
+          <w:shd w:val="clear" w:color="auto" w:fill="FFFFFF"/>
+        </w:rPr>
+        <w:t>在此要注意s</w:t>
+      </w:r>
+      <w:r>
+        <w:rPr>
+          <w:rFonts w:ascii="標楷體" w:eastAsia="標楷體" w:hAnsi="標楷體" w:cs="Arial"/>
+          <w:color w:val="202122"/>
+          <w:sz w:val="23"/>
+          <w:szCs w:val="23"/>
+          <w:shd w:val="clear" w:color="auto" w:fill="FFFFFF"/>
+        </w:rPr>
+        <w:t>in(</w:t>
+      </w:r>
+      <w:r>
+        <w:rPr>
+          <w:rFonts w:ascii="標楷體" w:eastAsia="標楷體" w:hAnsi="標楷體" w:cs="Arial" w:hint="eastAsia"/>
+          <w:color w:val="202122"/>
+          <w:sz w:val="23"/>
+          <w:szCs w:val="23"/>
+          <w:shd w:val="clear" w:color="auto" w:fill="FFFFFF"/>
+        </w:rPr>
+        <w:t>t</w:t>
+      </w:r>
+      <w:r>
+        <w:rPr>
+          <w:rFonts w:ascii="標楷體" w:eastAsia="標楷體" w:hAnsi="標楷體" w:cs="Arial"/>
+          <w:color w:val="202122"/>
+          <w:sz w:val="23"/>
+          <w:szCs w:val="23"/>
+          <w:shd w:val="clear" w:color="auto" w:fill="FFFFFF"/>
+        </w:rPr>
+        <w:t>heta</w:t>
+      </w:r>
+      <w:r>
+        <w:rPr>
+          <w:rFonts w:ascii="標楷體" w:eastAsia="標楷體" w:hAnsi="標楷體" w:cs="Arial" w:hint="eastAsia"/>
+          <w:color w:val="202122"/>
+          <w:sz w:val="23"/>
+          <w:szCs w:val="23"/>
+          <w:shd w:val="clear" w:color="auto" w:fill="FFFFFF"/>
+        </w:rPr>
+        <w:t>5</w:t>
+      </w:r>
+      <w:r>
+        <w:rPr>
+          <w:rFonts w:ascii="標楷體" w:eastAsia="標楷體" w:hAnsi="標楷體" w:cs="Arial"/>
+          <w:color w:val="202122"/>
+          <w:sz w:val="23"/>
+          <w:szCs w:val="23"/>
+          <w:shd w:val="clear" w:color="auto" w:fill="FFFFFF"/>
+        </w:rPr>
+        <w:t>)</w:t>
+      </w:r>
+      <w:r>
+        <w:rPr>
+          <w:rFonts w:ascii="標楷體" w:eastAsia="標楷體" w:hAnsi="標楷體" w:cs="Arial" w:hint="eastAsia"/>
+          <w:color w:val="202122"/>
+          <w:sz w:val="23"/>
+          <w:szCs w:val="23"/>
+          <w:shd w:val="clear" w:color="auto" w:fill="FFFFFF"/>
+        </w:rPr>
+        <w:t>有可能是正數也可能是負數，因此在往後推算</w:t>
+      </w:r>
+      <w:r>
+        <w:rPr>
+          <w:rFonts w:ascii="標楷體" w:eastAsia="標楷體" w:hAnsi="標楷體" w:cs="Arial" w:hint="eastAsia"/>
+          <w:color w:val="202122"/>
+          <w:sz w:val="23"/>
+          <w:szCs w:val="23"/>
+          <w:shd w:val="clear" w:color="auto" w:fill="FFFFFF"/>
+        </w:rPr>
+        <w:t>t</w:t>
+      </w:r>
+      <w:r>
+        <w:rPr>
+          <w:rFonts w:ascii="標楷體" w:eastAsia="標楷體" w:hAnsi="標楷體" w:cs="Arial"/>
+          <w:color w:val="202122"/>
+          <w:sz w:val="23"/>
+          <w:szCs w:val="23"/>
+          <w:shd w:val="clear" w:color="auto" w:fill="FFFFFF"/>
+        </w:rPr>
+        <w:t>heta</w:t>
+      </w:r>
+      <w:r>
+        <w:rPr>
+          <w:rFonts w:ascii="標楷體" w:eastAsia="標楷體" w:hAnsi="標楷體" w:cs="Arial" w:hint="eastAsia"/>
+          <w:color w:val="202122"/>
+          <w:sz w:val="23"/>
+          <w:szCs w:val="23"/>
+          <w:shd w:val="clear" w:color="auto" w:fill="FFFFFF"/>
+        </w:rPr>
+        <w:t>4</w:t>
+      </w:r>
+      <w:r>
+        <w:rPr>
+          <w:rFonts w:ascii="標楷體" w:eastAsia="標楷體" w:hAnsi="標楷體" w:cs="Arial" w:hint="eastAsia"/>
+          <w:color w:val="202122"/>
+          <w:sz w:val="23"/>
+          <w:szCs w:val="23"/>
+          <w:shd w:val="clear" w:color="auto" w:fill="FFFFFF"/>
+        </w:rPr>
+        <w:t>、6</w:t>
+      </w:r>
+      <w:r>
+        <w:rPr>
+          <w:rFonts w:ascii="標楷體" w:eastAsia="標楷體" w:hAnsi="標楷體" w:cs="Arial" w:hint="eastAsia"/>
+          <w:color w:val="202122"/>
+          <w:sz w:val="23"/>
+          <w:szCs w:val="23"/>
+          <w:shd w:val="clear" w:color="auto" w:fill="FFFFFF"/>
+        </w:rPr>
+        <w:t>時</w:t>
+      </w:r>
+      <w:r>
+        <w:rPr>
+          <w:rFonts w:ascii="標楷體" w:eastAsia="標楷體" w:hAnsi="標楷體" w:cs="Arial" w:hint="eastAsia"/>
+          <w:color w:val="202122"/>
+          <w:sz w:val="23"/>
+          <w:szCs w:val="23"/>
+          <w:shd w:val="clear" w:color="auto" w:fill="FFFFFF"/>
+        </w:rPr>
+        <w:t>，</w:t>
+      </w:r>
+      <w:r>
+        <w:rPr>
+          <w:rFonts w:ascii="標楷體" w:eastAsia="標楷體" w:hAnsi="標楷體" w:cs="Arial" w:hint="eastAsia"/>
+          <w:color w:val="202122"/>
+          <w:sz w:val="23"/>
+          <w:szCs w:val="23"/>
+          <w:shd w:val="clear" w:color="auto" w:fill="FFFFFF"/>
+        </w:rPr>
+        <w:t>要相對應的調整正負號。</w:t>
+      </w:r>
+      <w:r>
+        <w:rPr>
+          <w:rFonts w:ascii="標楷體" w:eastAsia="標楷體" w:hAnsi="標楷體" w:cs="Arial" w:hint="eastAsia"/>
+          <w:color w:val="202122"/>
+          <w:sz w:val="23"/>
+          <w:szCs w:val="23"/>
+          <w:shd w:val="clear" w:color="auto" w:fill="FFFFFF"/>
+        </w:rPr>
+        <w:t>在計算</w:t>
+      </w:r>
+      <w:r>
+        <w:rPr>
+          <w:rFonts w:ascii="標楷體" w:eastAsia="標楷體" w:hAnsi="標楷體" w:cs="Arial" w:hint="eastAsia"/>
+          <w:color w:val="202122"/>
+          <w:sz w:val="23"/>
+          <w:szCs w:val="23"/>
+          <w:shd w:val="clear" w:color="auto" w:fill="FFFFFF"/>
+        </w:rPr>
+        <w:t>t</w:t>
+      </w:r>
+      <w:r>
+        <w:rPr>
+          <w:rFonts w:ascii="標楷體" w:eastAsia="標楷體" w:hAnsi="標楷體" w:cs="Arial"/>
+          <w:color w:val="202122"/>
+          <w:sz w:val="23"/>
+          <w:szCs w:val="23"/>
+          <w:shd w:val="clear" w:color="auto" w:fill="FFFFFF"/>
+        </w:rPr>
+        <w:t>heta</w:t>
+      </w:r>
+      <w:r>
+        <w:rPr>
+          <w:rFonts w:ascii="標楷體" w:eastAsia="標楷體" w:hAnsi="標楷體" w:cs="Arial" w:hint="eastAsia"/>
+          <w:color w:val="202122"/>
+          <w:sz w:val="23"/>
+          <w:szCs w:val="23"/>
+          <w:shd w:val="clear" w:color="auto" w:fill="FFFFFF"/>
+        </w:rPr>
+        <w:t>4</w:t>
+      </w:r>
+      <w:r>
+        <w:rPr>
+          <w:rFonts w:ascii="標楷體" w:eastAsia="標楷體" w:hAnsi="標楷體" w:cs="Arial" w:hint="eastAsia"/>
+          <w:color w:val="202122"/>
+          <w:sz w:val="23"/>
+          <w:szCs w:val="23"/>
+          <w:shd w:val="clear" w:color="auto" w:fill="FFFFFF"/>
+        </w:rPr>
+        <w:t>、6</w:t>
+      </w:r>
+      <w:r>
+        <w:rPr>
+          <w:rFonts w:ascii="標楷體" w:eastAsia="標楷體" w:hAnsi="標楷體" w:cs="Arial" w:hint="eastAsia"/>
+          <w:color w:val="202122"/>
+          <w:sz w:val="23"/>
+          <w:szCs w:val="23"/>
+          <w:shd w:val="clear" w:color="auto" w:fill="FFFFFF"/>
+        </w:rPr>
+        <w:t>時需要使用到前面推算出來的t</w:t>
+      </w:r>
+      <w:r>
+        <w:rPr>
+          <w:rFonts w:ascii="標楷體" w:eastAsia="標楷體" w:hAnsi="標楷體" w:cs="Arial"/>
+          <w:color w:val="202122"/>
+          <w:sz w:val="23"/>
+          <w:szCs w:val="23"/>
+          <w:shd w:val="clear" w:color="auto" w:fill="FFFFFF"/>
+        </w:rPr>
+        <w:t>heta1</w:t>
+      </w:r>
+      <w:r>
+        <w:rPr>
+          <w:rFonts w:ascii="標楷體" w:eastAsia="標楷體" w:hAnsi="標楷體" w:cs="Arial" w:hint="eastAsia"/>
+          <w:color w:val="202122"/>
+          <w:sz w:val="23"/>
+          <w:szCs w:val="23"/>
+          <w:shd w:val="clear" w:color="auto" w:fill="FFFFFF"/>
+        </w:rPr>
+        <w:t>、2、3的角度</w:t>
+      </w:r>
+      <w:r>
+        <w:rPr>
+          <w:rFonts w:ascii="標楷體" w:eastAsia="標楷體" w:hAnsi="標楷體" w:cs="Arial" w:hint="eastAsia"/>
+          <w:color w:val="202122"/>
+          <w:sz w:val="23"/>
+          <w:szCs w:val="23"/>
+          <w:shd w:val="clear" w:color="auto" w:fill="FFFFFF"/>
+        </w:rPr>
+        <w:t>，其詳細計算、推導過程如圖</w:t>
+      </w:r>
+      <w:r>
+        <w:rPr>
+          <w:rFonts w:ascii="標楷體" w:eastAsia="標楷體" w:hAnsi="標楷體" w:cs="Arial" w:hint="eastAsia"/>
+          <w:color w:val="202122"/>
+          <w:sz w:val="23"/>
+          <w:szCs w:val="23"/>
+          <w:shd w:val="clear" w:color="auto" w:fill="FFFFFF"/>
+        </w:rPr>
+        <w:t>十六</w:t>
+      </w:r>
+      <w:r>
+        <w:rPr>
+          <w:rFonts w:ascii="標楷體" w:eastAsia="標楷體" w:hAnsi="標楷體" w:cs="Arial" w:hint="eastAsia"/>
+          <w:color w:val="202122"/>
+          <w:sz w:val="23"/>
+          <w:szCs w:val="23"/>
+          <w:shd w:val="clear" w:color="auto" w:fill="FFFFFF"/>
+        </w:rPr>
+        <w:t>所示。</w:t>
+      </w:r>
+    </w:p>
+    <w:p>
+      <w:pPr>
+        <w:rPr>
+          <w:rFonts w:ascii="標楷體" w:eastAsia="標楷體" w:hAnsi="標楷體" w:cs="Arial"/>
+          <w:color w:val="202122"/>
+          <w:sz w:val="23"/>
+          <w:szCs w:val="23"/>
+          <w:shd w:val="clear" w:color="auto" w:fill="FFFFFF"/>
+        </w:rPr>
+      </w:pPr>
+      <w:r>
+        <w:rPr>
+          <w:rFonts w:ascii="標楷體" w:eastAsia="標楷體" w:hAnsi="標楷體" w:cs="Arial"/>
+          <w:noProof/>
+          <w:color w:val="202122"/>
+          <w:sz w:val="23"/>
+          <w:szCs w:val="23"/>
+          <w:shd w:val="clear" w:color="auto" w:fill="FFFFFF"/>
+        </w:rPr>
+        <w:lastRenderedPageBreak/>
+        <w:drawing>
+          <wp:inline distT="0" distB="0" distL="0" distR="0" wp14:anchorId="29CA61AC" wp14:editId="3ED8A147">
+            <wp:extent cx="5262880" cy="8163560"/>
+            <wp:effectExtent l="0" t="0" r="0" b="8890"/>
+            <wp:docPr id="22" name="圖片 22"/>
+            <wp:cNvGraphicFramePr>
+              <a:graphicFrameLocks xmlns:a="http://schemas.openxmlformats.org/drawingml/2006/main" noChangeAspect="1"/>
+            </wp:cNvGraphicFramePr>
+            <a:graphic xmlns:a="http://schemas.openxmlformats.org/drawingml/2006/main">
+              <a:graphicData uri="http://schemas.openxmlformats.org/drawingml/2006/picture">
+                <pic:pic xmlns:pic="http://schemas.openxmlformats.org/drawingml/2006/picture">
+                  <pic:nvPicPr>
+                    <pic:cNvPr id="0" name="Picture 10"/>
+                    <pic:cNvPicPr>
+                      <a:picLocks noChangeAspect="1" noChangeArrowheads="1"/>
+                    </pic:cNvPicPr>
+                  </pic:nvPicPr>
+                  <pic:blipFill>
+                    <a:blip r:embed="rId22" cstate="print">
+                      <a:extLst>
+                        <a:ext uri="{28A0092B-C50C-407E-A947-70E740481C1C}">
+                          <a14:useLocalDpi xmlns:a14="http://schemas.microsoft.com/office/drawing/2010/main" val="0"/>
+                        </a:ext>
+                      </a:extLst>
+                    </a:blip>
+                    <a:srcRect/>
+                    <a:stretch>
+                      <a:fillRect/>
+                    </a:stretch>
+                  </pic:blipFill>
+                  <pic:spPr bwMode="auto">
+                    <a:xfrm>
+                      <a:off x="0" y="0"/>
+                      <a:ext cx="5262880" cy="8163560"/>
+                    </a:xfrm>
+                    <a:prstGeom prst="rect">
+                      <a:avLst/>
+                    </a:prstGeom>
+                    <a:noFill/>
+                    <a:ln>
+                      <a:noFill/>
+                    </a:ln>
+                  </pic:spPr>
+                </pic:pic>
+              </a:graphicData>
+            </a:graphic>
+          </wp:inline>
+        </w:drawing>
+      </w:r>
+    </w:p>
+    <w:p>
+      <w:pPr>
+        <w:pStyle w:val="a7"/>
+        <w:ind w:leftChars="0" w:left="360"/>
+        <w:jc w:val="center"/>
+        <w:rPr>
+          <w:rFonts w:ascii="標楷體" w:eastAsia="標楷體" w:hAnsi="標楷體" w:cs="Arial" w:hint="eastAsia"/>
+          <w:color w:val="202122"/>
+          <w:sz w:val="23"/>
+          <w:szCs w:val="23"/>
+          <w:shd w:val="clear" w:color="auto" w:fill="FFFFFF"/>
+        </w:rPr>
+      </w:pPr>
+      <w:r>
+        <w:rPr>
+          <w:rFonts w:ascii="標楷體" w:eastAsia="標楷體" w:hAnsi="標楷體" w:hint="eastAsia"/>
+        </w:rPr>
+        <w:t>（</w:t>
+      </w:r>
+      <w:r>
+        <w:rPr>
+          <w:rFonts w:ascii="標楷體" w:eastAsia="標楷體" w:hAnsi="標楷體" w:hint="eastAsia"/>
+        </w:rPr>
+        <w:t>圖</w:t>
+      </w:r>
+      <w:r>
+        <w:rPr>
+          <w:rFonts w:ascii="標楷體" w:eastAsia="標楷體" w:hAnsi="標楷體" w:hint="eastAsia"/>
+        </w:rPr>
+        <w:t>十六</w:t>
+      </w:r>
+      <w:r>
+        <w:rPr>
+          <w:rFonts w:ascii="標楷體" w:eastAsia="標楷體" w:hAnsi="標楷體" w:cs="Arial"/>
+          <w:color w:val="202122"/>
+          <w:sz w:val="23"/>
+          <w:szCs w:val="23"/>
+          <w:shd w:val="clear" w:color="auto" w:fill="FFFFFF"/>
+        </w:rPr>
+        <w:t>）</w:t>
+      </w:r>
+      <w:r>
+        <w:rPr>
+          <w:rFonts w:ascii="標楷體" w:eastAsia="標楷體" w:hAnsi="標楷體" w:cs="Arial" w:hint="eastAsia"/>
+          <w:color w:val="202122"/>
+          <w:sz w:val="23"/>
+          <w:szCs w:val="23"/>
+          <w:shd w:val="clear" w:color="auto" w:fill="FFFFFF"/>
+        </w:rPr>
+        <w:t>t</w:t>
+      </w:r>
+      <w:r>
+        <w:rPr>
+          <w:rFonts w:ascii="標楷體" w:eastAsia="標楷體" w:hAnsi="標楷體" w:cs="Arial"/>
+          <w:color w:val="202122"/>
+          <w:sz w:val="23"/>
+          <w:szCs w:val="23"/>
+          <w:shd w:val="clear" w:color="auto" w:fill="FFFFFF"/>
+        </w:rPr>
+        <w:t>heta4</w:t>
+      </w:r>
+      <w:r>
+        <w:rPr>
+          <w:rFonts w:ascii="標楷體" w:eastAsia="標楷體" w:hAnsi="標楷體" w:cs="Arial" w:hint="eastAsia"/>
+          <w:color w:val="202122"/>
+          <w:sz w:val="23"/>
+          <w:szCs w:val="23"/>
+          <w:shd w:val="clear" w:color="auto" w:fill="FFFFFF"/>
+        </w:rPr>
+        <w:t>、5、6的推導過程</w:t>
+      </w:r>
+    </w:p>
+    <w:p>
+      <w:pPr>
+        <w:rPr>
+          <w:rFonts w:ascii="標楷體" w:eastAsia="標楷體" w:hAnsi="標楷體" w:cs="Arial"/>
+          <w:color w:val="202122"/>
+          <w:sz w:val="23"/>
+          <w:szCs w:val="23"/>
+          <w:shd w:val="clear" w:color="auto" w:fill="FFFFFF"/>
+        </w:rPr>
+      </w:pPr>
+    </w:p>
+    <w:p>
+      <w:pPr>
+        <w:jc w:val="center"/>
+        <w:rPr>
+          <w:rFonts w:ascii="標楷體" w:eastAsia="標楷體" w:hAnsi="標楷體" w:cs="Arial"/>
+          <w:color w:val="202122"/>
+          <w:sz w:val="23"/>
+          <w:szCs w:val="23"/>
+          <w:shd w:val="clear" w:color="auto" w:fill="FFFFFF"/>
+        </w:rPr>
+      </w:pPr>
+      <w:r>
+        <w:rPr>
+          <w:rFonts w:ascii="標楷體" w:eastAsia="標楷體" w:hAnsi="標楷體" w:cs="Arial" w:hint="eastAsia"/>
+          <w:noProof/>
+          <w:color w:val="202122"/>
+          <w:sz w:val="23"/>
+          <w:szCs w:val="23"/>
+          <w:shd w:val="clear" w:color="auto" w:fill="FFFFFF"/>
+        </w:rPr>
+        <w:lastRenderedPageBreak/>
+        <w:drawing>
+          <wp:inline distT="0" distB="0" distL="0" distR="0" wp14:anchorId="3D33F4D1" wp14:editId="79305A03">
+            <wp:extent cx="3756085" cy="5157043"/>
+            <wp:effectExtent l="0" t="0" r="0" b="5715"/>
+            <wp:docPr id="24" name="圖片 24"/>
+            <wp:cNvGraphicFramePr>
+              <a:graphicFrameLocks xmlns:a="http://schemas.openxmlformats.org/drawingml/2006/main" noChangeAspect="1"/>
+            </wp:cNvGraphicFramePr>
+            <a:graphic xmlns:a="http://schemas.openxmlformats.org/drawingml/2006/main">
+              <a:graphicData uri="http://schemas.openxmlformats.org/drawingml/2006/picture">
+                <pic:pic xmlns:pic="http://schemas.openxmlformats.org/drawingml/2006/picture">
+                  <pic:nvPicPr>
+                    <pic:cNvPr id="0" name="Picture 11"/>
+                    <pic:cNvPicPr>
+                      <a:picLocks noChangeAspect="1" noChangeArrowheads="1"/>
+                    </pic:cNvPicPr>
+                  </pic:nvPicPr>
+                  <pic:blipFill>
+                    <a:blip r:embed="rId23" cstate="print">
+                      <a:extLst>
+                        <a:ext uri="{28A0092B-C50C-407E-A947-70E740481C1C}">
+                          <a14:useLocalDpi xmlns:a14="http://schemas.microsoft.com/office/drawing/2010/main" val="0"/>
+                        </a:ext>
+                      </a:extLst>
+                    </a:blip>
+                    <a:srcRect/>
+                    <a:stretch>
+                      <a:fillRect/>
+                    </a:stretch>
+                  </pic:blipFill>
+                  <pic:spPr bwMode="auto">
+                    <a:xfrm>
+                      <a:off x="0" y="0"/>
+                      <a:ext cx="3775506" cy="5183707"/>
+                    </a:xfrm>
+                    <a:prstGeom prst="rect">
+                      <a:avLst/>
+                    </a:prstGeom>
+                    <a:noFill/>
+                    <a:ln>
+                      <a:noFill/>
+                    </a:ln>
+                  </pic:spPr>
+                </pic:pic>
+              </a:graphicData>
+            </a:graphic>
+          </wp:inline>
+        </w:drawing>
+      </w:r>
+    </w:p>
+    <w:p>
+      <w:pPr>
+        <w:jc w:val="center"/>
+        <w:rPr>
+          <w:rFonts w:ascii="標楷體" w:eastAsia="標楷體" w:hAnsi="標楷體" w:cs="Arial"/>
+          <w:color w:val="202122"/>
+          <w:sz w:val="23"/>
+          <w:szCs w:val="23"/>
+          <w:shd w:val="clear" w:color="auto" w:fill="FFFFFF"/>
+        </w:rPr>
+      </w:pPr>
+      <w:r>
+        <w:rPr>
+          <w:rFonts w:ascii="標楷體" w:eastAsia="標楷體" w:hAnsi="標楷體" w:hint="eastAsia"/>
+        </w:rPr>
+        <w:t>（</w:t>
+      </w:r>
+      <w:r>
+        <w:rPr>
+          <w:rFonts w:ascii="標楷體" w:eastAsia="標楷體" w:hAnsi="標楷體" w:hint="eastAsia"/>
+        </w:rPr>
+        <w:t>圖</w:t>
+      </w:r>
+      <w:r>
+        <w:rPr>
+          <w:rFonts w:ascii="標楷體" w:eastAsia="標楷體" w:hAnsi="標楷體" w:hint="eastAsia"/>
+        </w:rPr>
+        <w:t>十七</w:t>
+      </w:r>
+      <w:bookmarkStart w:id="1" w:name="_GoBack"/>
+      <w:bookmarkEnd w:id="1"/>
+      <w:r>
+        <w:rPr>
+          <w:rFonts w:ascii="標楷體" w:eastAsia="標楷體" w:hAnsi="標楷體" w:cs="Arial"/>
+          <w:color w:val="202122"/>
+          <w:sz w:val="23"/>
+          <w:szCs w:val="23"/>
+          <w:shd w:val="clear" w:color="auto" w:fill="FFFFFF"/>
+        </w:rPr>
+        <w:t>）</w:t>
+      </w:r>
+      <w:r>
+        <w:rPr>
+          <w:rFonts w:ascii="標楷體" w:eastAsia="標楷體" w:hAnsi="標楷體" w:cs="Arial" w:hint="eastAsia"/>
+          <w:color w:val="202122"/>
+          <w:sz w:val="23"/>
+          <w:szCs w:val="23"/>
+          <w:shd w:val="clear" w:color="auto" w:fill="FFFFFF"/>
+        </w:rPr>
+        <w:t>t</w:t>
+      </w:r>
+      <w:r>
+        <w:rPr>
+          <w:rFonts w:ascii="標楷體" w:eastAsia="標楷體" w:hAnsi="標楷體" w:cs="Arial"/>
+          <w:color w:val="202122"/>
+          <w:sz w:val="23"/>
+          <w:szCs w:val="23"/>
+          <w:shd w:val="clear" w:color="auto" w:fill="FFFFFF"/>
+        </w:rPr>
+        <w:t>heta1</w:t>
+      </w:r>
+      <w:r>
+        <w:rPr>
+          <w:rFonts w:ascii="標楷體" w:eastAsia="標楷體" w:hAnsi="標楷體" w:cs="Arial" w:hint="eastAsia"/>
+          <w:color w:val="202122"/>
+          <w:sz w:val="23"/>
+          <w:szCs w:val="23"/>
+          <w:shd w:val="clear" w:color="auto" w:fill="FFFFFF"/>
+        </w:rPr>
+        <w:t>、2</w:t>
+      </w:r>
+      <w:r>
+        <w:rPr>
+          <w:rFonts w:ascii="標楷體" w:eastAsia="標楷體" w:hAnsi="標楷體" w:cs="Arial" w:hint="eastAsia"/>
+          <w:color w:val="202122"/>
+          <w:sz w:val="23"/>
+          <w:szCs w:val="23"/>
+          <w:shd w:val="clear" w:color="auto" w:fill="FFFFFF"/>
+        </w:rPr>
+        <w:t>、</w:t>
+      </w:r>
+      <w:r>
+        <w:rPr>
+          <w:rFonts w:ascii="標楷體" w:eastAsia="標楷體" w:hAnsi="標楷體" w:cs="Arial" w:hint="eastAsia"/>
+          <w:color w:val="202122"/>
+          <w:sz w:val="23"/>
+          <w:szCs w:val="23"/>
+          <w:shd w:val="clear" w:color="auto" w:fill="FFFFFF"/>
+        </w:rPr>
+        <w:t>3</w:t>
+      </w:r>
+      <w:r>
+        <w:rPr>
+          <w:rFonts w:ascii="標楷體" w:eastAsia="標楷體" w:hAnsi="標楷體" w:cs="Arial" w:hint="eastAsia"/>
+          <w:color w:val="202122"/>
+          <w:sz w:val="23"/>
+          <w:szCs w:val="23"/>
+          <w:shd w:val="clear" w:color="auto" w:fill="FFFFFF"/>
+        </w:rPr>
+        <w:t>、</w:t>
+      </w:r>
+      <w:r>
+        <w:rPr>
+          <w:rFonts w:ascii="標楷體" w:eastAsia="標楷體" w:hAnsi="標楷體" w:cs="Arial" w:hint="eastAsia"/>
+          <w:color w:val="202122"/>
+          <w:sz w:val="23"/>
+          <w:szCs w:val="23"/>
+          <w:shd w:val="clear" w:color="auto" w:fill="FFFFFF"/>
+        </w:rPr>
+        <w:t>4</w:t>
+      </w:r>
+      <w:r>
+        <w:rPr>
+          <w:rFonts w:ascii="標楷體" w:eastAsia="標楷體" w:hAnsi="標楷體" w:cs="Arial" w:hint="eastAsia"/>
+          <w:color w:val="202122"/>
+          <w:sz w:val="23"/>
+          <w:szCs w:val="23"/>
+          <w:shd w:val="clear" w:color="auto" w:fill="FFFFFF"/>
+        </w:rPr>
+        <w:t>、</w:t>
+      </w:r>
+      <w:r>
+        <w:rPr>
+          <w:rFonts w:ascii="標楷體" w:eastAsia="標楷體" w:hAnsi="標楷體" w:cs="Arial" w:hint="eastAsia"/>
+          <w:color w:val="202122"/>
+          <w:sz w:val="23"/>
+          <w:szCs w:val="23"/>
+          <w:shd w:val="clear" w:color="auto" w:fill="FFFFFF"/>
+        </w:rPr>
+        <w:t>5</w:t>
+      </w:r>
+      <w:r>
+        <w:rPr>
+          <w:rFonts w:ascii="標楷體" w:eastAsia="標楷體" w:hAnsi="標楷體" w:cs="Arial" w:hint="eastAsia"/>
+          <w:color w:val="202122"/>
+          <w:sz w:val="23"/>
+          <w:szCs w:val="23"/>
+          <w:shd w:val="clear" w:color="auto" w:fill="FFFFFF"/>
+        </w:rPr>
+        <w:t>、</w:t>
+      </w:r>
+      <w:r>
+        <w:rPr>
+          <w:rFonts w:ascii="標楷體" w:eastAsia="標楷體" w:hAnsi="標楷體" w:cs="Arial" w:hint="eastAsia"/>
+          <w:color w:val="202122"/>
+          <w:sz w:val="23"/>
+          <w:szCs w:val="23"/>
+          <w:shd w:val="clear" w:color="auto" w:fill="FFFFFF"/>
+        </w:rPr>
+        <w:t>6</w:t>
+      </w:r>
+      <w:r>
+        <w:rPr>
+          <w:rFonts w:ascii="標楷體" w:eastAsia="標楷體" w:hAnsi="標楷體" w:cs="Arial" w:hint="eastAsia"/>
+          <w:color w:val="202122"/>
+          <w:sz w:val="23"/>
+          <w:szCs w:val="23"/>
+          <w:shd w:val="clear" w:color="auto" w:fill="FFFFFF"/>
+        </w:rPr>
+        <w:t>整理</w:t>
+      </w:r>
+    </w:p>
+    <w:p>
+      <w:pPr>
+        <w:jc w:val="center"/>
+        <w:rPr>
+          <w:rFonts w:ascii="標楷體" w:eastAsia="標楷體" w:hAnsi="標楷體" w:cs="Arial" w:hint="eastAsia"/>
           <w:color w:val="202122"/>
           <w:sz w:val="23"/>
           <w:szCs w:val="23"/>
@@ -3081,7 +6210,7 @@
       <w:pPr>
         <w:pStyle w:val="a7"/>
         <w:rPr>
-          <w:rFonts w:ascii="標楷體" w:eastAsia="標楷體" w:hAnsi="標楷體" w:cs="Arial"/>
+          <w:rFonts w:ascii="標楷體" w:eastAsia="標楷體" w:hAnsi="標楷體" w:cs="Arial" w:hint="eastAsia"/>
           <w:color w:val="202122"/>
           <w:sz w:val="23"/>
           <w:szCs w:val="23"/>
@@ -3278,23 +6407,6 @@
         </w:rPr>
         <w:t>空間中構建出路徑，來規劃出每一軸的變化。</w:t>
       </w:r>
-    </w:p>
-    <w:p>
-      <w:pPr>
-        <w:pStyle w:val="a7"/>
-        <w:jc w:val="center"/>
-        <w:rPr>
-          <w:rFonts w:ascii="標楷體" w:eastAsia="標楷體" w:hAnsi="標楷體"/>
-        </w:rPr>
-      </w:pPr>
-    </w:p>
-    <w:p>
-      <w:pPr>
-        <w:pStyle w:val="a7"/>
-        <w:rPr>
-          <w:rFonts w:ascii="標楷體" w:eastAsia="標楷體" w:hAnsi="標楷體"/>
-        </w:rPr>
-      </w:pPr>
     </w:p>
     <w:sectPr>
       <w:pgSz w:w="11906" w:h="16838"/>
@@ -3307,7 +6419,7 @@
 </file>
 
 <file path=word/endnotes.xml><?xml version="1.0" encoding="utf-8"?>
-<w:endnotes xmlns:wpc="http://schemas.microsoft.com/office/word/2010/wordprocessingCanvas" xmlns:cx="http://schemas.microsoft.com/office/drawing/2014/chartex" xmlns:cx1="http://schemas.microsoft.com/office/drawing/2015/9/8/chartex" xmlns:cx2="http://schemas.microsoft.com/office/drawing/2015/10/21/chartex" xmlns:cx3="http://schemas.microsoft.com/office/drawing/2016/5/9/chartex" xmlns:cx4="http://schemas.microsoft.com/office/drawing/2016/5/10/chartex" xmlns:cx5="http://schemas.microsoft.com/office/drawing/2016/5/11/chartex" xmlns:cx6="http://schemas.microsoft.com/office/drawing/2016/5/12/chartex" xmlns:cx7="http://schemas.microsoft.com/office/drawing/2016/5/13/chartex" xmlns:cx8="http://schemas.microsoft.com/office/drawing/2016/5/14/chartex" xmlns:mc="http://schemas.openxmlformats.org/markup-compatibility/2006" xmlns:aink="http://schemas.microsoft.com/office/drawing/2016/ink" xmlns:am3d="http://schemas.microsoft.com/office/drawing/2017/model3d" xmlns:o="urn:schemas-microsoft-com:office:office" xmlns:r="http://schemas.openxmlformats.org/officeDocument/2006/relationships" xmlns:m="http://schemas.openxmlformats.org/officeDocument/2006/math" xmlns:v="urn:schemas-microsoft-com:vml" xmlns:wp14="http://schemas.microsoft.com/office/word/2010/wordprocessingDrawing" xmlns:wp="http://schemas.openxmlformats.org/drawingml/2006/wordprocessingDrawing" xmlns:w10="urn:schemas-microsoft-com:office:word" xmlns:w="http://schemas.openxmlformats.org/wordprocessingml/2006/main" xmlns:w14="http://schemas.microsoft.com/office/word/2010/wordml" xmlns:w15="http://schemas.microsoft.com/office/word/2012/wordml" xmlns:w16cex="http://schemas.microsoft.com/office/word/2018/wordml/cex" xmlns:w16cid="http://schemas.microsoft.com/office/word/2016/wordml/cid" xmlns:w16="http://schemas.microsoft.com/office/word/2018/wordml" xmlns:w16sdtdh="http://schemas.microsoft.com/office/word/2020/wordml/sdtdatahash" xmlns:w16se="http://schemas.microsoft.com/office/word/2015/wordml/symex" xmlns:wpg="http://schemas.microsoft.com/office/word/2010/wordprocessingGroup" xmlns:wpi="http://schemas.microsoft.com/office/word/2010/wordprocessingInk" xmlns:wne="http://schemas.microsoft.com/office/word/2006/wordml" xmlns:wps="http://schemas.microsoft.com/office/word/2010/wordprocessingShape" mc:Ignorable="w14 w15 w16se w16cid w16 w16cex w16sdtdh wp14">
+<w:endnotes xmlns:wpc="http://schemas.microsoft.com/office/word/2010/wordprocessingCanvas" xmlns:cx="http://schemas.microsoft.com/office/drawing/2014/chartex" xmlns:mc="http://schemas.openxmlformats.org/markup-compatibility/2006" xmlns:o="urn:schemas-microsoft-com:office:office" xmlns:r="http://schemas.openxmlformats.org/officeDocument/2006/relationships" xmlns:m="http://schemas.openxmlformats.org/officeDocument/2006/math" xmlns:v="urn:schemas-microsoft-com:vml" xmlns:wp14="http://schemas.microsoft.com/office/word/2010/wordprocessingDrawing" xmlns:wp="http://schemas.openxmlformats.org/drawingml/2006/wordprocessingDrawing" xmlns:w10="urn:schemas-microsoft-com:office:word" xmlns:w="http://schemas.openxmlformats.org/wordprocessingml/2006/main" xmlns:w14="http://schemas.microsoft.com/office/word/2010/wordml" xmlns:w15="http://schemas.microsoft.com/office/word/2012/wordml" xmlns:w16se="http://schemas.microsoft.com/office/word/2015/wordml/symex" xmlns:wpg="http://schemas.microsoft.com/office/word/2010/wordprocessingGroup" xmlns:wpi="http://schemas.microsoft.com/office/word/2010/wordprocessingInk" xmlns:wne="http://schemas.microsoft.com/office/word/2006/wordml" xmlns:wps="http://schemas.microsoft.com/office/word/2010/wordprocessingShape" mc:Ignorable="w14 w15 w16se wp14">
   <w:endnote w:type="separator" w:id="-1">
     <w:p>
       <w:r>
@@ -3326,7 +6438,7 @@
 </file>
 
 <file path=word/footnotes.xml><?xml version="1.0" encoding="utf-8"?>
-<w:footnotes xmlns:wpc="http://schemas.microsoft.com/office/word/2010/wordprocessingCanvas" xmlns:cx="http://schemas.microsoft.com/office/drawing/2014/chartex" xmlns:cx1="http://schemas.microsoft.com/office/drawing/2015/9/8/chartex" xmlns:cx2="http://schemas.microsoft.com/office/drawing/2015/10/21/chartex" xmlns:cx3="http://schemas.microsoft.com/office/drawing/2016/5/9/chartex" xmlns:cx4="http://schemas.microsoft.com/office/drawing/2016/5/10/chartex" xmlns:cx5="http://schemas.microsoft.com/office/drawing/2016/5/11/chartex" xmlns:cx6="http://schemas.microsoft.com/office/drawing/2016/5/12/chartex" xmlns:cx7="http://schemas.microsoft.com/office/drawing/2016/5/13/chartex" xmlns:cx8="http://schemas.microsoft.com/office/drawing/2016/5/14/chartex" xmlns:mc="http://schemas.openxmlformats.org/markup-compatibility/2006" xmlns:aink="http://schemas.microsoft.com/office/drawing/2016/ink" xmlns:am3d="http://schemas.microsoft.com/office/drawing/2017/model3d" xmlns:o="urn:schemas-microsoft-com:office:office" xmlns:r="http://schemas.openxmlformats.org/officeDocument/2006/relationships" xmlns:m="http://schemas.openxmlformats.org/officeDocument/2006/math" xmlns:v="urn:schemas-microsoft-com:vml" xmlns:wp14="http://schemas.microsoft.com/office/word/2010/wordprocessingDrawing" xmlns:wp="http://schemas.openxmlformats.org/drawingml/2006/wordprocessingDrawing" xmlns:w10="urn:schemas-microsoft-com:office:word" xmlns:w="http://schemas.openxmlformats.org/wordprocessingml/2006/main" xmlns:w14="http://schemas.microsoft.com/office/word/2010/wordml" xmlns:w15="http://schemas.microsoft.com/office/word/2012/wordml" xmlns:w16cex="http://schemas.microsoft.com/office/word/2018/wordml/cex" xmlns:w16cid="http://schemas.microsoft.com/office/word/2016/wordml/cid" xmlns:w16="http://schemas.microsoft.com/office/word/2018/wordml" xmlns:w16sdtdh="http://schemas.microsoft.com/office/word/2020/wordml/sdtdatahash" xmlns:w16se="http://schemas.microsoft.com/office/word/2015/wordml/symex" xmlns:wpg="http://schemas.microsoft.com/office/word/2010/wordprocessingGroup" xmlns:wpi="http://schemas.microsoft.com/office/word/2010/wordprocessingInk" xmlns:wne="http://schemas.microsoft.com/office/word/2006/wordml" xmlns:wps="http://schemas.microsoft.com/office/word/2010/wordprocessingShape" mc:Ignorable="w14 w15 w16se w16cid w16 w16cex w16sdtdh wp14">
+<w:footnotes xmlns:wpc="http://schemas.microsoft.com/office/word/2010/wordprocessingCanvas" xmlns:cx="http://schemas.microsoft.com/office/drawing/2014/chartex" xmlns:mc="http://schemas.openxmlformats.org/markup-compatibility/2006" xmlns:o="urn:schemas-microsoft-com:office:office" xmlns:r="http://schemas.openxmlformats.org/officeDocument/2006/relationships" xmlns:m="http://schemas.openxmlformats.org/officeDocument/2006/math" xmlns:v="urn:schemas-microsoft-com:vml" xmlns:wp14="http://schemas.microsoft.com/office/word/2010/wordprocessingDrawing" xmlns:wp="http://schemas.openxmlformats.org/drawingml/2006/wordprocessingDrawing" xmlns:w10="urn:schemas-microsoft-com:office:word" xmlns:w="http://schemas.openxmlformats.org/wordprocessingml/2006/main" xmlns:w14="http://schemas.microsoft.com/office/word/2010/wordml" xmlns:w15="http://schemas.microsoft.com/office/word/2012/wordml" xmlns:w16se="http://schemas.microsoft.com/office/word/2015/wordml/symex" xmlns:wpg="http://schemas.microsoft.com/office/word/2010/wordprocessingGroup" xmlns:wpi="http://schemas.microsoft.com/office/word/2010/wordprocessingInk" xmlns:wne="http://schemas.microsoft.com/office/word/2006/wordml" xmlns:wps="http://schemas.microsoft.com/office/word/2010/wordprocessingShape" mc:Ignorable="w14 w15 w16se wp14">
   <w:footnote w:type="separator" w:id="-1">
     <w:p>
       <w:r>
@@ -3345,7 +6457,7 @@
 </file>
 
 <file path=word/numbering.xml><?xml version="1.0" encoding="utf-8"?>
-<w:numbering xmlns:wpc="http://schemas.microsoft.com/office/word/2010/wordprocessingCanvas" xmlns:cx="http://schemas.microsoft.com/office/drawing/2014/chartex" xmlns:cx1="http://schemas.microsoft.com/office/drawing/2015/9/8/chartex" xmlns:cx2="http://schemas.microsoft.com/office/drawing/2015/10/21/chartex" xmlns:cx3="http://schemas.microsoft.com/office/drawing/2016/5/9/chartex" xmlns:cx4="http://schemas.microsoft.com/office/drawing/2016/5/10/chartex" xmlns:cx5="http://schemas.microsoft.com/office/drawing/2016/5/11/chartex" xmlns:cx6="http://schemas.microsoft.com/office/drawing/2016/5/12/chartex" xmlns:cx7="http://schemas.microsoft.com/office/drawing/2016/5/13/chartex" xmlns:cx8="http://schemas.microsoft.com/office/drawing/2016/5/14/chartex" xmlns:mc="http://schemas.openxmlformats.org/markup-compatibility/2006" xmlns:aink="http://schemas.microsoft.com/office/drawing/2016/ink" xmlns:am3d="http://schemas.microsoft.com/office/drawing/2017/model3d" xmlns:o="urn:schemas-microsoft-com:office:office" xmlns:r="http://schemas.openxmlformats.org/officeDocument/2006/relationships" xmlns:m="http://schemas.openxmlformats.org/officeDocument/2006/math" xmlns:v="urn:schemas-microsoft-com:vml" xmlns:wp14="http://schemas.microsoft.com/office/word/2010/wordprocessingDrawing" xmlns:wp="http://schemas.openxmlformats.org/drawingml/2006/wordprocessingDrawing" xmlns:w10="urn:schemas-microsoft-com:office:word" xmlns:w="http://schemas.openxmlformats.org/wordprocessingml/2006/main" xmlns:w14="http://schemas.microsoft.com/office/word/2010/wordml" xmlns:w15="http://schemas.microsoft.com/office/word/2012/wordml" xmlns:w16cex="http://schemas.microsoft.com/office/word/2018/wordml/cex" xmlns:w16cid="http://schemas.microsoft.com/office/word/2016/wordml/cid" xmlns:w16="http://schemas.microsoft.com/office/word/2018/wordml" xmlns:w16sdtdh="http://schemas.microsoft.com/office/word/2020/wordml/sdtdatahash" xmlns:w16se="http://schemas.microsoft.com/office/word/2015/wordml/symex" xmlns:wpg="http://schemas.microsoft.com/office/word/2010/wordprocessingGroup" xmlns:wpi="http://schemas.microsoft.com/office/word/2010/wordprocessingInk" xmlns:wne="http://schemas.microsoft.com/office/word/2006/wordml" xmlns:wps="http://schemas.microsoft.com/office/word/2010/wordprocessingShape" mc:Ignorable="w14 w15 w16se w16cid w16 w16cex w16sdtdh wp14">
+<w:numbering xmlns:wpc="http://schemas.microsoft.com/office/word/2010/wordprocessingCanvas" xmlns:cx="http://schemas.microsoft.com/office/drawing/2014/chartex" xmlns:mc="http://schemas.openxmlformats.org/markup-compatibility/2006" xmlns:o="urn:schemas-microsoft-com:office:office" xmlns:r="http://schemas.openxmlformats.org/officeDocument/2006/relationships" xmlns:m="http://schemas.openxmlformats.org/officeDocument/2006/math" xmlns:v="urn:schemas-microsoft-com:vml" xmlns:wp14="http://schemas.microsoft.com/office/word/2010/wordprocessingDrawing" xmlns:wp="http://schemas.openxmlformats.org/drawingml/2006/wordprocessingDrawing" xmlns:w10="urn:schemas-microsoft-com:office:word" xmlns:w="http://schemas.openxmlformats.org/wordprocessingml/2006/main" xmlns:w14="http://schemas.microsoft.com/office/word/2010/wordml" xmlns:w15="http://schemas.microsoft.com/office/word/2012/wordml" xmlns:w16se="http://schemas.microsoft.com/office/word/2015/wordml/symex" xmlns:wpg="http://schemas.microsoft.com/office/word/2010/wordprocessingGroup" xmlns:wpi="http://schemas.microsoft.com/office/word/2010/wordprocessingInk" xmlns:wne="http://schemas.microsoft.com/office/word/2006/wordml" xmlns:wps="http://schemas.microsoft.com/office/word/2010/wordprocessingShape" mc:Ignorable="w14 w15 w16se wp14">
   <w:abstractNum w:abstractNumId="0" w15:restartNumberingAfterBreak="0">
     <w:nsid w:val="599876E3"/>
     <w:multiLevelType w:val="hybridMultilevel"/>
@@ -3442,7 +6554,7 @@
 </file>
 
 <file path=word/styles.xml><?xml version="1.0" encoding="utf-8"?>
-<w:styles xmlns:mc="http://schemas.openxmlformats.org/markup-compatibility/2006" xmlns:r="http://schemas.openxmlformats.org/officeDocument/2006/relationships" xmlns:w="http://schemas.openxmlformats.org/wordprocessingml/2006/main" xmlns:w14="http://schemas.microsoft.com/office/word/2010/wordml" xmlns:w15="http://schemas.microsoft.com/office/word/2012/wordml" xmlns:w16cex="http://schemas.microsoft.com/office/word/2018/wordml/cex" xmlns:w16cid="http://schemas.microsoft.com/office/word/2016/wordml/cid" xmlns:w16="http://schemas.microsoft.com/office/word/2018/wordml" xmlns:w16sdtdh="http://schemas.microsoft.com/office/word/2020/wordml/sdtdatahash" xmlns:w16se="http://schemas.microsoft.com/office/word/2015/wordml/symex" mc:Ignorable="w14 w15 w16se w16cid w16 w16cex w16sdtdh">
+<w:styles xmlns:mc="http://schemas.openxmlformats.org/markup-compatibility/2006" xmlns:r="http://schemas.openxmlformats.org/officeDocument/2006/relationships" xmlns:w="http://schemas.openxmlformats.org/wordprocessingml/2006/main" xmlns:w14="http://schemas.microsoft.com/office/word/2010/wordml" xmlns:w15="http://schemas.microsoft.com/office/word/2012/wordml" xmlns:w16se="http://schemas.microsoft.com/office/word/2015/wordml/symex" mc:Ignorable="w14 w15 w16se">
   <w:docDefaults>
     <w:rPrDefault>
       <w:rPr>
@@ -3455,7 +6567,7 @@
     </w:rPrDefault>
     <w:pPrDefault/>
   </w:docDefaults>
-  <w:latentStyles w:defLockedState="0" w:defUIPriority="99" w:defSemiHidden="0" w:defUnhideWhenUsed="0" w:defQFormat="0" w:count="376">
+  <w:latentStyles w:defLockedState="0" w:defUIPriority="99" w:defSemiHidden="0" w:defUnhideWhenUsed="0" w:defQFormat="0" w:count="371">
     <w:lsdException w:name="Normal" w:uiPriority="0" w:qFormat="1"/>
     <w:lsdException w:name="heading 1" w:uiPriority="9" w:qFormat="1"/>
     <w:lsdException w:name="heading 2" w:semiHidden="1" w:uiPriority="9" w:unhideWhenUsed="1" w:qFormat="1"/>
@@ -3561,6 +6673,7 @@
     <w:lsdException w:name="HTML Sample" w:semiHidden="1" w:unhideWhenUsed="1"/>
     <w:lsdException w:name="HTML Typewriter" w:semiHidden="1" w:unhideWhenUsed="1"/>
     <w:lsdException w:name="HTML Variable" w:semiHidden="1" w:unhideWhenUsed="1"/>
+    <w:lsdException w:name="Normal Table" w:semiHidden="1" w:unhideWhenUsed="1"/>
     <w:lsdException w:name="annotation subject" w:semiHidden="1" w:unhideWhenUsed="1"/>
     <w:lsdException w:name="No List" w:semiHidden="1" w:unhideWhenUsed="1"/>
     <w:lsdException w:name="Outline List 1" w:semiHidden="1" w:unhideWhenUsed="1"/>
@@ -3603,8 +6716,11 @@
     <w:lsdException w:name="Table Contemporary" w:semiHidden="1" w:unhideWhenUsed="1"/>
     <w:lsdException w:name="Table Elegant" w:semiHidden="1" w:unhideWhenUsed="1"/>
     <w:lsdException w:name="Table Professional" w:semiHidden="1" w:unhideWhenUsed="1"/>
+    <w:lsdException w:name="Table Subtle 1" w:semiHidden="1" w:unhideWhenUsed="1"/>
     <w:lsdException w:name="Table Subtle 2" w:semiHidden="1" w:unhideWhenUsed="1"/>
     <w:lsdException w:name="Table Web 1" w:semiHidden="1" w:unhideWhenUsed="1"/>
+    <w:lsdException w:name="Table Web 2" w:semiHidden="1" w:unhideWhenUsed="1"/>
+    <w:lsdException w:name="Table Web 3" w:semiHidden="1" w:unhideWhenUsed="1"/>
     <w:lsdException w:name="Balloon Text" w:semiHidden="1" w:unhideWhenUsed="1"/>
     <w:lsdException w:name="Table Grid" w:uiPriority="39"/>
     <w:lsdException w:name="Table Theme" w:semiHidden="1" w:unhideWhenUsed="1"/>
@@ -3823,11 +6939,6 @@
     <w:lsdException w:name="List Table 5 Dark Accent 6" w:uiPriority="50"/>
     <w:lsdException w:name="List Table 6 Colorful Accent 6" w:uiPriority="51"/>
     <w:lsdException w:name="List Table 7 Colorful Accent 6" w:uiPriority="52"/>
-    <w:lsdException w:name="Mention" w:semiHidden="1" w:unhideWhenUsed="1"/>
-    <w:lsdException w:name="Smart Hyperlink" w:semiHidden="1" w:unhideWhenUsed="1"/>
-    <w:lsdException w:name="Hashtag" w:semiHidden="1" w:unhideWhenUsed="1"/>
-    <w:lsdException w:name="Unresolved Mention" w:semiHidden="1" w:unhideWhenUsed="1"/>
-    <w:lsdException w:name="Smart Link" w:semiHidden="1" w:unhideWhenUsed="1"/>
   </w:latentStyles>
   <w:style w:type="paragraph" w:default="1" w:styleId="a">
     <w:name w:val="Normal"/>

</xml_diff>